<commit_message>
Added method for Mike
</commit_message>
<xml_diff>
--- a/results/template.docx
+++ b/results/template.docx
@@ -4,25 +4,26 @@
   <w:body>
     <w:p>
       <w:pPr>
-        <w:rPr>
-          <w:sz w:val="28"/>
-        </w:rPr>
+        <w:pStyle w:val="Heading1"/>
       </w:pPr>
       <w:r>
-        <w:rPr>
-          <w:sz w:val="28"/>
-        </w:rPr>
         <w:t>Disaster Response Trade Study Tool</w:t>
       </w:r>
     </w:p>
     <w:p>
+      <w:pPr>
+        <w:pStyle w:val="Heading2"/>
+      </w:pPr>
       <w:r>
-        <w:t>BEST ARCHITECTURE BASED ON SELECTIONS AND WEIGHTINGS:</w:t>
+        <w:t>BEST ARCHITECTURE BAS</w:t>
+      </w:r>
+      <w:r>
+        <w:t>ED ON SELECTIONS AND WEIGHTINGS</w:t>
       </w:r>
     </w:p>
     <w:tbl>
       <w:tblPr>
-        <w:tblStyle w:val="GridTable4-Accent1"/>
+        <w:tblStyle w:val="GridTable4-Accent5"/>
         <w:tblW w:w="9633" w:type="dxa"/>
         <w:tblLook w:val="04A0" w:firstRow="1" w:lastRow="0" w:firstColumn="1" w:lastColumn="0" w:noHBand="0" w:noVBand="1"/>
       </w:tblPr>
@@ -34,13 +35,12 @@
       <w:tr>
         <w:trPr>
           <w:cnfStyle w:val="100000000000" w:firstRow="1" w:lastRow="0" w:firstColumn="0" w:lastColumn="0" w:oddVBand="0" w:evenVBand="0" w:oddHBand="0" w:evenHBand="0" w:firstRowFirstColumn="0" w:firstRowLastColumn="0" w:lastRowFirstColumn="0" w:lastRowLastColumn="0"/>
-          <w:trHeight w:val="745"/>
+          <w:trHeight w:val="144"/>
         </w:trPr>
         <w:tc>
           <w:tcPr>
             <w:cnfStyle w:val="001000000000" w:firstRow="0" w:lastRow="0" w:firstColumn="1" w:lastColumn="0" w:oddVBand="0" w:evenVBand="0" w:oddHBand="0" w:evenHBand="0" w:firstRowFirstColumn="0" w:firstRowLastColumn="0" w:lastRowFirstColumn="0" w:lastRowLastColumn="0"/>
             <w:tcW w:w="3061" w:type="dxa"/>
-            <w:vAlign w:val="center"/>
           </w:tcPr>
           <w:p>
             <w:pPr>
@@ -54,7 +54,6 @@
         <w:tc>
           <w:tcPr>
             <w:tcW w:w="1775" w:type="dxa"/>
-            <w:vAlign w:val="center"/>
           </w:tcPr>
           <w:p>
             <w:pPr>
@@ -69,25 +68,65 @@
         <w:tc>
           <w:tcPr>
             <w:tcW w:w="4797" w:type="dxa"/>
-            <w:vAlign w:val="center"/>
           </w:tcPr>
           <w:p>
             <w:pPr>
               <w:jc w:val="center"/>
               <w:cnfStyle w:val="100000000000" w:firstRow="1" w:lastRow="0" w:firstColumn="0" w:lastColumn="0" w:oddVBand="0" w:evenVBand="0" w:oddHBand="0" w:evenHBand="0" w:firstRowFirstColumn="0" w:firstRowLastColumn="0" w:lastRowFirstColumn="0" w:lastRowLastColumn="0"/>
+            </w:pPr>
+            <w:r>
+              <w:t>Description of Selected Technology</w:t>
+            </w:r>
+          </w:p>
+        </w:tc>
+      </w:tr>
+      <w:tr>
+        <w:trPr>
+          <w:cnfStyle w:val="000000100000" w:firstRow="0" w:lastRow="0" w:firstColumn="0" w:lastColumn="0" w:oddVBand="0" w:evenVBand="0" w:oddHBand="1" w:evenHBand="0" w:firstRowFirstColumn="0" w:firstRowLastColumn="0" w:lastRowFirstColumn="0" w:lastRowLastColumn="0"/>
+          <w:trHeight w:val="1023"/>
+        </w:trPr>
+        <w:tc>
+          <w:tcPr>
+            <w:cnfStyle w:val="001000000000" w:firstRow="0" w:lastRow="0" w:firstColumn="1" w:lastColumn="0" w:oddVBand="0" w:evenVBand="0" w:oddHBand="0" w:evenHBand="0" w:firstRowFirstColumn="0" w:firstRowLastColumn="0" w:lastRowFirstColumn="0" w:lastRowLastColumn="0"/>
+            <w:tcW w:w="3061" w:type="dxa"/>
+            <w:vAlign w:val="center"/>
+          </w:tcPr>
+          <w:p>
+            <w:pPr>
+              <w:jc w:val="center"/>
             </w:pPr>
             <w:bookmarkStart w:id="0" w:name="_GoBack"/>
             <w:bookmarkEnd w:id="0"/>
-            <w:r>
-              <w:t>Description of Selected Technology</w:t>
-            </w:r>
-          </w:p>
-        </w:tc>
-      </w:tr>
-      <w:tr>
-        <w:trPr>
-          <w:cnfStyle w:val="000000100000" w:firstRow="0" w:lastRow="0" w:firstColumn="0" w:lastColumn="0" w:oddVBand="0" w:evenVBand="0" w:oddHBand="1" w:evenHBand="0" w:firstRowFirstColumn="0" w:firstRowLastColumn="0" w:lastRowFirstColumn="0" w:lastRowLastColumn="0"/>
-          <w:trHeight w:val="1023"/>
+          </w:p>
+        </w:tc>
+        <w:tc>
+          <w:tcPr>
+            <w:tcW w:w="1775" w:type="dxa"/>
+            <w:vAlign w:val="center"/>
+          </w:tcPr>
+          <w:p>
+            <w:pPr>
+              <w:jc w:val="center"/>
+              <w:cnfStyle w:val="000000100000" w:firstRow="0" w:lastRow="0" w:firstColumn="0" w:lastColumn="0" w:oddVBand="0" w:evenVBand="0" w:oddHBand="1" w:evenHBand="0" w:firstRowFirstColumn="0" w:firstRowLastColumn="0" w:lastRowFirstColumn="0" w:lastRowLastColumn="0"/>
+            </w:pPr>
+          </w:p>
+        </w:tc>
+        <w:tc>
+          <w:tcPr>
+            <w:tcW w:w="4797" w:type="dxa"/>
+            <w:vAlign w:val="center"/>
+          </w:tcPr>
+          <w:p>
+            <w:pPr>
+              <w:jc w:val="center"/>
+              <w:cnfStyle w:val="000000100000" w:firstRow="0" w:lastRow="0" w:firstColumn="0" w:lastColumn="0" w:oddVBand="0" w:evenVBand="0" w:oddHBand="1" w:evenHBand="0" w:firstRowFirstColumn="0" w:firstRowLastColumn="0" w:lastRowFirstColumn="0" w:lastRowLastColumn="0"/>
+            </w:pPr>
+          </w:p>
+        </w:tc>
+      </w:tr>
+      <w:tr>
+        <w:trPr>
+          <w:trHeight w:val="745"/>
         </w:trPr>
         <w:tc>
           <w:tcPr>
@@ -109,55 +148,8 @@
           <w:p>
             <w:pPr>
               <w:jc w:val="center"/>
-              <w:cnfStyle w:val="000000100000" w:firstRow="0" w:lastRow="0" w:firstColumn="0" w:lastColumn="0" w:oddVBand="0" w:evenVBand="0" w:oddHBand="1" w:evenHBand="0" w:firstRowFirstColumn="0" w:firstRowLastColumn="0" w:lastRowFirstColumn="0" w:lastRowLastColumn="0"/>
-            </w:pPr>
-            <w:r>
-              <w:t>Platform</w:t>
-            </w:r>
-          </w:p>
-        </w:tc>
-        <w:tc>
-          <w:tcPr>
-            <w:tcW w:w="4797" w:type="dxa"/>
-            <w:vAlign w:val="center"/>
-          </w:tcPr>
-          <w:p>
-            <w:pPr>
-              <w:jc w:val="center"/>
-              <w:cnfStyle w:val="000000100000" w:firstRow="0" w:lastRow="0" w:firstColumn="0" w:lastColumn="0" w:oddVBand="0" w:evenVBand="0" w:oddHBand="1" w:evenHBand="0" w:firstRowFirstColumn="0" w:firstRowLastColumn="0" w:lastRowFirstColumn="0" w:lastRowLastColumn="0"/>
-            </w:pPr>
-          </w:p>
-        </w:tc>
-      </w:tr>
-      <w:tr>
-        <w:trPr>
-          <w:trHeight w:val="745"/>
-        </w:trPr>
-        <w:tc>
-          <w:tcPr>
-            <w:cnfStyle w:val="001000000000" w:firstRow="0" w:lastRow="0" w:firstColumn="1" w:lastColumn="0" w:oddVBand="0" w:evenVBand="0" w:oddHBand="0" w:evenHBand="0" w:firstRowFirstColumn="0" w:firstRowLastColumn="0" w:lastRowFirstColumn="0" w:lastRowLastColumn="0"/>
-            <w:tcW w:w="3061" w:type="dxa"/>
-            <w:vAlign w:val="center"/>
-          </w:tcPr>
-          <w:p>
-            <w:pPr>
-              <w:jc w:val="center"/>
-            </w:pPr>
-          </w:p>
-        </w:tc>
-        <w:tc>
-          <w:tcPr>
-            <w:tcW w:w="1775" w:type="dxa"/>
-            <w:vAlign w:val="center"/>
-          </w:tcPr>
-          <w:p>
-            <w:pPr>
-              <w:jc w:val="center"/>
               <w:cnfStyle w:val="000000000000" w:firstRow="0" w:lastRow="0" w:firstColumn="0" w:lastColumn="0" w:oddVBand="0" w:evenVBand="0" w:oddHBand="0" w:evenHBand="0" w:firstRowFirstColumn="0" w:firstRowLastColumn="0" w:lastRowFirstColumn="0" w:lastRowLastColumn="0"/>
             </w:pPr>
-            <w:r>
-              <w:t>Communications</w:t>
-            </w:r>
           </w:p>
         </w:tc>
         <w:tc>
@@ -200,9 +192,6 @@
               <w:jc w:val="center"/>
               <w:cnfStyle w:val="000000100000" w:firstRow="0" w:lastRow="0" w:firstColumn="0" w:lastColumn="0" w:oddVBand="0" w:evenVBand="0" w:oddHBand="1" w:evenHBand="0" w:firstRowFirstColumn="0" w:firstRowLastColumn="0" w:lastRowFirstColumn="0" w:lastRowLastColumn="0"/>
             </w:pPr>
-            <w:r>
-              <w:t>Sensor</w:t>
-            </w:r>
           </w:p>
         </w:tc>
         <w:tc>
@@ -221,13 +210,31 @@
     </w:tbl>
     <w:p/>
     <w:p>
+      <w:pPr>
+        <w:rPr>
+          <w:rFonts w:asciiTheme="majorHAnsi" w:eastAsiaTheme="majorEastAsia" w:hAnsiTheme="majorHAnsi" w:cstheme="majorBidi"/>
+          <w:smallCaps/>
+          <w:color w:val="595959" w:themeColor="text1" w:themeTint="A6"/>
+          <w:sz w:val="28"/>
+          <w:szCs w:val="26"/>
+        </w:rPr>
+      </w:pPr>
       <w:r>
+        <w:br w:type="page"/>
+      </w:r>
+    </w:p>
+    <w:p>
+      <w:pPr>
+        <w:pStyle w:val="Heading2"/>
+      </w:pPr>
+      <w:r>
+        <w:lastRenderedPageBreak/>
         <w:t>SELECTED DISASTER EFFECTS:</w:t>
       </w:r>
     </w:p>
     <w:tbl>
       <w:tblPr>
-        <w:tblStyle w:val="GridTable4-Accent1"/>
+        <w:tblStyle w:val="GridTable4-Accent5"/>
         <w:tblW w:w="0" w:type="auto"/>
         <w:tblLook w:val="04A0" w:firstRow="1" w:lastRow="0" w:firstColumn="1" w:lastColumn="0" w:noHBand="0" w:noVBand="1"/>
       </w:tblPr>
@@ -254,9 +261,11 @@
         <w:tc>
           <w:tcPr>
             <w:tcW w:w="1289" w:type="dxa"/>
-          </w:tcPr>
-          <w:p>
-            <w:pPr>
+            <w:vAlign w:val="center"/>
+          </w:tcPr>
+          <w:p>
+            <w:pPr>
+              <w:jc w:val="center"/>
               <w:cnfStyle w:val="100000000000" w:firstRow="1" w:lastRow="0" w:firstColumn="0" w:lastColumn="0" w:oddVBand="0" w:evenVBand="0" w:oddHBand="0" w:evenHBand="0" w:firstRowFirstColumn="0" w:firstRowLastColumn="0" w:lastRowFirstColumn="0" w:lastRowLastColumn="0"/>
             </w:pPr>
             <w:r>
@@ -281,11 +290,13 @@
       <w:tr>
         <w:trPr>
           <w:cnfStyle w:val="000000100000" w:firstRow="0" w:lastRow="0" w:firstColumn="0" w:lastColumn="0" w:oddVBand="0" w:evenVBand="0" w:oddHBand="1" w:evenHBand="0" w:firstRowFirstColumn="0" w:firstRowLastColumn="0" w:lastRowFirstColumn="0" w:lastRowLastColumn="0"/>
+          <w:trHeight w:val="432"/>
         </w:trPr>
         <w:tc>
           <w:tcPr>
             <w:cnfStyle w:val="001000000000" w:firstRow="0" w:lastRow="0" w:firstColumn="1" w:lastColumn="0" w:oddVBand="0" w:evenVBand="0" w:oddHBand="0" w:evenHBand="0" w:firstRowFirstColumn="0" w:firstRowLastColumn="0" w:lastRowFirstColumn="0" w:lastRowLastColumn="0"/>
             <w:tcW w:w="3116" w:type="dxa"/>
+            <w:vAlign w:val="center"/>
           </w:tcPr>
           <w:p>
             <w:r>
@@ -296,6 +307,7 @@
         <w:tc>
           <w:tcPr>
             <w:tcW w:w="1289" w:type="dxa"/>
+            <w:vAlign w:val="center"/>
           </w:tcPr>
           <w:p>
             <w:pPr>
@@ -303,30 +315,29 @@
               <w:jc w:val="center"/>
               <w:cnfStyle w:val="000000100000" w:firstRow="0" w:lastRow="0" w:firstColumn="0" w:lastColumn="0" w:oddVBand="0" w:evenVBand="0" w:oddHBand="1" w:evenHBand="0" w:firstRowFirstColumn="0" w:firstRowLastColumn="0" w:lastRowFirstColumn="0" w:lastRowLastColumn="0"/>
             </w:pPr>
-            <w:r>
-              <w:sym w:font="Wingdings 2" w:char="F050"/>
-            </w:r>
           </w:p>
         </w:tc>
         <w:tc>
           <w:tcPr>
             <w:tcW w:w="4945" w:type="dxa"/>
-          </w:tcPr>
-          <w:p>
-            <w:pPr>
-              <w:cnfStyle w:val="000000100000" w:firstRow="0" w:lastRow="0" w:firstColumn="0" w:lastColumn="0" w:oddVBand="0" w:evenVBand="0" w:oddHBand="1" w:evenHBand="0" w:firstRowFirstColumn="0" w:firstRowLastColumn="0" w:lastRowFirstColumn="0" w:lastRowLastColumn="0"/>
-            </w:pPr>
-            <w:r>
-              <w:t>Flood represents….</w:t>
-            </w:r>
-          </w:p>
-        </w:tc>
-      </w:tr>
-      <w:tr>
+            <w:vAlign w:val="center"/>
+          </w:tcPr>
+          <w:p>
+            <w:pPr>
+              <w:cnfStyle w:val="000000100000" w:firstRow="0" w:lastRow="0" w:firstColumn="0" w:lastColumn="0" w:oddVBand="0" w:evenVBand="0" w:oddHBand="1" w:evenHBand="0" w:firstRowFirstColumn="0" w:firstRowLastColumn="0" w:lastRowFirstColumn="0" w:lastRowLastColumn="0"/>
+            </w:pPr>
+          </w:p>
+        </w:tc>
+      </w:tr>
+      <w:tr>
+        <w:trPr>
+          <w:trHeight w:val="432"/>
+        </w:trPr>
         <w:tc>
           <w:tcPr>
             <w:cnfStyle w:val="001000000000" w:firstRow="0" w:lastRow="0" w:firstColumn="1" w:lastColumn="0" w:oddVBand="0" w:evenVBand="0" w:oddHBand="0" w:evenHBand="0" w:firstRowFirstColumn="0" w:firstRowLastColumn="0" w:lastRowFirstColumn="0" w:lastRowLastColumn="0"/>
             <w:tcW w:w="3116" w:type="dxa"/>
+            <w:vAlign w:val="center"/>
           </w:tcPr>
           <w:p>
             <w:r>
@@ -337,6 +348,7 @@
         <w:tc>
           <w:tcPr>
             <w:tcW w:w="1289" w:type="dxa"/>
+            <w:vAlign w:val="center"/>
           </w:tcPr>
           <w:p>
             <w:pPr>
@@ -348,25 +360,25 @@
         <w:tc>
           <w:tcPr>
             <w:tcW w:w="4945" w:type="dxa"/>
+            <w:vAlign w:val="center"/>
           </w:tcPr>
           <w:p>
             <w:pPr>
               <w:cnfStyle w:val="000000000000" w:firstRow="0" w:lastRow="0" w:firstColumn="0" w:lastColumn="0" w:oddVBand="0" w:evenVBand="0" w:oddHBand="0" w:evenHBand="0" w:firstRowFirstColumn="0" w:firstRowLastColumn="0" w:lastRowFirstColumn="0" w:lastRowLastColumn="0"/>
             </w:pPr>
-            <w:r>
-              <w:t>Debris is characterized by…</w:t>
-            </w:r>
           </w:p>
         </w:tc>
       </w:tr>
       <w:tr>
         <w:trPr>
           <w:cnfStyle w:val="000000100000" w:firstRow="0" w:lastRow="0" w:firstColumn="0" w:lastColumn="0" w:oddVBand="0" w:evenVBand="0" w:oddHBand="1" w:evenHBand="0" w:firstRowFirstColumn="0" w:firstRowLastColumn="0" w:lastRowFirstColumn="0" w:lastRowLastColumn="0"/>
+          <w:trHeight w:val="432"/>
         </w:trPr>
         <w:tc>
           <w:tcPr>
             <w:cnfStyle w:val="001000000000" w:firstRow="0" w:lastRow="0" w:firstColumn="1" w:lastColumn="0" w:oddVBand="0" w:evenVBand="0" w:oddHBand="0" w:evenHBand="0" w:firstRowFirstColumn="0" w:firstRowLastColumn="0" w:lastRowFirstColumn="0" w:lastRowLastColumn="0"/>
             <w:tcW w:w="3116" w:type="dxa"/>
+            <w:vAlign w:val="center"/>
           </w:tcPr>
           <w:p>
             <w:r>
@@ -377,6 +389,7 @@
         <w:tc>
           <w:tcPr>
             <w:tcW w:w="1289" w:type="dxa"/>
+            <w:vAlign w:val="center"/>
           </w:tcPr>
           <w:p>
             <w:pPr>
@@ -388,19 +401,24 @@
         <w:tc>
           <w:tcPr>
             <w:tcW w:w="4945" w:type="dxa"/>
-          </w:tcPr>
-          <w:p>
-            <w:pPr>
-              <w:cnfStyle w:val="000000100000" w:firstRow="0" w:lastRow="0" w:firstColumn="0" w:lastColumn="0" w:oddVBand="0" w:evenVBand="0" w:oddHBand="1" w:evenHBand="0" w:firstRowFirstColumn="0" w:firstRowLastColumn="0" w:lastRowFirstColumn="0" w:lastRowLastColumn="0"/>
-            </w:pPr>
-          </w:p>
-        </w:tc>
-      </w:tr>
-      <w:tr>
+            <w:vAlign w:val="center"/>
+          </w:tcPr>
+          <w:p>
+            <w:pPr>
+              <w:cnfStyle w:val="000000100000" w:firstRow="0" w:lastRow="0" w:firstColumn="0" w:lastColumn="0" w:oddVBand="0" w:evenVBand="0" w:oddHBand="1" w:evenHBand="0" w:firstRowFirstColumn="0" w:firstRowLastColumn="0" w:lastRowFirstColumn="0" w:lastRowLastColumn="0"/>
+            </w:pPr>
+          </w:p>
+        </w:tc>
+      </w:tr>
+      <w:tr>
+        <w:trPr>
+          <w:trHeight w:val="432"/>
+        </w:trPr>
         <w:tc>
           <w:tcPr>
             <w:cnfStyle w:val="001000000000" w:firstRow="0" w:lastRow="0" w:firstColumn="1" w:lastColumn="0" w:oddVBand="0" w:evenVBand="0" w:oddHBand="0" w:evenHBand="0" w:firstRowFirstColumn="0" w:firstRowLastColumn="0" w:lastRowFirstColumn="0" w:lastRowLastColumn="0"/>
             <w:tcW w:w="3116" w:type="dxa"/>
+            <w:vAlign w:val="center"/>
           </w:tcPr>
           <w:p>
             <w:r>
@@ -411,6 +429,7 @@
         <w:tc>
           <w:tcPr>
             <w:tcW w:w="1289" w:type="dxa"/>
+            <w:vAlign w:val="center"/>
           </w:tcPr>
           <w:p>
             <w:pPr>
@@ -418,33 +437,30 @@
               <w:jc w:val="center"/>
               <w:cnfStyle w:val="000000000000" w:firstRow="0" w:lastRow="0" w:firstColumn="0" w:lastColumn="0" w:oddVBand="0" w:evenVBand="0" w:oddHBand="0" w:evenHBand="0" w:firstRowFirstColumn="0" w:firstRowLastColumn="0" w:lastRowFirstColumn="0" w:lastRowLastColumn="0"/>
             </w:pPr>
-            <w:r>
-              <w:sym w:font="Wingdings 2" w:char="F050"/>
-            </w:r>
           </w:p>
         </w:tc>
         <w:tc>
           <w:tcPr>
             <w:tcW w:w="4945" w:type="dxa"/>
+            <w:vAlign w:val="center"/>
           </w:tcPr>
           <w:p>
             <w:pPr>
               <w:cnfStyle w:val="000000000000" w:firstRow="0" w:lastRow="0" w:firstColumn="0" w:lastColumn="0" w:oddVBand="0" w:evenVBand="0" w:oddHBand="0" w:evenHBand="0" w:firstRowFirstColumn="0" w:firstRowLastColumn="0" w:lastRowFirstColumn="0" w:lastRowLastColumn="0"/>
             </w:pPr>
-            <w:r>
-              <w:t>Ground Instability refers to ….</w:t>
-            </w:r>
           </w:p>
         </w:tc>
       </w:tr>
       <w:tr>
         <w:trPr>
           <w:cnfStyle w:val="000000100000" w:firstRow="0" w:lastRow="0" w:firstColumn="0" w:lastColumn="0" w:oddVBand="0" w:evenVBand="0" w:oddHBand="1" w:evenHBand="0" w:firstRowFirstColumn="0" w:firstRowLastColumn="0" w:lastRowFirstColumn="0" w:lastRowLastColumn="0"/>
+          <w:trHeight w:val="432"/>
         </w:trPr>
         <w:tc>
           <w:tcPr>
             <w:cnfStyle w:val="001000000000" w:firstRow="0" w:lastRow="0" w:firstColumn="1" w:lastColumn="0" w:oddVBand="0" w:evenVBand="0" w:oddHBand="0" w:evenHBand="0" w:firstRowFirstColumn="0" w:firstRowLastColumn="0" w:lastRowFirstColumn="0" w:lastRowLastColumn="0"/>
             <w:tcW w:w="3116" w:type="dxa"/>
+            <w:vAlign w:val="center"/>
           </w:tcPr>
           <w:p>
             <w:r>
@@ -455,6 +471,7 @@
         <w:tc>
           <w:tcPr>
             <w:tcW w:w="1289" w:type="dxa"/>
+            <w:vAlign w:val="center"/>
           </w:tcPr>
           <w:p>
             <w:pPr>
@@ -466,19 +483,24 @@
         <w:tc>
           <w:tcPr>
             <w:tcW w:w="4945" w:type="dxa"/>
-          </w:tcPr>
-          <w:p>
-            <w:pPr>
-              <w:cnfStyle w:val="000000100000" w:firstRow="0" w:lastRow="0" w:firstColumn="0" w:lastColumn="0" w:oddVBand="0" w:evenVBand="0" w:oddHBand="1" w:evenHBand="0" w:firstRowFirstColumn="0" w:firstRowLastColumn="0" w:lastRowFirstColumn="0" w:lastRowLastColumn="0"/>
-            </w:pPr>
-          </w:p>
-        </w:tc>
-      </w:tr>
-      <w:tr>
+            <w:vAlign w:val="center"/>
+          </w:tcPr>
+          <w:p>
+            <w:pPr>
+              <w:cnfStyle w:val="000000100000" w:firstRow="0" w:lastRow="0" w:firstColumn="0" w:lastColumn="0" w:oddVBand="0" w:evenVBand="0" w:oddHBand="1" w:evenHBand="0" w:firstRowFirstColumn="0" w:firstRowLastColumn="0" w:lastRowFirstColumn="0" w:lastRowLastColumn="0"/>
+            </w:pPr>
+          </w:p>
+        </w:tc>
+      </w:tr>
+      <w:tr>
+        <w:trPr>
+          <w:trHeight w:val="432"/>
+        </w:trPr>
         <w:tc>
           <w:tcPr>
             <w:cnfStyle w:val="001000000000" w:firstRow="0" w:lastRow="0" w:firstColumn="1" w:lastColumn="0" w:oddVBand="0" w:evenVBand="0" w:oddHBand="0" w:evenHBand="0" w:firstRowFirstColumn="0" w:firstRowLastColumn="0" w:lastRowFirstColumn="0" w:lastRowLastColumn="0"/>
             <w:tcW w:w="3116" w:type="dxa"/>
+            <w:vAlign w:val="center"/>
           </w:tcPr>
           <w:p>
             <w:r>
@@ -489,6 +511,7 @@
         <w:tc>
           <w:tcPr>
             <w:tcW w:w="1289" w:type="dxa"/>
+            <w:vAlign w:val="center"/>
           </w:tcPr>
           <w:p>
             <w:pPr>
@@ -500,6 +523,7 @@
         <w:tc>
           <w:tcPr>
             <w:tcW w:w="4945" w:type="dxa"/>
+            <w:vAlign w:val="center"/>
           </w:tcPr>
           <w:p>
             <w:pPr>
@@ -511,11 +535,13 @@
       <w:tr>
         <w:trPr>
           <w:cnfStyle w:val="000000100000" w:firstRow="0" w:lastRow="0" w:firstColumn="0" w:lastColumn="0" w:oddVBand="0" w:evenVBand="0" w:oddHBand="1" w:evenHBand="0" w:firstRowFirstColumn="0" w:firstRowLastColumn="0" w:lastRowFirstColumn="0" w:lastRowLastColumn="0"/>
+          <w:trHeight w:val="432"/>
         </w:trPr>
         <w:tc>
           <w:tcPr>
             <w:cnfStyle w:val="001000000000" w:firstRow="0" w:lastRow="0" w:firstColumn="1" w:lastColumn="0" w:oddVBand="0" w:evenVBand="0" w:oddHBand="0" w:evenHBand="0" w:firstRowFirstColumn="0" w:firstRowLastColumn="0" w:lastRowFirstColumn="0" w:lastRowLastColumn="0"/>
             <w:tcW w:w="3116" w:type="dxa"/>
+            <w:vAlign w:val="center"/>
           </w:tcPr>
           <w:p>
             <w:r>
@@ -526,6 +552,7 @@
         <w:tc>
           <w:tcPr>
             <w:tcW w:w="1289" w:type="dxa"/>
+            <w:vAlign w:val="center"/>
           </w:tcPr>
           <w:p>
             <w:pPr>
@@ -533,27 +560,29 @@
               <w:jc w:val="center"/>
               <w:cnfStyle w:val="000000100000" w:firstRow="0" w:lastRow="0" w:firstColumn="0" w:lastColumn="0" w:oddVBand="0" w:evenVBand="0" w:oddHBand="1" w:evenHBand="0" w:firstRowFirstColumn="0" w:firstRowLastColumn="0" w:lastRowFirstColumn="0" w:lastRowLastColumn="0"/>
             </w:pPr>
-            <w:r>
-              <w:sym w:font="Wingdings 2" w:char="F050"/>
-            </w:r>
           </w:p>
         </w:tc>
         <w:tc>
           <w:tcPr>
             <w:tcW w:w="4945" w:type="dxa"/>
-          </w:tcPr>
-          <w:p>
-            <w:pPr>
-              <w:cnfStyle w:val="000000100000" w:firstRow="0" w:lastRow="0" w:firstColumn="0" w:lastColumn="0" w:oddVBand="0" w:evenVBand="0" w:oddHBand="1" w:evenHBand="0" w:firstRowFirstColumn="0" w:firstRowLastColumn="0" w:lastRowFirstColumn="0" w:lastRowLastColumn="0"/>
-            </w:pPr>
-          </w:p>
-        </w:tc>
-      </w:tr>
-      <w:tr>
+            <w:vAlign w:val="center"/>
+          </w:tcPr>
+          <w:p>
+            <w:pPr>
+              <w:cnfStyle w:val="000000100000" w:firstRow="0" w:lastRow="0" w:firstColumn="0" w:lastColumn="0" w:oddVBand="0" w:evenVBand="0" w:oddHBand="1" w:evenHBand="0" w:firstRowFirstColumn="0" w:firstRowLastColumn="0" w:lastRowFirstColumn="0" w:lastRowLastColumn="0"/>
+            </w:pPr>
+          </w:p>
+        </w:tc>
+      </w:tr>
+      <w:tr>
+        <w:trPr>
+          <w:trHeight w:val="432"/>
+        </w:trPr>
         <w:tc>
           <w:tcPr>
             <w:cnfStyle w:val="001000000000" w:firstRow="0" w:lastRow="0" w:firstColumn="1" w:lastColumn="0" w:oddVBand="0" w:evenVBand="0" w:oddHBand="0" w:evenHBand="0" w:firstRowFirstColumn="0" w:firstRowLastColumn="0" w:lastRowFirstColumn="0" w:lastRowLastColumn="0"/>
             <w:tcW w:w="3116" w:type="dxa"/>
+            <w:vAlign w:val="center"/>
           </w:tcPr>
           <w:p>
             <w:r>
@@ -564,6 +593,7 @@
         <w:tc>
           <w:tcPr>
             <w:tcW w:w="1289" w:type="dxa"/>
+            <w:vAlign w:val="center"/>
           </w:tcPr>
           <w:p>
             <w:pPr>
@@ -575,6 +605,7 @@
         <w:tc>
           <w:tcPr>
             <w:tcW w:w="4945" w:type="dxa"/>
+            <w:vAlign w:val="center"/>
           </w:tcPr>
           <w:p>
             <w:pPr>
@@ -586,11 +617,13 @@
       <w:tr>
         <w:trPr>
           <w:cnfStyle w:val="000000100000" w:firstRow="0" w:lastRow="0" w:firstColumn="0" w:lastColumn="0" w:oddVBand="0" w:evenVBand="0" w:oddHBand="1" w:evenHBand="0" w:firstRowFirstColumn="0" w:firstRowLastColumn="0" w:lastRowFirstColumn="0" w:lastRowLastColumn="0"/>
+          <w:trHeight w:val="432"/>
         </w:trPr>
         <w:tc>
           <w:tcPr>
             <w:cnfStyle w:val="001000000000" w:firstRow="0" w:lastRow="0" w:firstColumn="1" w:lastColumn="0" w:oddVBand="0" w:evenVBand="0" w:oddHBand="0" w:evenHBand="0" w:firstRowFirstColumn="0" w:firstRowLastColumn="0" w:lastRowFirstColumn="0" w:lastRowLastColumn="0"/>
             <w:tcW w:w="3116" w:type="dxa"/>
+            <w:vAlign w:val="center"/>
           </w:tcPr>
           <w:p>
             <w:r>
@@ -601,6 +634,7 @@
         <w:tc>
           <w:tcPr>
             <w:tcW w:w="1289" w:type="dxa"/>
+            <w:vAlign w:val="center"/>
           </w:tcPr>
           <w:p>
             <w:pPr>
@@ -612,19 +646,24 @@
         <w:tc>
           <w:tcPr>
             <w:tcW w:w="4945" w:type="dxa"/>
-          </w:tcPr>
-          <w:p>
-            <w:pPr>
-              <w:cnfStyle w:val="000000100000" w:firstRow="0" w:lastRow="0" w:firstColumn="0" w:lastColumn="0" w:oddVBand="0" w:evenVBand="0" w:oddHBand="1" w:evenHBand="0" w:firstRowFirstColumn="0" w:firstRowLastColumn="0" w:lastRowFirstColumn="0" w:lastRowLastColumn="0"/>
-            </w:pPr>
-          </w:p>
-        </w:tc>
-      </w:tr>
-      <w:tr>
+            <w:vAlign w:val="center"/>
+          </w:tcPr>
+          <w:p>
+            <w:pPr>
+              <w:cnfStyle w:val="000000100000" w:firstRow="0" w:lastRow="0" w:firstColumn="0" w:lastColumn="0" w:oddVBand="0" w:evenVBand="0" w:oddHBand="1" w:evenHBand="0" w:firstRowFirstColumn="0" w:firstRowLastColumn="0" w:lastRowFirstColumn="0" w:lastRowLastColumn="0"/>
+            </w:pPr>
+          </w:p>
+        </w:tc>
+      </w:tr>
+      <w:tr>
+        <w:trPr>
+          <w:trHeight w:val="432"/>
+        </w:trPr>
         <w:tc>
           <w:tcPr>
             <w:cnfStyle w:val="001000000000" w:firstRow="0" w:lastRow="0" w:firstColumn="1" w:lastColumn="0" w:oddVBand="0" w:evenVBand="0" w:oddHBand="0" w:evenHBand="0" w:firstRowFirstColumn="0" w:firstRowLastColumn="0" w:lastRowFirstColumn="0" w:lastRowLastColumn="0"/>
             <w:tcW w:w="3116" w:type="dxa"/>
+            <w:vAlign w:val="center"/>
           </w:tcPr>
           <w:p>
             <w:r>
@@ -635,6 +674,7 @@
         <w:tc>
           <w:tcPr>
             <w:tcW w:w="1289" w:type="dxa"/>
+            <w:vAlign w:val="center"/>
           </w:tcPr>
           <w:p>
             <w:pPr>
@@ -646,6 +686,7 @@
         <w:tc>
           <w:tcPr>
             <w:tcW w:w="4945" w:type="dxa"/>
+            <w:vAlign w:val="center"/>
           </w:tcPr>
           <w:p>
             <w:pPr>
@@ -657,11 +698,13 @@
       <w:tr>
         <w:trPr>
           <w:cnfStyle w:val="000000100000" w:firstRow="0" w:lastRow="0" w:firstColumn="0" w:lastColumn="0" w:oddVBand="0" w:evenVBand="0" w:oddHBand="1" w:evenHBand="0" w:firstRowFirstColumn="0" w:firstRowLastColumn="0" w:lastRowFirstColumn="0" w:lastRowLastColumn="0"/>
+          <w:trHeight w:val="432"/>
         </w:trPr>
         <w:tc>
           <w:tcPr>
             <w:cnfStyle w:val="001000000000" w:firstRow="0" w:lastRow="0" w:firstColumn="1" w:lastColumn="0" w:oddVBand="0" w:evenVBand="0" w:oddHBand="0" w:evenHBand="0" w:firstRowFirstColumn="0" w:firstRowLastColumn="0" w:lastRowFirstColumn="0" w:lastRowLastColumn="0"/>
             <w:tcW w:w="3116" w:type="dxa"/>
+            <w:vAlign w:val="center"/>
           </w:tcPr>
           <w:p>
             <w:r>
@@ -672,6 +715,7 @@
         <w:tc>
           <w:tcPr>
             <w:tcW w:w="1289" w:type="dxa"/>
+            <w:vAlign w:val="center"/>
           </w:tcPr>
           <w:p>
             <w:pPr>
@@ -683,19 +727,24 @@
         <w:tc>
           <w:tcPr>
             <w:tcW w:w="4945" w:type="dxa"/>
-          </w:tcPr>
-          <w:p>
-            <w:pPr>
-              <w:cnfStyle w:val="000000100000" w:firstRow="0" w:lastRow="0" w:firstColumn="0" w:lastColumn="0" w:oddVBand="0" w:evenVBand="0" w:oddHBand="1" w:evenHBand="0" w:firstRowFirstColumn="0" w:firstRowLastColumn="0" w:lastRowFirstColumn="0" w:lastRowLastColumn="0"/>
-            </w:pPr>
-          </w:p>
-        </w:tc>
-      </w:tr>
-      <w:tr>
+            <w:vAlign w:val="center"/>
+          </w:tcPr>
+          <w:p>
+            <w:pPr>
+              <w:cnfStyle w:val="000000100000" w:firstRow="0" w:lastRow="0" w:firstColumn="0" w:lastColumn="0" w:oddVBand="0" w:evenVBand="0" w:oddHBand="1" w:evenHBand="0" w:firstRowFirstColumn="0" w:firstRowLastColumn="0" w:lastRowFirstColumn="0" w:lastRowLastColumn="0"/>
+            </w:pPr>
+          </w:p>
+        </w:tc>
+      </w:tr>
+      <w:tr>
+        <w:trPr>
+          <w:trHeight w:val="432"/>
+        </w:trPr>
         <w:tc>
           <w:tcPr>
             <w:cnfStyle w:val="001000000000" w:firstRow="0" w:lastRow="0" w:firstColumn="1" w:lastColumn="0" w:oddVBand="0" w:evenVBand="0" w:oddHBand="0" w:evenHBand="0" w:firstRowFirstColumn="0" w:firstRowLastColumn="0" w:lastRowFirstColumn="0" w:lastRowLastColumn="0"/>
             <w:tcW w:w="3116" w:type="dxa"/>
+            <w:vAlign w:val="center"/>
           </w:tcPr>
           <w:p>
             <w:r>
@@ -706,6 +755,7 @@
         <w:tc>
           <w:tcPr>
             <w:tcW w:w="1289" w:type="dxa"/>
+            <w:vAlign w:val="center"/>
           </w:tcPr>
           <w:p>
             <w:pPr>
@@ -717,6 +767,7 @@
         <w:tc>
           <w:tcPr>
             <w:tcW w:w="4945" w:type="dxa"/>
+            <w:vAlign w:val="center"/>
           </w:tcPr>
           <w:p>
             <w:pPr>
@@ -728,21 +779,23 @@
     </w:tbl>
     <w:p/>
     <w:p>
+      <w:pPr>
+        <w:pStyle w:val="Heading2"/>
+      </w:pPr>
       <w:r>
         <w:t>ENVIRONMENT DEFINED AS:</w:t>
       </w:r>
     </w:p>
     <w:tbl>
       <w:tblPr>
-        <w:tblStyle w:val="GridTable4-Accent1"/>
-        <w:tblW w:w="0" w:type="auto"/>
+        <w:tblStyle w:val="GridTable4-Accent5"/>
+        <w:tblW w:w="9355" w:type="dxa"/>
         <w:tblLook w:val="04A0" w:firstRow="1" w:lastRow="0" w:firstColumn="1" w:lastColumn="0" w:noHBand="0" w:noVBand="1"/>
       </w:tblPr>
       <w:tblGrid>
         <w:gridCol w:w="2308"/>
-        <w:gridCol w:w="1030"/>
-        <w:gridCol w:w="2722"/>
-        <w:gridCol w:w="3290"/>
+        <w:gridCol w:w="1737"/>
+        <w:gridCol w:w="5310"/>
       </w:tblGrid>
       <w:tr>
         <w:trPr>
@@ -752,6 +805,7 @@
           <w:tcPr>
             <w:cnfStyle w:val="001000000000" w:firstRow="0" w:lastRow="0" w:firstColumn="1" w:lastColumn="0" w:oddVBand="0" w:evenVBand="0" w:oddHBand="0" w:evenHBand="0" w:firstRowFirstColumn="0" w:firstRowLastColumn="0" w:lastRowFirstColumn="0" w:lastRowLastColumn="0"/>
             <w:tcW w:w="2308" w:type="dxa"/>
+            <w:vAlign w:val="center"/>
           </w:tcPr>
           <w:p>
             <w:r>
@@ -761,39 +815,29 @@
         </w:tc>
         <w:tc>
           <w:tcPr>
-            <w:tcW w:w="1030" w:type="dxa"/>
-          </w:tcPr>
-          <w:p>
-            <w:pPr>
+            <w:tcW w:w="1737" w:type="dxa"/>
+            <w:vAlign w:val="center"/>
+          </w:tcPr>
+          <w:p>
+            <w:pPr>
+              <w:jc w:val="center"/>
               <w:cnfStyle w:val="100000000000" w:firstRow="1" w:lastRow="0" w:firstColumn="0" w:lastColumn="0" w:oddVBand="0" w:evenVBand="0" w:oddHBand="0" w:evenHBand="0" w:firstRowFirstColumn="0" w:firstRowLastColumn="0" w:lastRowFirstColumn="0" w:lastRowLastColumn="0"/>
             </w:pPr>
             <w:r>
-              <w:t>Value Range</w:t>
-            </w:r>
-          </w:p>
-        </w:tc>
-        <w:tc>
-          <w:tcPr>
-            <w:tcW w:w="2722" w:type="dxa"/>
+              <w:t>Value Selected</w:t>
+            </w:r>
+          </w:p>
+        </w:tc>
+        <w:tc>
+          <w:tcPr>
+            <w:tcW w:w="5310" w:type="dxa"/>
+            <w:vAlign w:val="center"/>
           </w:tcPr>
           <w:p>
             <w:pPr>
               <w:cnfStyle w:val="100000000000" w:firstRow="1" w:lastRow="0" w:firstColumn="0" w:lastColumn="0" w:oddVBand="0" w:evenVBand="0" w:oddHBand="0" w:evenHBand="0" w:firstRowFirstColumn="0" w:firstRowLastColumn="0" w:lastRowFirstColumn="0" w:lastRowLastColumn="0"/>
             </w:pPr>
             <w:r>
-              <w:t>Value Selected</w:t>
-            </w:r>
-          </w:p>
-        </w:tc>
-        <w:tc>
-          <w:tcPr>
-            <w:tcW w:w="3290" w:type="dxa"/>
-          </w:tcPr>
-          <w:p>
-            <w:pPr>
-              <w:cnfStyle w:val="100000000000" w:firstRow="1" w:lastRow="0" w:firstColumn="0" w:lastColumn="0" w:oddVBand="0" w:evenVBand="0" w:oddHBand="0" w:evenHBand="0" w:firstRowFirstColumn="0" w:firstRowLastColumn="0" w:lastRowFirstColumn="0" w:lastRowLastColumn="0"/>
-            </w:pPr>
-            <w:r>
               <w:t>Description of selected value</w:t>
             </w:r>
           </w:p>
@@ -802,11 +846,13 @@
       <w:tr>
         <w:trPr>
           <w:cnfStyle w:val="000000100000" w:firstRow="0" w:lastRow="0" w:firstColumn="0" w:lastColumn="0" w:oddVBand="0" w:evenVBand="0" w:oddHBand="1" w:evenHBand="0" w:firstRowFirstColumn="0" w:firstRowLastColumn="0" w:lastRowFirstColumn="0" w:lastRowLastColumn="0"/>
+          <w:trHeight w:val="432"/>
         </w:trPr>
         <w:tc>
           <w:tcPr>
             <w:cnfStyle w:val="001000000000" w:firstRow="0" w:lastRow="0" w:firstColumn="1" w:lastColumn="0" w:oddVBand="0" w:evenVBand="0" w:oddHBand="0" w:evenHBand="0" w:firstRowFirstColumn="0" w:firstRowLastColumn="0" w:lastRowFirstColumn="0" w:lastRowLastColumn="0"/>
             <w:tcW w:w="2308" w:type="dxa"/>
+            <w:vAlign w:val="center"/>
           </w:tcPr>
           <w:p>
             <w:r>
@@ -816,42 +862,37 @@
         </w:tc>
         <w:tc>
           <w:tcPr>
-            <w:tcW w:w="1030" w:type="dxa"/>
-          </w:tcPr>
-          <w:p>
-            <w:pPr>
-              <w:spacing w:before="120"/>
-              <w:jc w:val="center"/>
-              <w:cnfStyle w:val="000000100000" w:firstRow="0" w:lastRow="0" w:firstColumn="0" w:lastColumn="0" w:oddVBand="0" w:evenVBand="0" w:oddHBand="1" w:evenHBand="0" w:firstRowFirstColumn="0" w:firstRowLastColumn="0" w:lastRowFirstColumn="0" w:lastRowLastColumn="0"/>
-            </w:pPr>
-          </w:p>
-        </w:tc>
-        <w:tc>
-          <w:tcPr>
-            <w:tcW w:w="2722" w:type="dxa"/>
-          </w:tcPr>
-          <w:p>
-            <w:pPr>
-              <w:cnfStyle w:val="000000100000" w:firstRow="0" w:lastRow="0" w:firstColumn="0" w:lastColumn="0" w:oddVBand="0" w:evenVBand="0" w:oddHBand="1" w:evenHBand="0" w:firstRowFirstColumn="0" w:firstRowLastColumn="0" w:lastRowFirstColumn="0" w:lastRowLastColumn="0"/>
-            </w:pPr>
-          </w:p>
-        </w:tc>
-        <w:tc>
-          <w:tcPr>
-            <w:tcW w:w="3290" w:type="dxa"/>
-          </w:tcPr>
-          <w:p>
-            <w:pPr>
-              <w:cnfStyle w:val="000000100000" w:firstRow="0" w:lastRow="0" w:firstColumn="0" w:lastColumn="0" w:oddVBand="0" w:evenVBand="0" w:oddHBand="1" w:evenHBand="0" w:firstRowFirstColumn="0" w:firstRowLastColumn="0" w:lastRowFirstColumn="0" w:lastRowLastColumn="0"/>
-            </w:pPr>
-          </w:p>
-        </w:tc>
-      </w:tr>
-      <w:tr>
+            <w:tcW w:w="1737" w:type="dxa"/>
+            <w:vAlign w:val="center"/>
+          </w:tcPr>
+          <w:p>
+            <w:pPr>
+              <w:jc w:val="center"/>
+              <w:cnfStyle w:val="000000100000" w:firstRow="0" w:lastRow="0" w:firstColumn="0" w:lastColumn="0" w:oddVBand="0" w:evenVBand="0" w:oddHBand="1" w:evenHBand="0" w:firstRowFirstColumn="0" w:firstRowLastColumn="0" w:lastRowFirstColumn="0" w:lastRowLastColumn="0"/>
+            </w:pPr>
+          </w:p>
+        </w:tc>
+        <w:tc>
+          <w:tcPr>
+            <w:tcW w:w="5310" w:type="dxa"/>
+            <w:vAlign w:val="center"/>
+          </w:tcPr>
+          <w:p>
+            <w:pPr>
+              <w:cnfStyle w:val="000000100000" w:firstRow="0" w:lastRow="0" w:firstColumn="0" w:lastColumn="0" w:oddVBand="0" w:evenVBand="0" w:oddHBand="1" w:evenHBand="0" w:firstRowFirstColumn="0" w:firstRowLastColumn="0" w:lastRowFirstColumn="0" w:lastRowLastColumn="0"/>
+            </w:pPr>
+          </w:p>
+        </w:tc>
+      </w:tr>
+      <w:tr>
+        <w:trPr>
+          <w:trHeight w:val="432"/>
+        </w:trPr>
         <w:tc>
           <w:tcPr>
             <w:cnfStyle w:val="001000000000" w:firstRow="0" w:lastRow="0" w:firstColumn="1" w:lastColumn="0" w:oddVBand="0" w:evenVBand="0" w:oddHBand="0" w:evenHBand="0" w:firstRowFirstColumn="0" w:firstRowLastColumn="0" w:lastRowFirstColumn="0" w:lastRowLastColumn="0"/>
             <w:tcW w:w="2308" w:type="dxa"/>
+            <w:vAlign w:val="center"/>
           </w:tcPr>
           <w:p>
             <w:r>
@@ -861,7 +902,8 @@
         </w:tc>
         <w:tc>
           <w:tcPr>
-            <w:tcW w:w="1030" w:type="dxa"/>
+            <w:tcW w:w="1737" w:type="dxa"/>
+            <w:vAlign w:val="center"/>
           </w:tcPr>
           <w:p>
             <w:pPr>
@@ -872,7 +914,8 @@
         </w:tc>
         <w:tc>
           <w:tcPr>
-            <w:tcW w:w="2722" w:type="dxa"/>
+            <w:tcW w:w="5310" w:type="dxa"/>
+            <w:vAlign w:val="center"/>
           </w:tcPr>
           <w:p>
             <w:pPr>
@@ -880,83 +923,152 @@
             </w:pPr>
           </w:p>
         </w:tc>
-        <w:tc>
-          <w:tcPr>
-            <w:tcW w:w="3290" w:type="dxa"/>
-          </w:tcPr>
-          <w:p>
-            <w:pPr>
+      </w:tr>
+      <w:tr>
+        <w:trPr>
+          <w:cnfStyle w:val="000000100000" w:firstRow="0" w:lastRow="0" w:firstColumn="0" w:lastColumn="0" w:oddVBand="0" w:evenVBand="0" w:oddHBand="1" w:evenHBand="0" w:firstRowFirstColumn="0" w:firstRowLastColumn="0" w:lastRowFirstColumn="0" w:lastRowLastColumn="0"/>
+          <w:trHeight w:val="432"/>
+        </w:trPr>
+        <w:tc>
+          <w:tcPr>
+            <w:cnfStyle w:val="001000000000" w:firstRow="0" w:lastRow="0" w:firstColumn="1" w:lastColumn="0" w:oddVBand="0" w:evenVBand="0" w:oddHBand="0" w:evenHBand="0" w:firstRowFirstColumn="0" w:firstRowLastColumn="0" w:lastRowFirstColumn="0" w:lastRowLastColumn="0"/>
+            <w:tcW w:w="2308" w:type="dxa"/>
+            <w:vAlign w:val="center"/>
+          </w:tcPr>
+          <w:p>
+            <w:r>
+              <w:t>Bridges</w:t>
+            </w:r>
+          </w:p>
+        </w:tc>
+        <w:tc>
+          <w:tcPr>
+            <w:tcW w:w="1737" w:type="dxa"/>
+            <w:vAlign w:val="center"/>
+          </w:tcPr>
+          <w:p>
+            <w:pPr>
+              <w:jc w:val="center"/>
+              <w:cnfStyle w:val="000000100000" w:firstRow="0" w:lastRow="0" w:firstColumn="0" w:lastColumn="0" w:oddVBand="0" w:evenVBand="0" w:oddHBand="1" w:evenHBand="0" w:firstRowFirstColumn="0" w:firstRowLastColumn="0" w:lastRowFirstColumn="0" w:lastRowLastColumn="0"/>
+            </w:pPr>
+          </w:p>
+        </w:tc>
+        <w:tc>
+          <w:tcPr>
+            <w:tcW w:w="5310" w:type="dxa"/>
+            <w:vAlign w:val="center"/>
+          </w:tcPr>
+          <w:p>
+            <w:pPr>
+              <w:cnfStyle w:val="000000100000" w:firstRow="0" w:lastRow="0" w:firstColumn="0" w:lastColumn="0" w:oddVBand="0" w:evenVBand="0" w:oddHBand="1" w:evenHBand="0" w:firstRowFirstColumn="0" w:firstRowLastColumn="0" w:lastRowFirstColumn="0" w:lastRowLastColumn="0"/>
+            </w:pPr>
+          </w:p>
+        </w:tc>
+      </w:tr>
+      <w:tr>
+        <w:trPr>
+          <w:trHeight w:val="432"/>
+        </w:trPr>
+        <w:tc>
+          <w:tcPr>
+            <w:cnfStyle w:val="001000000000" w:firstRow="0" w:lastRow="0" w:firstColumn="1" w:lastColumn="0" w:oddVBand="0" w:evenVBand="0" w:oddHBand="0" w:evenHBand="0" w:firstRowFirstColumn="0" w:firstRowLastColumn="0" w:lastRowFirstColumn="0" w:lastRowLastColumn="0"/>
+            <w:tcW w:w="2308" w:type="dxa"/>
+            <w:vAlign w:val="center"/>
+          </w:tcPr>
+          <w:p>
+            <w:r>
+              <w:t>Foliage</w:t>
+            </w:r>
+          </w:p>
+        </w:tc>
+        <w:tc>
+          <w:tcPr>
+            <w:tcW w:w="1737" w:type="dxa"/>
+            <w:vAlign w:val="center"/>
+          </w:tcPr>
+          <w:p>
+            <w:pPr>
+              <w:jc w:val="center"/>
               <w:cnfStyle w:val="000000000000" w:firstRow="0" w:lastRow="0" w:firstColumn="0" w:lastColumn="0" w:oddVBand="0" w:evenVBand="0" w:oddHBand="0" w:evenHBand="0" w:firstRowFirstColumn="0" w:firstRowLastColumn="0" w:lastRowFirstColumn="0" w:lastRowLastColumn="0"/>
             </w:pPr>
           </w:p>
         </w:tc>
+        <w:tc>
+          <w:tcPr>
+            <w:tcW w:w="5310" w:type="dxa"/>
+            <w:vAlign w:val="center"/>
+          </w:tcPr>
+          <w:p>
+            <w:pPr>
+              <w:cnfStyle w:val="000000000000" w:firstRow="0" w:lastRow="0" w:firstColumn="0" w:lastColumn="0" w:oddVBand="0" w:evenVBand="0" w:oddHBand="0" w:evenHBand="0" w:firstRowFirstColumn="0" w:firstRowLastColumn="0" w:lastRowFirstColumn="0" w:lastRowLastColumn="0"/>
+            </w:pPr>
+          </w:p>
+        </w:tc>
       </w:tr>
       <w:tr>
         <w:trPr>
           <w:cnfStyle w:val="000000100000" w:firstRow="0" w:lastRow="0" w:firstColumn="0" w:lastColumn="0" w:oddVBand="0" w:evenVBand="0" w:oddHBand="1" w:evenHBand="0" w:firstRowFirstColumn="0" w:firstRowLastColumn="0" w:lastRowFirstColumn="0" w:lastRowLastColumn="0"/>
+          <w:trHeight w:val="432"/>
         </w:trPr>
         <w:tc>
           <w:tcPr>
             <w:cnfStyle w:val="001000000000" w:firstRow="0" w:lastRow="0" w:firstColumn="1" w:lastColumn="0" w:oddVBand="0" w:evenVBand="0" w:oddHBand="0" w:evenHBand="0" w:firstRowFirstColumn="0" w:firstRowLastColumn="0" w:lastRowFirstColumn="0" w:lastRowLastColumn="0"/>
             <w:tcW w:w="2308" w:type="dxa"/>
-          </w:tcPr>
-          <w:p>
-            <w:r>
-              <w:t>Bridges</w:t>
-            </w:r>
-          </w:p>
-        </w:tc>
-        <w:tc>
-          <w:tcPr>
-            <w:tcW w:w="1030" w:type="dxa"/>
-          </w:tcPr>
-          <w:p>
-            <w:pPr>
-              <w:jc w:val="center"/>
-              <w:cnfStyle w:val="000000100000" w:firstRow="0" w:lastRow="0" w:firstColumn="0" w:lastColumn="0" w:oddVBand="0" w:evenVBand="0" w:oddHBand="1" w:evenHBand="0" w:firstRowFirstColumn="0" w:firstRowLastColumn="0" w:lastRowFirstColumn="0" w:lastRowLastColumn="0"/>
-            </w:pPr>
-          </w:p>
-        </w:tc>
-        <w:tc>
-          <w:tcPr>
-            <w:tcW w:w="2722" w:type="dxa"/>
-          </w:tcPr>
-          <w:p>
-            <w:pPr>
-              <w:cnfStyle w:val="000000100000" w:firstRow="0" w:lastRow="0" w:firstColumn="0" w:lastColumn="0" w:oddVBand="0" w:evenVBand="0" w:oddHBand="1" w:evenHBand="0" w:firstRowFirstColumn="0" w:firstRowLastColumn="0" w:lastRowFirstColumn="0" w:lastRowLastColumn="0"/>
-            </w:pPr>
-          </w:p>
-        </w:tc>
-        <w:tc>
-          <w:tcPr>
-            <w:tcW w:w="3290" w:type="dxa"/>
-          </w:tcPr>
-          <w:p>
-            <w:pPr>
-              <w:cnfStyle w:val="000000100000" w:firstRow="0" w:lastRow="0" w:firstColumn="0" w:lastColumn="0" w:oddVBand="0" w:evenVBand="0" w:oddHBand="1" w:evenHBand="0" w:firstRowFirstColumn="0" w:firstRowLastColumn="0" w:lastRowFirstColumn="0" w:lastRowLastColumn="0"/>
-            </w:pPr>
-          </w:p>
-        </w:tc>
-      </w:tr>
-      <w:tr>
+            <w:vAlign w:val="center"/>
+          </w:tcPr>
+          <w:p>
+            <w:r>
+              <w:t>Wetness</w:t>
+            </w:r>
+          </w:p>
+        </w:tc>
+        <w:tc>
+          <w:tcPr>
+            <w:tcW w:w="1737" w:type="dxa"/>
+            <w:vAlign w:val="center"/>
+          </w:tcPr>
+          <w:p>
+            <w:pPr>
+              <w:jc w:val="center"/>
+              <w:cnfStyle w:val="000000100000" w:firstRow="0" w:lastRow="0" w:firstColumn="0" w:lastColumn="0" w:oddVBand="0" w:evenVBand="0" w:oddHBand="1" w:evenHBand="0" w:firstRowFirstColumn="0" w:firstRowLastColumn="0" w:lastRowFirstColumn="0" w:lastRowLastColumn="0"/>
+            </w:pPr>
+          </w:p>
+        </w:tc>
+        <w:tc>
+          <w:tcPr>
+            <w:tcW w:w="5310" w:type="dxa"/>
+            <w:vAlign w:val="center"/>
+          </w:tcPr>
+          <w:p>
+            <w:pPr>
+              <w:cnfStyle w:val="000000100000" w:firstRow="0" w:lastRow="0" w:firstColumn="0" w:lastColumn="0" w:oddVBand="0" w:evenVBand="0" w:oddHBand="1" w:evenHBand="0" w:firstRowFirstColumn="0" w:firstRowLastColumn="0" w:lastRowFirstColumn="0" w:lastRowLastColumn="0"/>
+            </w:pPr>
+          </w:p>
+        </w:tc>
+      </w:tr>
+      <w:tr>
+        <w:trPr>
+          <w:trHeight w:val="432"/>
+        </w:trPr>
         <w:tc>
           <w:tcPr>
             <w:cnfStyle w:val="001000000000" w:firstRow="0" w:lastRow="0" w:firstColumn="1" w:lastColumn="0" w:oddVBand="0" w:evenVBand="0" w:oddHBand="0" w:evenHBand="0" w:firstRowFirstColumn="0" w:firstRowLastColumn="0" w:lastRowFirstColumn="0" w:lastRowLastColumn="0"/>
             <w:tcW w:w="2308" w:type="dxa"/>
-          </w:tcPr>
-          <w:p>
-            <w:r>
-              <w:t>Foliage</w:t>
-            </w:r>
-          </w:p>
-        </w:tc>
-        <w:tc>
-          <w:tcPr>
-            <w:tcW w:w="1030" w:type="dxa"/>
-          </w:tcPr>
-          <w:p>
-            <w:pPr>
-              <w:spacing w:before="120"/>
+            <w:vAlign w:val="center"/>
+          </w:tcPr>
+          <w:p>
+            <w:r>
+              <w:t>Streams</w:t>
+            </w:r>
+          </w:p>
+        </w:tc>
+        <w:tc>
+          <w:tcPr>
+            <w:tcW w:w="1737" w:type="dxa"/>
+            <w:vAlign w:val="center"/>
+          </w:tcPr>
+          <w:p>
+            <w:pPr>
               <w:jc w:val="center"/>
               <w:cnfStyle w:val="000000000000" w:firstRow="0" w:lastRow="0" w:firstColumn="0" w:lastColumn="0" w:oddVBand="0" w:evenVBand="0" w:oddHBand="0" w:evenHBand="0" w:firstRowFirstColumn="0" w:firstRowLastColumn="0" w:lastRowFirstColumn="0" w:lastRowLastColumn="0"/>
             </w:pPr>
@@ -964,7 +1076,8 @@
         </w:tc>
         <w:tc>
           <w:tcPr>
-            <w:tcW w:w="2722" w:type="dxa"/>
+            <w:tcW w:w="5310" w:type="dxa"/>
+            <w:vAlign w:val="center"/>
           </w:tcPr>
           <w:p>
             <w:pPr>
@@ -972,79 +1085,149 @@
             </w:pPr>
           </w:p>
         </w:tc>
-        <w:tc>
-          <w:tcPr>
-            <w:tcW w:w="3290" w:type="dxa"/>
-          </w:tcPr>
-          <w:p>
-            <w:pPr>
+      </w:tr>
+      <w:tr>
+        <w:trPr>
+          <w:cnfStyle w:val="000000100000" w:firstRow="0" w:lastRow="0" w:firstColumn="0" w:lastColumn="0" w:oddVBand="0" w:evenVBand="0" w:oddHBand="1" w:evenHBand="0" w:firstRowFirstColumn="0" w:firstRowLastColumn="0" w:lastRowFirstColumn="0" w:lastRowLastColumn="0"/>
+          <w:trHeight w:val="432"/>
+        </w:trPr>
+        <w:tc>
+          <w:tcPr>
+            <w:cnfStyle w:val="001000000000" w:firstRow="0" w:lastRow="0" w:firstColumn="1" w:lastColumn="0" w:oddVBand="0" w:evenVBand="0" w:oddHBand="0" w:evenHBand="0" w:firstRowFirstColumn="0" w:firstRowLastColumn="0" w:lastRowFirstColumn="0" w:lastRowLastColumn="0"/>
+            <w:tcW w:w="2308" w:type="dxa"/>
+            <w:vAlign w:val="center"/>
+          </w:tcPr>
+          <w:p>
+            <w:r>
+              <w:t>Beach</w:t>
+            </w:r>
+          </w:p>
+        </w:tc>
+        <w:tc>
+          <w:tcPr>
+            <w:tcW w:w="1737" w:type="dxa"/>
+            <w:vAlign w:val="center"/>
+          </w:tcPr>
+          <w:p>
+            <w:pPr>
+              <w:jc w:val="center"/>
+              <w:cnfStyle w:val="000000100000" w:firstRow="0" w:lastRow="0" w:firstColumn="0" w:lastColumn="0" w:oddVBand="0" w:evenVBand="0" w:oddHBand="1" w:evenHBand="0" w:firstRowFirstColumn="0" w:firstRowLastColumn="0" w:lastRowFirstColumn="0" w:lastRowLastColumn="0"/>
+            </w:pPr>
+          </w:p>
+        </w:tc>
+        <w:tc>
+          <w:tcPr>
+            <w:tcW w:w="5310" w:type="dxa"/>
+            <w:vAlign w:val="center"/>
+          </w:tcPr>
+          <w:p>
+            <w:pPr>
+              <w:cnfStyle w:val="000000100000" w:firstRow="0" w:lastRow="0" w:firstColumn="0" w:lastColumn="0" w:oddVBand="0" w:evenVBand="0" w:oddHBand="1" w:evenHBand="0" w:firstRowFirstColumn="0" w:firstRowLastColumn="0" w:lastRowFirstColumn="0" w:lastRowLastColumn="0"/>
+            </w:pPr>
+          </w:p>
+        </w:tc>
+      </w:tr>
+      <w:tr>
+        <w:trPr>
+          <w:trHeight w:val="432"/>
+        </w:trPr>
+        <w:tc>
+          <w:tcPr>
+            <w:cnfStyle w:val="001000000000" w:firstRow="0" w:lastRow="0" w:firstColumn="1" w:lastColumn="0" w:oddVBand="0" w:evenVBand="0" w:oddHBand="0" w:evenHBand="0" w:firstRowFirstColumn="0" w:firstRowLastColumn="0" w:lastRowFirstColumn="0" w:lastRowLastColumn="0"/>
+            <w:tcW w:w="2308" w:type="dxa"/>
+            <w:vAlign w:val="center"/>
+          </w:tcPr>
+          <w:p>
+            <w:r>
+              <w:t>Water Ways</w:t>
+            </w:r>
+          </w:p>
+        </w:tc>
+        <w:tc>
+          <w:tcPr>
+            <w:tcW w:w="1737" w:type="dxa"/>
+            <w:vAlign w:val="center"/>
+          </w:tcPr>
+          <w:p>
+            <w:pPr>
+              <w:jc w:val="center"/>
               <w:cnfStyle w:val="000000000000" w:firstRow="0" w:lastRow="0" w:firstColumn="0" w:lastColumn="0" w:oddVBand="0" w:evenVBand="0" w:oddHBand="0" w:evenHBand="0" w:firstRowFirstColumn="0" w:firstRowLastColumn="0" w:lastRowFirstColumn="0" w:lastRowLastColumn="0"/>
             </w:pPr>
           </w:p>
         </w:tc>
+        <w:tc>
+          <w:tcPr>
+            <w:tcW w:w="5310" w:type="dxa"/>
+            <w:vAlign w:val="center"/>
+          </w:tcPr>
+          <w:p>
+            <w:pPr>
+              <w:cnfStyle w:val="000000000000" w:firstRow="0" w:lastRow="0" w:firstColumn="0" w:lastColumn="0" w:oddVBand="0" w:evenVBand="0" w:oddHBand="0" w:evenHBand="0" w:firstRowFirstColumn="0" w:firstRowLastColumn="0" w:lastRowFirstColumn="0" w:lastRowLastColumn="0"/>
+            </w:pPr>
+          </w:p>
+        </w:tc>
       </w:tr>
       <w:tr>
         <w:trPr>
           <w:cnfStyle w:val="000000100000" w:firstRow="0" w:lastRow="0" w:firstColumn="0" w:lastColumn="0" w:oddVBand="0" w:evenVBand="0" w:oddHBand="1" w:evenHBand="0" w:firstRowFirstColumn="0" w:firstRowLastColumn="0" w:lastRowFirstColumn="0" w:lastRowLastColumn="0"/>
+          <w:trHeight w:val="432"/>
         </w:trPr>
         <w:tc>
           <w:tcPr>
             <w:cnfStyle w:val="001000000000" w:firstRow="0" w:lastRow="0" w:firstColumn="1" w:lastColumn="0" w:oddVBand="0" w:evenVBand="0" w:oddHBand="0" w:evenHBand="0" w:firstRowFirstColumn="0" w:firstRowLastColumn="0" w:lastRowFirstColumn="0" w:lastRowLastColumn="0"/>
             <w:tcW w:w="2308" w:type="dxa"/>
-          </w:tcPr>
-          <w:p>
-            <w:r>
-              <w:t>Wetness</w:t>
-            </w:r>
-          </w:p>
-        </w:tc>
-        <w:tc>
-          <w:tcPr>
-            <w:tcW w:w="1030" w:type="dxa"/>
-          </w:tcPr>
-          <w:p>
-            <w:pPr>
-              <w:jc w:val="center"/>
-              <w:cnfStyle w:val="000000100000" w:firstRow="0" w:lastRow="0" w:firstColumn="0" w:lastColumn="0" w:oddVBand="0" w:evenVBand="0" w:oddHBand="1" w:evenHBand="0" w:firstRowFirstColumn="0" w:firstRowLastColumn="0" w:lastRowFirstColumn="0" w:lastRowLastColumn="0"/>
-            </w:pPr>
-          </w:p>
-        </w:tc>
-        <w:tc>
-          <w:tcPr>
-            <w:tcW w:w="2722" w:type="dxa"/>
-          </w:tcPr>
-          <w:p>
-            <w:pPr>
-              <w:cnfStyle w:val="000000100000" w:firstRow="0" w:lastRow="0" w:firstColumn="0" w:lastColumn="0" w:oddVBand="0" w:evenVBand="0" w:oddHBand="1" w:evenHBand="0" w:firstRowFirstColumn="0" w:firstRowLastColumn="0" w:lastRowFirstColumn="0" w:lastRowLastColumn="0"/>
-            </w:pPr>
-          </w:p>
-        </w:tc>
-        <w:tc>
-          <w:tcPr>
-            <w:tcW w:w="3290" w:type="dxa"/>
-          </w:tcPr>
-          <w:p>
-            <w:pPr>
-              <w:cnfStyle w:val="000000100000" w:firstRow="0" w:lastRow="0" w:firstColumn="0" w:lastColumn="0" w:oddVBand="0" w:evenVBand="0" w:oddHBand="1" w:evenHBand="0" w:firstRowFirstColumn="0" w:firstRowLastColumn="0" w:lastRowFirstColumn="0" w:lastRowLastColumn="0"/>
-            </w:pPr>
-          </w:p>
-        </w:tc>
-      </w:tr>
-      <w:tr>
+            <w:vAlign w:val="center"/>
+          </w:tcPr>
+          <w:p>
+            <w:r>
+              <w:t>Urbanization</w:t>
+            </w:r>
+          </w:p>
+        </w:tc>
+        <w:tc>
+          <w:tcPr>
+            <w:tcW w:w="1737" w:type="dxa"/>
+            <w:vAlign w:val="center"/>
+          </w:tcPr>
+          <w:p>
+            <w:pPr>
+              <w:jc w:val="center"/>
+              <w:cnfStyle w:val="000000100000" w:firstRow="0" w:lastRow="0" w:firstColumn="0" w:lastColumn="0" w:oddVBand="0" w:evenVBand="0" w:oddHBand="1" w:evenHBand="0" w:firstRowFirstColumn="0" w:firstRowLastColumn="0" w:lastRowFirstColumn="0" w:lastRowLastColumn="0"/>
+            </w:pPr>
+          </w:p>
+        </w:tc>
+        <w:tc>
+          <w:tcPr>
+            <w:tcW w:w="5310" w:type="dxa"/>
+            <w:vAlign w:val="center"/>
+          </w:tcPr>
+          <w:p>
+            <w:pPr>
+              <w:cnfStyle w:val="000000100000" w:firstRow="0" w:lastRow="0" w:firstColumn="0" w:lastColumn="0" w:oddVBand="0" w:evenVBand="0" w:oddHBand="1" w:evenHBand="0" w:firstRowFirstColumn="0" w:firstRowLastColumn="0" w:lastRowFirstColumn="0" w:lastRowLastColumn="0"/>
+            </w:pPr>
+          </w:p>
+        </w:tc>
+      </w:tr>
+      <w:tr>
+        <w:trPr>
+          <w:trHeight w:val="432"/>
+        </w:trPr>
         <w:tc>
           <w:tcPr>
             <w:cnfStyle w:val="001000000000" w:firstRow="0" w:lastRow="0" w:firstColumn="1" w:lastColumn="0" w:oddVBand="0" w:evenVBand="0" w:oddHBand="0" w:evenHBand="0" w:firstRowFirstColumn="0" w:firstRowLastColumn="0" w:lastRowFirstColumn="0" w:lastRowLastColumn="0"/>
             <w:tcW w:w="2308" w:type="dxa"/>
-          </w:tcPr>
-          <w:p>
-            <w:r>
-              <w:t>Streams</w:t>
-            </w:r>
-          </w:p>
-        </w:tc>
-        <w:tc>
-          <w:tcPr>
-            <w:tcW w:w="1030" w:type="dxa"/>
+            <w:vAlign w:val="center"/>
+          </w:tcPr>
+          <w:p>
+            <w:r>
+              <w:t>Range</w:t>
+            </w:r>
+          </w:p>
+        </w:tc>
+        <w:tc>
+          <w:tcPr>
+            <w:tcW w:w="1737" w:type="dxa"/>
+            <w:vAlign w:val="center"/>
           </w:tcPr>
           <w:p>
             <w:pPr>
@@ -1055,7 +1238,8 @@
         </w:tc>
         <w:tc>
           <w:tcPr>
-            <w:tcW w:w="2722" w:type="dxa"/>
+            <w:tcW w:w="5310" w:type="dxa"/>
+            <w:vAlign w:val="center"/>
           </w:tcPr>
           <w:p>
             <w:pPr>
@@ -1063,300 +1247,98 @@
             </w:pPr>
           </w:p>
         </w:tc>
-        <w:tc>
-          <w:tcPr>
-            <w:tcW w:w="3290" w:type="dxa"/>
-          </w:tcPr>
-          <w:p>
-            <w:pPr>
+      </w:tr>
+      <w:tr>
+        <w:trPr>
+          <w:cnfStyle w:val="000000100000" w:firstRow="0" w:lastRow="0" w:firstColumn="0" w:lastColumn="0" w:oddVBand="0" w:evenVBand="0" w:oddHBand="1" w:evenHBand="0" w:firstRowFirstColumn="0" w:firstRowLastColumn="0" w:lastRowFirstColumn="0" w:lastRowLastColumn="0"/>
+          <w:trHeight w:val="432"/>
+        </w:trPr>
+        <w:tc>
+          <w:tcPr>
+            <w:cnfStyle w:val="001000000000" w:firstRow="0" w:lastRow="0" w:firstColumn="1" w:lastColumn="0" w:oddVBand="0" w:evenVBand="0" w:oddHBand="0" w:evenHBand="0" w:firstRowFirstColumn="0" w:firstRowLastColumn="0" w:lastRowFirstColumn="0" w:lastRowLastColumn="0"/>
+            <w:tcW w:w="2308" w:type="dxa"/>
+            <w:vAlign w:val="center"/>
+          </w:tcPr>
+          <w:p>
+            <w:r>
+              <w:t>Population</w:t>
+            </w:r>
+          </w:p>
+        </w:tc>
+        <w:tc>
+          <w:tcPr>
+            <w:tcW w:w="1737" w:type="dxa"/>
+            <w:vAlign w:val="center"/>
+          </w:tcPr>
+          <w:p>
+            <w:pPr>
+              <w:jc w:val="center"/>
+              <w:cnfStyle w:val="000000100000" w:firstRow="0" w:lastRow="0" w:firstColumn="0" w:lastColumn="0" w:oddVBand="0" w:evenVBand="0" w:oddHBand="1" w:evenHBand="0" w:firstRowFirstColumn="0" w:firstRowLastColumn="0" w:lastRowFirstColumn="0" w:lastRowLastColumn="0"/>
+            </w:pPr>
+          </w:p>
+        </w:tc>
+        <w:tc>
+          <w:tcPr>
+            <w:tcW w:w="5310" w:type="dxa"/>
+            <w:vAlign w:val="center"/>
+          </w:tcPr>
+          <w:p>
+            <w:pPr>
+              <w:cnfStyle w:val="000000100000" w:firstRow="0" w:lastRow="0" w:firstColumn="0" w:lastColumn="0" w:oddVBand="0" w:evenVBand="0" w:oddHBand="1" w:evenHBand="0" w:firstRowFirstColumn="0" w:firstRowLastColumn="0" w:lastRowFirstColumn="0" w:lastRowLastColumn="0"/>
+            </w:pPr>
+          </w:p>
+        </w:tc>
+      </w:tr>
+      <w:tr>
+        <w:trPr>
+          <w:trHeight w:val="432"/>
+        </w:trPr>
+        <w:tc>
+          <w:tcPr>
+            <w:cnfStyle w:val="001000000000" w:firstRow="0" w:lastRow="0" w:firstColumn="1" w:lastColumn="0" w:oddVBand="0" w:evenVBand="0" w:oddHBand="0" w:evenHBand="0" w:firstRowFirstColumn="0" w:firstRowLastColumn="0" w:lastRowFirstColumn="0" w:lastRowLastColumn="0"/>
+            <w:tcW w:w="2308" w:type="dxa"/>
+            <w:vAlign w:val="center"/>
+          </w:tcPr>
+          <w:p>
+            <w:r>
+              <w:t>Persistence</w:t>
+            </w:r>
+          </w:p>
+        </w:tc>
+        <w:tc>
+          <w:tcPr>
+            <w:tcW w:w="1737" w:type="dxa"/>
+            <w:vAlign w:val="center"/>
+          </w:tcPr>
+          <w:p>
+            <w:pPr>
+              <w:jc w:val="center"/>
               <w:cnfStyle w:val="000000000000" w:firstRow="0" w:lastRow="0" w:firstColumn="0" w:lastColumn="0" w:oddVBand="0" w:evenVBand="0" w:oddHBand="0" w:evenHBand="0" w:firstRowFirstColumn="0" w:firstRowLastColumn="0" w:lastRowFirstColumn="0" w:lastRowLastColumn="0"/>
             </w:pPr>
           </w:p>
         </w:tc>
+        <w:tc>
+          <w:tcPr>
+            <w:tcW w:w="5310" w:type="dxa"/>
+            <w:vAlign w:val="center"/>
+          </w:tcPr>
+          <w:p>
+            <w:pPr>
+              <w:cnfStyle w:val="000000000000" w:firstRow="0" w:lastRow="0" w:firstColumn="0" w:lastColumn="0" w:oddVBand="0" w:evenVBand="0" w:oddHBand="0" w:evenHBand="0" w:firstRowFirstColumn="0" w:firstRowLastColumn="0" w:lastRowFirstColumn="0" w:lastRowLastColumn="0"/>
+            </w:pPr>
+          </w:p>
+        </w:tc>
       </w:tr>
       <w:tr>
         <w:trPr>
           <w:cnfStyle w:val="000000100000" w:firstRow="0" w:lastRow="0" w:firstColumn="0" w:lastColumn="0" w:oddVBand="0" w:evenVBand="0" w:oddHBand="1" w:evenHBand="0" w:firstRowFirstColumn="0" w:firstRowLastColumn="0" w:lastRowFirstColumn="0" w:lastRowLastColumn="0"/>
+          <w:trHeight w:val="432"/>
         </w:trPr>
         <w:tc>
           <w:tcPr>
             <w:cnfStyle w:val="001000000000" w:firstRow="0" w:lastRow="0" w:firstColumn="1" w:lastColumn="0" w:oddVBand="0" w:evenVBand="0" w:oddHBand="0" w:evenHBand="0" w:firstRowFirstColumn="0" w:firstRowLastColumn="0" w:lastRowFirstColumn="0" w:lastRowLastColumn="0"/>
             <w:tcW w:w="2308" w:type="dxa"/>
-          </w:tcPr>
-          <w:p>
-            <w:r>
-              <w:t>Beach</w:t>
-            </w:r>
-          </w:p>
-        </w:tc>
-        <w:tc>
-          <w:tcPr>
-            <w:tcW w:w="1030" w:type="dxa"/>
-          </w:tcPr>
-          <w:p>
-            <w:pPr>
-              <w:spacing w:before="120"/>
-              <w:jc w:val="center"/>
-              <w:cnfStyle w:val="000000100000" w:firstRow="0" w:lastRow="0" w:firstColumn="0" w:lastColumn="0" w:oddVBand="0" w:evenVBand="0" w:oddHBand="1" w:evenHBand="0" w:firstRowFirstColumn="0" w:firstRowLastColumn="0" w:lastRowFirstColumn="0" w:lastRowLastColumn="0"/>
-            </w:pPr>
-          </w:p>
-        </w:tc>
-        <w:tc>
-          <w:tcPr>
-            <w:tcW w:w="2722" w:type="dxa"/>
-          </w:tcPr>
-          <w:p>
-            <w:pPr>
-              <w:cnfStyle w:val="000000100000" w:firstRow="0" w:lastRow="0" w:firstColumn="0" w:lastColumn="0" w:oddVBand="0" w:evenVBand="0" w:oddHBand="1" w:evenHBand="0" w:firstRowFirstColumn="0" w:firstRowLastColumn="0" w:lastRowFirstColumn="0" w:lastRowLastColumn="0"/>
-            </w:pPr>
-          </w:p>
-        </w:tc>
-        <w:tc>
-          <w:tcPr>
-            <w:tcW w:w="3290" w:type="dxa"/>
-          </w:tcPr>
-          <w:p>
-            <w:pPr>
-              <w:cnfStyle w:val="000000100000" w:firstRow="0" w:lastRow="0" w:firstColumn="0" w:lastColumn="0" w:oddVBand="0" w:evenVBand="0" w:oddHBand="1" w:evenHBand="0" w:firstRowFirstColumn="0" w:firstRowLastColumn="0" w:lastRowFirstColumn="0" w:lastRowLastColumn="0"/>
-            </w:pPr>
-          </w:p>
-        </w:tc>
-      </w:tr>
-      <w:tr>
-        <w:tc>
-          <w:tcPr>
-            <w:cnfStyle w:val="001000000000" w:firstRow="0" w:lastRow="0" w:firstColumn="1" w:lastColumn="0" w:oddVBand="0" w:evenVBand="0" w:oddHBand="0" w:evenHBand="0" w:firstRowFirstColumn="0" w:firstRowLastColumn="0" w:lastRowFirstColumn="0" w:lastRowLastColumn="0"/>
-            <w:tcW w:w="2308" w:type="dxa"/>
-          </w:tcPr>
-          <w:p>
-            <w:r>
-              <w:lastRenderedPageBreak/>
-              <w:t>Water Ways</w:t>
-            </w:r>
-          </w:p>
-        </w:tc>
-        <w:tc>
-          <w:tcPr>
-            <w:tcW w:w="1030" w:type="dxa"/>
-          </w:tcPr>
-          <w:p>
-            <w:pPr>
-              <w:jc w:val="center"/>
-              <w:cnfStyle w:val="000000000000" w:firstRow="0" w:lastRow="0" w:firstColumn="0" w:lastColumn="0" w:oddVBand="0" w:evenVBand="0" w:oddHBand="0" w:evenHBand="0" w:firstRowFirstColumn="0" w:firstRowLastColumn="0" w:lastRowFirstColumn="0" w:lastRowLastColumn="0"/>
-            </w:pPr>
-          </w:p>
-        </w:tc>
-        <w:tc>
-          <w:tcPr>
-            <w:tcW w:w="2722" w:type="dxa"/>
-          </w:tcPr>
-          <w:p>
-            <w:pPr>
-              <w:cnfStyle w:val="000000000000" w:firstRow="0" w:lastRow="0" w:firstColumn="0" w:lastColumn="0" w:oddVBand="0" w:evenVBand="0" w:oddHBand="0" w:evenHBand="0" w:firstRowFirstColumn="0" w:firstRowLastColumn="0" w:lastRowFirstColumn="0" w:lastRowLastColumn="0"/>
-            </w:pPr>
-          </w:p>
-        </w:tc>
-        <w:tc>
-          <w:tcPr>
-            <w:tcW w:w="3290" w:type="dxa"/>
-          </w:tcPr>
-          <w:p>
-            <w:pPr>
-              <w:cnfStyle w:val="000000000000" w:firstRow="0" w:lastRow="0" w:firstColumn="0" w:lastColumn="0" w:oddVBand="0" w:evenVBand="0" w:oddHBand="0" w:evenHBand="0" w:firstRowFirstColumn="0" w:firstRowLastColumn="0" w:lastRowFirstColumn="0" w:lastRowLastColumn="0"/>
-            </w:pPr>
-          </w:p>
-        </w:tc>
-      </w:tr>
-      <w:tr>
-        <w:trPr>
-          <w:cnfStyle w:val="000000100000" w:firstRow="0" w:lastRow="0" w:firstColumn="0" w:lastColumn="0" w:oddVBand="0" w:evenVBand="0" w:oddHBand="1" w:evenHBand="0" w:firstRowFirstColumn="0" w:firstRowLastColumn="0" w:lastRowFirstColumn="0" w:lastRowLastColumn="0"/>
-        </w:trPr>
-        <w:tc>
-          <w:tcPr>
-            <w:cnfStyle w:val="001000000000" w:firstRow="0" w:lastRow="0" w:firstColumn="1" w:lastColumn="0" w:oddVBand="0" w:evenVBand="0" w:oddHBand="0" w:evenHBand="0" w:firstRowFirstColumn="0" w:firstRowLastColumn="0" w:lastRowFirstColumn="0" w:lastRowLastColumn="0"/>
-            <w:tcW w:w="2308" w:type="dxa"/>
-          </w:tcPr>
-          <w:p>
-            <w:r>
-              <w:t>Urbanization</w:t>
-            </w:r>
-          </w:p>
-        </w:tc>
-        <w:tc>
-          <w:tcPr>
-            <w:tcW w:w="1030" w:type="dxa"/>
-          </w:tcPr>
-          <w:p>
-            <w:pPr>
-              <w:jc w:val="center"/>
-              <w:cnfStyle w:val="000000100000" w:firstRow="0" w:lastRow="0" w:firstColumn="0" w:lastColumn="0" w:oddVBand="0" w:evenVBand="0" w:oddHBand="1" w:evenHBand="0" w:firstRowFirstColumn="0" w:firstRowLastColumn="0" w:lastRowFirstColumn="0" w:lastRowLastColumn="0"/>
-            </w:pPr>
-          </w:p>
-        </w:tc>
-        <w:tc>
-          <w:tcPr>
-            <w:tcW w:w="2722" w:type="dxa"/>
-          </w:tcPr>
-          <w:p>
-            <w:pPr>
-              <w:cnfStyle w:val="000000100000" w:firstRow="0" w:lastRow="0" w:firstColumn="0" w:lastColumn="0" w:oddVBand="0" w:evenVBand="0" w:oddHBand="1" w:evenHBand="0" w:firstRowFirstColumn="0" w:firstRowLastColumn="0" w:lastRowFirstColumn="0" w:lastRowLastColumn="0"/>
-            </w:pPr>
-          </w:p>
-        </w:tc>
-        <w:tc>
-          <w:tcPr>
-            <w:tcW w:w="3290" w:type="dxa"/>
-          </w:tcPr>
-          <w:p>
-            <w:pPr>
-              <w:cnfStyle w:val="000000100000" w:firstRow="0" w:lastRow="0" w:firstColumn="0" w:lastColumn="0" w:oddVBand="0" w:evenVBand="0" w:oddHBand="1" w:evenHBand="0" w:firstRowFirstColumn="0" w:firstRowLastColumn="0" w:lastRowFirstColumn="0" w:lastRowLastColumn="0"/>
-            </w:pPr>
-          </w:p>
-        </w:tc>
-      </w:tr>
-      <w:tr>
-        <w:tc>
-          <w:tcPr>
-            <w:cnfStyle w:val="001000000000" w:firstRow="0" w:lastRow="0" w:firstColumn="1" w:lastColumn="0" w:oddVBand="0" w:evenVBand="0" w:oddHBand="0" w:evenHBand="0" w:firstRowFirstColumn="0" w:firstRowLastColumn="0" w:lastRowFirstColumn="0" w:lastRowLastColumn="0"/>
-            <w:tcW w:w="2308" w:type="dxa"/>
-          </w:tcPr>
-          <w:p>
-            <w:r>
-              <w:t>Range</w:t>
-            </w:r>
-          </w:p>
-        </w:tc>
-        <w:tc>
-          <w:tcPr>
-            <w:tcW w:w="1030" w:type="dxa"/>
-          </w:tcPr>
-          <w:p>
-            <w:pPr>
-              <w:jc w:val="center"/>
-              <w:cnfStyle w:val="000000000000" w:firstRow="0" w:lastRow="0" w:firstColumn="0" w:lastColumn="0" w:oddVBand="0" w:evenVBand="0" w:oddHBand="0" w:evenHBand="0" w:firstRowFirstColumn="0" w:firstRowLastColumn="0" w:lastRowFirstColumn="0" w:lastRowLastColumn="0"/>
-            </w:pPr>
-          </w:p>
-        </w:tc>
-        <w:tc>
-          <w:tcPr>
-            <w:tcW w:w="2722" w:type="dxa"/>
-          </w:tcPr>
-          <w:p>
-            <w:pPr>
-              <w:cnfStyle w:val="000000000000" w:firstRow="0" w:lastRow="0" w:firstColumn="0" w:lastColumn="0" w:oddVBand="0" w:evenVBand="0" w:oddHBand="0" w:evenHBand="0" w:firstRowFirstColumn="0" w:firstRowLastColumn="0" w:lastRowFirstColumn="0" w:lastRowLastColumn="0"/>
-            </w:pPr>
-          </w:p>
-        </w:tc>
-        <w:tc>
-          <w:tcPr>
-            <w:tcW w:w="3290" w:type="dxa"/>
-          </w:tcPr>
-          <w:p>
-            <w:pPr>
-              <w:cnfStyle w:val="000000000000" w:firstRow="0" w:lastRow="0" w:firstColumn="0" w:lastColumn="0" w:oddVBand="0" w:evenVBand="0" w:oddHBand="0" w:evenHBand="0" w:firstRowFirstColumn="0" w:firstRowLastColumn="0" w:lastRowFirstColumn="0" w:lastRowLastColumn="0"/>
-            </w:pPr>
-          </w:p>
-        </w:tc>
-      </w:tr>
-      <w:tr>
-        <w:trPr>
-          <w:cnfStyle w:val="000000100000" w:firstRow="0" w:lastRow="0" w:firstColumn="0" w:lastColumn="0" w:oddVBand="0" w:evenVBand="0" w:oddHBand="1" w:evenHBand="0" w:firstRowFirstColumn="0" w:firstRowLastColumn="0" w:lastRowFirstColumn="0" w:lastRowLastColumn="0"/>
-        </w:trPr>
-        <w:tc>
-          <w:tcPr>
-            <w:cnfStyle w:val="001000000000" w:firstRow="0" w:lastRow="0" w:firstColumn="1" w:lastColumn="0" w:oddVBand="0" w:evenVBand="0" w:oddHBand="0" w:evenHBand="0" w:firstRowFirstColumn="0" w:firstRowLastColumn="0" w:lastRowFirstColumn="0" w:lastRowLastColumn="0"/>
-            <w:tcW w:w="2308" w:type="dxa"/>
-          </w:tcPr>
-          <w:p>
-            <w:r>
-              <w:t>Population</w:t>
-            </w:r>
-          </w:p>
-        </w:tc>
-        <w:tc>
-          <w:tcPr>
-            <w:tcW w:w="1030" w:type="dxa"/>
-          </w:tcPr>
-          <w:p>
-            <w:pPr>
-              <w:jc w:val="center"/>
-              <w:cnfStyle w:val="000000100000" w:firstRow="0" w:lastRow="0" w:firstColumn="0" w:lastColumn="0" w:oddVBand="0" w:evenVBand="0" w:oddHBand="1" w:evenHBand="0" w:firstRowFirstColumn="0" w:firstRowLastColumn="0" w:lastRowFirstColumn="0" w:lastRowLastColumn="0"/>
-            </w:pPr>
-          </w:p>
-        </w:tc>
-        <w:tc>
-          <w:tcPr>
-            <w:tcW w:w="2722" w:type="dxa"/>
-          </w:tcPr>
-          <w:p>
-            <w:pPr>
-              <w:cnfStyle w:val="000000100000" w:firstRow="0" w:lastRow="0" w:firstColumn="0" w:lastColumn="0" w:oddVBand="0" w:evenVBand="0" w:oddHBand="1" w:evenHBand="0" w:firstRowFirstColumn="0" w:firstRowLastColumn="0" w:lastRowFirstColumn="0" w:lastRowLastColumn="0"/>
-            </w:pPr>
-          </w:p>
-        </w:tc>
-        <w:tc>
-          <w:tcPr>
-            <w:tcW w:w="3290" w:type="dxa"/>
-          </w:tcPr>
-          <w:p>
-            <w:pPr>
-              <w:cnfStyle w:val="000000100000" w:firstRow="0" w:lastRow="0" w:firstColumn="0" w:lastColumn="0" w:oddVBand="0" w:evenVBand="0" w:oddHBand="1" w:evenHBand="0" w:firstRowFirstColumn="0" w:firstRowLastColumn="0" w:lastRowFirstColumn="0" w:lastRowLastColumn="0"/>
-            </w:pPr>
-          </w:p>
-        </w:tc>
-      </w:tr>
-      <w:tr>
-        <w:tc>
-          <w:tcPr>
-            <w:cnfStyle w:val="001000000000" w:firstRow="0" w:lastRow="0" w:firstColumn="1" w:lastColumn="0" w:oddVBand="0" w:evenVBand="0" w:oddHBand="0" w:evenHBand="0" w:firstRowFirstColumn="0" w:firstRowLastColumn="0" w:lastRowFirstColumn="0" w:lastRowLastColumn="0"/>
-            <w:tcW w:w="2308" w:type="dxa"/>
-          </w:tcPr>
-          <w:p>
-            <w:r>
-              <w:t>Persistence</w:t>
-            </w:r>
-          </w:p>
-        </w:tc>
-        <w:tc>
-          <w:tcPr>
-            <w:tcW w:w="1030" w:type="dxa"/>
-          </w:tcPr>
-          <w:p>
-            <w:pPr>
-              <w:jc w:val="center"/>
-              <w:cnfStyle w:val="000000000000" w:firstRow="0" w:lastRow="0" w:firstColumn="0" w:lastColumn="0" w:oddVBand="0" w:evenVBand="0" w:oddHBand="0" w:evenHBand="0" w:firstRowFirstColumn="0" w:firstRowLastColumn="0" w:lastRowFirstColumn="0" w:lastRowLastColumn="0"/>
-            </w:pPr>
-          </w:p>
-        </w:tc>
-        <w:tc>
-          <w:tcPr>
-            <w:tcW w:w="2722" w:type="dxa"/>
-          </w:tcPr>
-          <w:p>
-            <w:pPr>
-              <w:cnfStyle w:val="000000000000" w:firstRow="0" w:lastRow="0" w:firstColumn="0" w:lastColumn="0" w:oddVBand="0" w:evenVBand="0" w:oddHBand="0" w:evenHBand="0" w:firstRowFirstColumn="0" w:firstRowLastColumn="0" w:lastRowFirstColumn="0" w:lastRowLastColumn="0"/>
-            </w:pPr>
-          </w:p>
-        </w:tc>
-        <w:tc>
-          <w:tcPr>
-            <w:tcW w:w="3290" w:type="dxa"/>
-          </w:tcPr>
-          <w:p>
-            <w:pPr>
-              <w:cnfStyle w:val="000000000000" w:firstRow="0" w:lastRow="0" w:firstColumn="0" w:lastColumn="0" w:oddVBand="0" w:evenVBand="0" w:oddHBand="0" w:evenHBand="0" w:firstRowFirstColumn="0" w:firstRowLastColumn="0" w:lastRowFirstColumn="0" w:lastRowLastColumn="0"/>
-            </w:pPr>
-          </w:p>
-        </w:tc>
-      </w:tr>
-      <w:tr>
-        <w:trPr>
-          <w:cnfStyle w:val="000000100000" w:firstRow="0" w:lastRow="0" w:firstColumn="0" w:lastColumn="0" w:oddVBand="0" w:evenVBand="0" w:oddHBand="1" w:evenHBand="0" w:firstRowFirstColumn="0" w:firstRowLastColumn="0" w:lastRowFirstColumn="0" w:lastRowLastColumn="0"/>
-        </w:trPr>
-        <w:tc>
-          <w:tcPr>
-            <w:cnfStyle w:val="001000000000" w:firstRow="0" w:lastRow="0" w:firstColumn="1" w:lastColumn="0" w:oddVBand="0" w:evenVBand="0" w:oddHBand="0" w:evenHBand="0" w:firstRowFirstColumn="0" w:firstRowLastColumn="0" w:lastRowFirstColumn="0" w:lastRowLastColumn="0"/>
-            <w:tcW w:w="2308" w:type="dxa"/>
+            <w:vAlign w:val="center"/>
           </w:tcPr>
           <w:p>
             <w:proofErr w:type="spellStart"/>
@@ -1368,28 +1350,20 @@
         </w:tc>
         <w:tc>
           <w:tcPr>
-            <w:tcW w:w="1030" w:type="dxa"/>
-          </w:tcPr>
-          <w:p>
-            <w:pPr>
-              <w:jc w:val="center"/>
-              <w:cnfStyle w:val="000000100000" w:firstRow="0" w:lastRow="0" w:firstColumn="0" w:lastColumn="0" w:oddVBand="0" w:evenVBand="0" w:oddHBand="1" w:evenHBand="0" w:firstRowFirstColumn="0" w:firstRowLastColumn="0" w:lastRowFirstColumn="0" w:lastRowLastColumn="0"/>
-            </w:pPr>
-          </w:p>
-        </w:tc>
-        <w:tc>
-          <w:tcPr>
-            <w:tcW w:w="2722" w:type="dxa"/>
-          </w:tcPr>
-          <w:p>
-            <w:pPr>
-              <w:cnfStyle w:val="000000100000" w:firstRow="0" w:lastRow="0" w:firstColumn="0" w:lastColumn="0" w:oddVBand="0" w:evenVBand="0" w:oddHBand="1" w:evenHBand="0" w:firstRowFirstColumn="0" w:firstRowLastColumn="0" w:lastRowFirstColumn="0" w:lastRowLastColumn="0"/>
-            </w:pPr>
-          </w:p>
-        </w:tc>
-        <w:tc>
-          <w:tcPr>
-            <w:tcW w:w="3290" w:type="dxa"/>
+            <w:tcW w:w="1737" w:type="dxa"/>
+            <w:vAlign w:val="center"/>
+          </w:tcPr>
+          <w:p>
+            <w:pPr>
+              <w:jc w:val="center"/>
+              <w:cnfStyle w:val="000000100000" w:firstRow="0" w:lastRow="0" w:firstColumn="0" w:lastColumn="0" w:oddVBand="0" w:evenVBand="0" w:oddHBand="1" w:evenHBand="0" w:firstRowFirstColumn="0" w:firstRowLastColumn="0" w:lastRowFirstColumn="0" w:lastRowLastColumn="0"/>
+            </w:pPr>
+          </w:p>
+        </w:tc>
+        <w:tc>
+          <w:tcPr>
+            <w:tcW w:w="5310" w:type="dxa"/>
+            <w:vAlign w:val="center"/>
           </w:tcPr>
           <w:p>
             <w:pPr>
@@ -1401,18 +1375,40 @@
     </w:tbl>
     <w:p/>
     <w:p>
+      <w:pPr>
+        <w:rPr>
+          <w:rFonts w:asciiTheme="majorHAnsi" w:eastAsiaTheme="majorEastAsia" w:hAnsiTheme="majorHAnsi" w:cstheme="majorBidi"/>
+          <w:smallCaps/>
+          <w:color w:val="595959" w:themeColor="text1" w:themeTint="A6"/>
+          <w:sz w:val="28"/>
+          <w:szCs w:val="26"/>
+        </w:rPr>
+      </w:pPr>
       <w:r>
-        <w:t>WEIGHTING CRITERIA DEFINED AS:</w:t>
+        <w:lastRenderedPageBreak/>
+        <w:br w:type="page"/>
       </w:r>
     </w:p>
     <w:p>
+      <w:pPr>
+        <w:pStyle w:val="Heading2"/>
+      </w:pPr>
       <w:r>
-        <w:t>PLATFORMS:</w:t>
+        <w:lastRenderedPageBreak/>
+        <w:t>WEIGHTING CRITERIA DEFINED</w:t>
+      </w:r>
+    </w:p>
+    <w:p>
+      <w:pPr>
+        <w:pStyle w:val="Heading3"/>
+      </w:pPr>
+      <w:r>
+        <w:t>PLATFORMS</w:t>
       </w:r>
     </w:p>
     <w:tbl>
       <w:tblPr>
-        <w:tblStyle w:val="GridTable4-Accent1"/>
+        <w:tblStyle w:val="GridTable4-Accent5"/>
         <w:tblW w:w="0" w:type="auto"/>
         <w:tblLook w:val="04A0" w:firstRow="1" w:lastRow="0" w:firstColumn="1" w:lastColumn="0" w:noHBand="0" w:noVBand="1"/>
       </w:tblPr>
@@ -1469,11 +1465,13 @@
       <w:tr>
         <w:trPr>
           <w:cnfStyle w:val="000000100000" w:firstRow="0" w:lastRow="0" w:firstColumn="0" w:lastColumn="0" w:oddVBand="0" w:evenVBand="0" w:oddHBand="1" w:evenHBand="0" w:firstRowFirstColumn="0" w:firstRowLastColumn="0" w:lastRowFirstColumn="0" w:lastRowLastColumn="0"/>
+          <w:trHeight w:val="432"/>
         </w:trPr>
         <w:tc>
           <w:tcPr>
             <w:cnfStyle w:val="001000000000" w:firstRow="0" w:lastRow="0" w:firstColumn="1" w:lastColumn="0" w:oddVBand="0" w:evenVBand="0" w:oddHBand="0" w:evenHBand="0" w:firstRowFirstColumn="0" w:firstRowLastColumn="0" w:lastRowFirstColumn="0" w:lastRowLastColumn="0"/>
             <w:tcW w:w="3116" w:type="dxa"/>
+            <w:vAlign w:val="center"/>
           </w:tcPr>
           <w:p>
             <w:r>
@@ -1484,6 +1482,7 @@
         <w:tc>
           <w:tcPr>
             <w:tcW w:w="1289" w:type="dxa"/>
+            <w:vAlign w:val="center"/>
           </w:tcPr>
           <w:p>
             <w:pPr>
@@ -1496,19 +1495,24 @@
         <w:tc>
           <w:tcPr>
             <w:tcW w:w="4945" w:type="dxa"/>
-          </w:tcPr>
-          <w:p>
-            <w:pPr>
-              <w:cnfStyle w:val="000000100000" w:firstRow="0" w:lastRow="0" w:firstColumn="0" w:lastColumn="0" w:oddVBand="0" w:evenVBand="0" w:oddHBand="1" w:evenHBand="0" w:firstRowFirstColumn="0" w:firstRowLastColumn="0" w:lastRowFirstColumn="0" w:lastRowLastColumn="0"/>
-            </w:pPr>
-          </w:p>
-        </w:tc>
-      </w:tr>
-      <w:tr>
+            <w:vAlign w:val="center"/>
+          </w:tcPr>
+          <w:p>
+            <w:pPr>
+              <w:cnfStyle w:val="000000100000" w:firstRow="0" w:lastRow="0" w:firstColumn="0" w:lastColumn="0" w:oddVBand="0" w:evenVBand="0" w:oddHBand="1" w:evenHBand="0" w:firstRowFirstColumn="0" w:firstRowLastColumn="0" w:lastRowFirstColumn="0" w:lastRowLastColumn="0"/>
+            </w:pPr>
+          </w:p>
+        </w:tc>
+      </w:tr>
+      <w:tr>
+        <w:trPr>
+          <w:trHeight w:val="432"/>
+        </w:trPr>
         <w:tc>
           <w:tcPr>
             <w:cnfStyle w:val="001000000000" w:firstRow="0" w:lastRow="0" w:firstColumn="1" w:lastColumn="0" w:oddVBand="0" w:evenVBand="0" w:oddHBand="0" w:evenHBand="0" w:firstRowFirstColumn="0" w:firstRowLastColumn="0" w:lastRowFirstColumn="0" w:lastRowLastColumn="0"/>
             <w:tcW w:w="3116" w:type="dxa"/>
+            <w:vAlign w:val="center"/>
           </w:tcPr>
           <w:p>
             <w:r>
@@ -1519,6 +1523,7 @@
         <w:tc>
           <w:tcPr>
             <w:tcW w:w="1289" w:type="dxa"/>
+            <w:vAlign w:val="center"/>
           </w:tcPr>
           <w:p>
             <w:pPr>
@@ -1530,6 +1535,7 @@
         <w:tc>
           <w:tcPr>
             <w:tcW w:w="4945" w:type="dxa"/>
+            <w:vAlign w:val="center"/>
           </w:tcPr>
           <w:p>
             <w:pPr>
@@ -1541,11 +1547,13 @@
       <w:tr>
         <w:trPr>
           <w:cnfStyle w:val="000000100000" w:firstRow="0" w:lastRow="0" w:firstColumn="0" w:lastColumn="0" w:oddVBand="0" w:evenVBand="0" w:oddHBand="1" w:evenHBand="0" w:firstRowFirstColumn="0" w:firstRowLastColumn="0" w:lastRowFirstColumn="0" w:lastRowLastColumn="0"/>
+          <w:trHeight w:val="432"/>
         </w:trPr>
         <w:tc>
           <w:tcPr>
             <w:cnfStyle w:val="001000000000" w:firstRow="0" w:lastRow="0" w:firstColumn="1" w:lastColumn="0" w:oddVBand="0" w:evenVBand="0" w:oddHBand="0" w:evenHBand="0" w:firstRowFirstColumn="0" w:firstRowLastColumn="0" w:lastRowFirstColumn="0" w:lastRowLastColumn="0"/>
             <w:tcW w:w="3116" w:type="dxa"/>
+            <w:vAlign w:val="center"/>
           </w:tcPr>
           <w:p>
             <w:r>
@@ -1556,6 +1564,7 @@
         <w:tc>
           <w:tcPr>
             <w:tcW w:w="1289" w:type="dxa"/>
+            <w:vAlign w:val="center"/>
           </w:tcPr>
           <w:p>
             <w:pPr>
@@ -1567,19 +1576,24 @@
         <w:tc>
           <w:tcPr>
             <w:tcW w:w="4945" w:type="dxa"/>
-          </w:tcPr>
-          <w:p>
-            <w:pPr>
-              <w:cnfStyle w:val="000000100000" w:firstRow="0" w:lastRow="0" w:firstColumn="0" w:lastColumn="0" w:oddVBand="0" w:evenVBand="0" w:oddHBand="1" w:evenHBand="0" w:firstRowFirstColumn="0" w:firstRowLastColumn="0" w:lastRowFirstColumn="0" w:lastRowLastColumn="0"/>
-            </w:pPr>
-          </w:p>
-        </w:tc>
-      </w:tr>
-      <w:tr>
+            <w:vAlign w:val="center"/>
+          </w:tcPr>
+          <w:p>
+            <w:pPr>
+              <w:cnfStyle w:val="000000100000" w:firstRow="0" w:lastRow="0" w:firstColumn="0" w:lastColumn="0" w:oddVBand="0" w:evenVBand="0" w:oddHBand="1" w:evenHBand="0" w:firstRowFirstColumn="0" w:firstRowLastColumn="0" w:lastRowFirstColumn="0" w:lastRowLastColumn="0"/>
+            </w:pPr>
+          </w:p>
+        </w:tc>
+      </w:tr>
+      <w:tr>
+        <w:trPr>
+          <w:trHeight w:val="432"/>
+        </w:trPr>
         <w:tc>
           <w:tcPr>
             <w:cnfStyle w:val="001000000000" w:firstRow="0" w:lastRow="0" w:firstColumn="1" w:lastColumn="0" w:oddVBand="0" w:evenVBand="0" w:oddHBand="0" w:evenHBand="0" w:firstRowFirstColumn="0" w:firstRowLastColumn="0" w:lastRowFirstColumn="0" w:lastRowLastColumn="0"/>
             <w:tcW w:w="3116" w:type="dxa"/>
+            <w:vAlign w:val="center"/>
           </w:tcPr>
           <w:p>
             <w:r>
@@ -1590,6 +1604,7 @@
         <w:tc>
           <w:tcPr>
             <w:tcW w:w="1289" w:type="dxa"/>
+            <w:vAlign w:val="center"/>
           </w:tcPr>
           <w:p>
             <w:pPr>
@@ -1602,6 +1617,7 @@
         <w:tc>
           <w:tcPr>
             <w:tcW w:w="4945" w:type="dxa"/>
+            <w:vAlign w:val="center"/>
           </w:tcPr>
           <w:p>
             <w:pPr>
@@ -1613,13 +1629,16 @@
     </w:tbl>
     <w:p/>
     <w:p>
+      <w:pPr>
+        <w:pStyle w:val="Heading3"/>
+      </w:pPr>
       <w:r>
-        <w:t>COMMUNICATIONS:</w:t>
+        <w:t>COMMUNICATIONS</w:t>
       </w:r>
     </w:p>
     <w:tbl>
       <w:tblPr>
-        <w:tblStyle w:val="GridTable4-Accent1"/>
+        <w:tblStyle w:val="GridTable4-Accent5"/>
         <w:tblW w:w="0" w:type="auto"/>
         <w:tblLook w:val="04A0" w:firstRow="1" w:lastRow="0" w:firstColumn="1" w:lastColumn="0" w:noHBand="0" w:noVBand="1"/>
       </w:tblPr>
@@ -1636,6 +1655,7 @@
           <w:tcPr>
             <w:cnfStyle w:val="001000000000" w:firstRow="0" w:lastRow="0" w:firstColumn="1" w:lastColumn="0" w:oddVBand="0" w:evenVBand="0" w:oddHBand="0" w:evenHBand="0" w:firstRowFirstColumn="0" w:firstRowLastColumn="0" w:lastRowFirstColumn="0" w:lastRowLastColumn="0"/>
             <w:tcW w:w="3116" w:type="dxa"/>
+            <w:vAlign w:val="center"/>
           </w:tcPr>
           <w:p>
             <w:r>
@@ -1646,6 +1666,7 @@
         <w:tc>
           <w:tcPr>
             <w:tcW w:w="1289" w:type="dxa"/>
+            <w:vAlign w:val="center"/>
           </w:tcPr>
           <w:p>
             <w:pPr>
@@ -1659,6 +1680,7 @@
         <w:tc>
           <w:tcPr>
             <w:tcW w:w="4945" w:type="dxa"/>
+            <w:vAlign w:val="center"/>
           </w:tcPr>
           <w:p>
             <w:pPr>
@@ -1673,11 +1695,13 @@
       <w:tr>
         <w:trPr>
           <w:cnfStyle w:val="000000100000" w:firstRow="0" w:lastRow="0" w:firstColumn="0" w:lastColumn="0" w:oddVBand="0" w:evenVBand="0" w:oddHBand="1" w:evenHBand="0" w:firstRowFirstColumn="0" w:firstRowLastColumn="0" w:lastRowFirstColumn="0" w:lastRowLastColumn="0"/>
+          <w:trHeight w:val="432"/>
         </w:trPr>
         <w:tc>
           <w:tcPr>
             <w:cnfStyle w:val="001000000000" w:firstRow="0" w:lastRow="0" w:firstColumn="1" w:lastColumn="0" w:oddVBand="0" w:evenVBand="0" w:oddHBand="0" w:evenHBand="0" w:firstRowFirstColumn="0" w:firstRowLastColumn="0" w:lastRowFirstColumn="0" w:lastRowLastColumn="0"/>
             <w:tcW w:w="3116" w:type="dxa"/>
+            <w:vAlign w:val="center"/>
           </w:tcPr>
           <w:p>
             <w:r>
@@ -1688,6 +1712,7 @@
         <w:tc>
           <w:tcPr>
             <w:tcW w:w="1289" w:type="dxa"/>
+            <w:vAlign w:val="center"/>
           </w:tcPr>
           <w:p>
             <w:pPr>
@@ -1700,19 +1725,24 @@
         <w:tc>
           <w:tcPr>
             <w:tcW w:w="4945" w:type="dxa"/>
-          </w:tcPr>
-          <w:p>
-            <w:pPr>
-              <w:cnfStyle w:val="000000100000" w:firstRow="0" w:lastRow="0" w:firstColumn="0" w:lastColumn="0" w:oddVBand="0" w:evenVBand="0" w:oddHBand="1" w:evenHBand="0" w:firstRowFirstColumn="0" w:firstRowLastColumn="0" w:lastRowFirstColumn="0" w:lastRowLastColumn="0"/>
-            </w:pPr>
-          </w:p>
-        </w:tc>
-      </w:tr>
-      <w:tr>
+            <w:vAlign w:val="center"/>
+          </w:tcPr>
+          <w:p>
+            <w:pPr>
+              <w:cnfStyle w:val="000000100000" w:firstRow="0" w:lastRow="0" w:firstColumn="0" w:lastColumn="0" w:oddVBand="0" w:evenVBand="0" w:oddHBand="1" w:evenHBand="0" w:firstRowFirstColumn="0" w:firstRowLastColumn="0" w:lastRowFirstColumn="0" w:lastRowLastColumn="0"/>
+            </w:pPr>
+          </w:p>
+        </w:tc>
+      </w:tr>
+      <w:tr>
+        <w:trPr>
+          <w:trHeight w:val="432"/>
+        </w:trPr>
         <w:tc>
           <w:tcPr>
             <w:cnfStyle w:val="001000000000" w:firstRow="0" w:lastRow="0" w:firstColumn="1" w:lastColumn="0" w:oddVBand="0" w:evenVBand="0" w:oddHBand="0" w:evenHBand="0" w:firstRowFirstColumn="0" w:firstRowLastColumn="0" w:lastRowFirstColumn="0" w:lastRowLastColumn="0"/>
             <w:tcW w:w="3116" w:type="dxa"/>
+            <w:vAlign w:val="center"/>
           </w:tcPr>
           <w:p>
             <w:r>
@@ -1723,6 +1753,7 @@
         <w:tc>
           <w:tcPr>
             <w:tcW w:w="1289" w:type="dxa"/>
+            <w:vAlign w:val="center"/>
           </w:tcPr>
           <w:p>
             <w:pPr>
@@ -1734,6 +1765,7 @@
         <w:tc>
           <w:tcPr>
             <w:tcW w:w="4945" w:type="dxa"/>
+            <w:vAlign w:val="center"/>
           </w:tcPr>
           <w:p>
             <w:pPr>
@@ -1745,11 +1777,13 @@
       <w:tr>
         <w:trPr>
           <w:cnfStyle w:val="000000100000" w:firstRow="0" w:lastRow="0" w:firstColumn="0" w:lastColumn="0" w:oddVBand="0" w:evenVBand="0" w:oddHBand="1" w:evenHBand="0" w:firstRowFirstColumn="0" w:firstRowLastColumn="0" w:lastRowFirstColumn="0" w:lastRowLastColumn="0"/>
+          <w:trHeight w:val="432"/>
         </w:trPr>
         <w:tc>
           <w:tcPr>
             <w:cnfStyle w:val="001000000000" w:firstRow="0" w:lastRow="0" w:firstColumn="1" w:lastColumn="0" w:oddVBand="0" w:evenVBand="0" w:oddHBand="0" w:evenHBand="0" w:firstRowFirstColumn="0" w:firstRowLastColumn="0" w:lastRowFirstColumn="0" w:lastRowLastColumn="0"/>
             <w:tcW w:w="3116" w:type="dxa"/>
+            <w:vAlign w:val="center"/>
           </w:tcPr>
           <w:p>
             <w:r>
@@ -1760,6 +1794,7 @@
         <w:tc>
           <w:tcPr>
             <w:tcW w:w="1289" w:type="dxa"/>
+            <w:vAlign w:val="center"/>
           </w:tcPr>
           <w:p>
             <w:pPr>
@@ -1771,19 +1806,24 @@
         <w:tc>
           <w:tcPr>
             <w:tcW w:w="4945" w:type="dxa"/>
-          </w:tcPr>
-          <w:p>
-            <w:pPr>
-              <w:cnfStyle w:val="000000100000" w:firstRow="0" w:lastRow="0" w:firstColumn="0" w:lastColumn="0" w:oddVBand="0" w:evenVBand="0" w:oddHBand="1" w:evenHBand="0" w:firstRowFirstColumn="0" w:firstRowLastColumn="0" w:lastRowFirstColumn="0" w:lastRowLastColumn="0"/>
-            </w:pPr>
-          </w:p>
-        </w:tc>
-      </w:tr>
-      <w:tr>
+            <w:vAlign w:val="center"/>
+          </w:tcPr>
+          <w:p>
+            <w:pPr>
+              <w:cnfStyle w:val="000000100000" w:firstRow="0" w:lastRow="0" w:firstColumn="0" w:lastColumn="0" w:oddVBand="0" w:evenVBand="0" w:oddHBand="1" w:evenHBand="0" w:firstRowFirstColumn="0" w:firstRowLastColumn="0" w:lastRowFirstColumn="0" w:lastRowLastColumn="0"/>
+            </w:pPr>
+          </w:p>
+        </w:tc>
+      </w:tr>
+      <w:tr>
+        <w:trPr>
+          <w:trHeight w:val="432"/>
+        </w:trPr>
         <w:tc>
           <w:tcPr>
             <w:cnfStyle w:val="001000000000" w:firstRow="0" w:lastRow="0" w:firstColumn="1" w:lastColumn="0" w:oddVBand="0" w:evenVBand="0" w:oddHBand="0" w:evenHBand="0" w:firstRowFirstColumn="0" w:firstRowLastColumn="0" w:lastRowFirstColumn="0" w:lastRowLastColumn="0"/>
             <w:tcW w:w="3116" w:type="dxa"/>
+            <w:vAlign w:val="center"/>
           </w:tcPr>
           <w:p>
             <w:r>
@@ -1794,6 +1834,7 @@
         <w:tc>
           <w:tcPr>
             <w:tcW w:w="1289" w:type="dxa"/>
+            <w:vAlign w:val="center"/>
           </w:tcPr>
           <w:p>
             <w:pPr>
@@ -1806,6 +1847,7 @@
         <w:tc>
           <w:tcPr>
             <w:tcW w:w="4945" w:type="dxa"/>
+            <w:vAlign w:val="center"/>
           </w:tcPr>
           <w:p>
             <w:pPr>
@@ -1817,13 +1859,16 @@
     </w:tbl>
     <w:p/>
     <w:p>
+      <w:pPr>
+        <w:pStyle w:val="Heading3"/>
+      </w:pPr>
       <w:r>
         <w:t>SENSOR</w:t>
       </w:r>
     </w:p>
     <w:tbl>
       <w:tblPr>
-        <w:tblStyle w:val="GridTable4-Accent1"/>
+        <w:tblStyle w:val="GridTable4-Accent5"/>
         <w:tblW w:w="0" w:type="auto"/>
         <w:tblLook w:val="04A0" w:firstRow="1" w:lastRow="0" w:firstColumn="1" w:lastColumn="0" w:noHBand="0" w:noVBand="1"/>
       </w:tblPr>
@@ -1853,9 +1898,11 @@
         <w:tc>
           <w:tcPr>
             <w:tcW w:w="1289" w:type="dxa"/>
-          </w:tcPr>
-          <w:p>
-            <w:pPr>
+            <w:vAlign w:val="center"/>
+          </w:tcPr>
+          <w:p>
+            <w:pPr>
+              <w:jc w:val="center"/>
               <w:cnfStyle w:val="100000000000" w:firstRow="1" w:lastRow="0" w:firstColumn="0" w:lastColumn="0" w:oddVBand="0" w:evenVBand="0" w:oddHBand="0" w:evenHBand="0" w:firstRowFirstColumn="0" w:firstRowLastColumn="0" w:lastRowFirstColumn="0" w:lastRowLastColumn="0"/>
             </w:pPr>
             <w:r>
@@ -1880,11 +1927,13 @@
       <w:tr>
         <w:trPr>
           <w:cnfStyle w:val="000000100000" w:firstRow="0" w:lastRow="0" w:firstColumn="0" w:lastColumn="0" w:oddVBand="0" w:evenVBand="0" w:oddHBand="1" w:evenHBand="0" w:firstRowFirstColumn="0" w:firstRowLastColumn="0" w:lastRowFirstColumn="0" w:lastRowLastColumn="0"/>
+          <w:trHeight w:val="432"/>
         </w:trPr>
         <w:tc>
           <w:tcPr>
             <w:cnfStyle w:val="001000000000" w:firstRow="0" w:lastRow="0" w:firstColumn="1" w:lastColumn="0" w:oddVBand="0" w:evenVBand="0" w:oddHBand="0" w:evenHBand="0" w:firstRowFirstColumn="0" w:firstRowLastColumn="0" w:lastRowFirstColumn="0" w:lastRowLastColumn="0"/>
             <w:tcW w:w="3116" w:type="dxa"/>
+            <w:vAlign w:val="center"/>
           </w:tcPr>
           <w:p>
             <w:r>
@@ -1895,6 +1944,7 @@
         <w:tc>
           <w:tcPr>
             <w:tcW w:w="1289" w:type="dxa"/>
+            <w:vAlign w:val="center"/>
           </w:tcPr>
           <w:p>
             <w:pPr>
@@ -1907,19 +1957,24 @@
         <w:tc>
           <w:tcPr>
             <w:tcW w:w="4945" w:type="dxa"/>
-          </w:tcPr>
-          <w:p>
-            <w:pPr>
-              <w:cnfStyle w:val="000000100000" w:firstRow="0" w:lastRow="0" w:firstColumn="0" w:lastColumn="0" w:oddVBand="0" w:evenVBand="0" w:oddHBand="1" w:evenHBand="0" w:firstRowFirstColumn="0" w:firstRowLastColumn="0" w:lastRowFirstColumn="0" w:lastRowLastColumn="0"/>
-            </w:pPr>
-          </w:p>
-        </w:tc>
-      </w:tr>
-      <w:tr>
+            <w:vAlign w:val="center"/>
+          </w:tcPr>
+          <w:p>
+            <w:pPr>
+              <w:cnfStyle w:val="000000100000" w:firstRow="0" w:lastRow="0" w:firstColumn="0" w:lastColumn="0" w:oddVBand="0" w:evenVBand="0" w:oddHBand="1" w:evenHBand="0" w:firstRowFirstColumn="0" w:firstRowLastColumn="0" w:lastRowFirstColumn="0" w:lastRowLastColumn="0"/>
+            </w:pPr>
+          </w:p>
+        </w:tc>
+      </w:tr>
+      <w:tr>
+        <w:trPr>
+          <w:trHeight w:val="432"/>
+        </w:trPr>
         <w:tc>
           <w:tcPr>
             <w:cnfStyle w:val="001000000000" w:firstRow="0" w:lastRow="0" w:firstColumn="1" w:lastColumn="0" w:oddVBand="0" w:evenVBand="0" w:oddHBand="0" w:evenHBand="0" w:firstRowFirstColumn="0" w:firstRowLastColumn="0" w:lastRowFirstColumn="0" w:lastRowLastColumn="0"/>
             <w:tcW w:w="3116" w:type="dxa"/>
+            <w:vAlign w:val="center"/>
           </w:tcPr>
           <w:p>
             <w:r>
@@ -1930,6 +1985,7 @@
         <w:tc>
           <w:tcPr>
             <w:tcW w:w="1289" w:type="dxa"/>
+            <w:vAlign w:val="center"/>
           </w:tcPr>
           <w:p>
             <w:pPr>
@@ -1941,6 +1997,7 @@
         <w:tc>
           <w:tcPr>
             <w:tcW w:w="4945" w:type="dxa"/>
+            <w:vAlign w:val="center"/>
           </w:tcPr>
           <w:p>
             <w:pPr>
@@ -1952,11 +2009,13 @@
       <w:tr>
         <w:trPr>
           <w:cnfStyle w:val="000000100000" w:firstRow="0" w:lastRow="0" w:firstColumn="0" w:lastColumn="0" w:oddVBand="0" w:evenVBand="0" w:oddHBand="1" w:evenHBand="0" w:firstRowFirstColumn="0" w:firstRowLastColumn="0" w:lastRowFirstColumn="0" w:lastRowLastColumn="0"/>
+          <w:trHeight w:val="432"/>
         </w:trPr>
         <w:tc>
           <w:tcPr>
             <w:cnfStyle w:val="001000000000" w:firstRow="0" w:lastRow="0" w:firstColumn="1" w:lastColumn="0" w:oddVBand="0" w:evenVBand="0" w:oddHBand="0" w:evenHBand="0" w:firstRowFirstColumn="0" w:firstRowLastColumn="0" w:lastRowFirstColumn="0" w:lastRowLastColumn="0"/>
             <w:tcW w:w="3116" w:type="dxa"/>
+            <w:vAlign w:val="center"/>
           </w:tcPr>
           <w:p>
             <w:r>
@@ -1967,6 +2026,7 @@
         <w:tc>
           <w:tcPr>
             <w:tcW w:w="1289" w:type="dxa"/>
+            <w:vAlign w:val="center"/>
           </w:tcPr>
           <w:p>
             <w:pPr>
@@ -1978,19 +2038,24 @@
         <w:tc>
           <w:tcPr>
             <w:tcW w:w="4945" w:type="dxa"/>
-          </w:tcPr>
-          <w:p>
-            <w:pPr>
-              <w:cnfStyle w:val="000000100000" w:firstRow="0" w:lastRow="0" w:firstColumn="0" w:lastColumn="0" w:oddVBand="0" w:evenVBand="0" w:oddHBand="1" w:evenHBand="0" w:firstRowFirstColumn="0" w:firstRowLastColumn="0" w:lastRowFirstColumn="0" w:lastRowLastColumn="0"/>
-            </w:pPr>
-          </w:p>
-        </w:tc>
-      </w:tr>
-      <w:tr>
+            <w:vAlign w:val="center"/>
+          </w:tcPr>
+          <w:p>
+            <w:pPr>
+              <w:cnfStyle w:val="000000100000" w:firstRow="0" w:lastRow="0" w:firstColumn="0" w:lastColumn="0" w:oddVBand="0" w:evenVBand="0" w:oddHBand="1" w:evenHBand="0" w:firstRowFirstColumn="0" w:firstRowLastColumn="0" w:lastRowFirstColumn="0" w:lastRowLastColumn="0"/>
+            </w:pPr>
+          </w:p>
+        </w:tc>
+      </w:tr>
+      <w:tr>
+        <w:trPr>
+          <w:trHeight w:val="432"/>
+        </w:trPr>
         <w:tc>
           <w:tcPr>
             <w:cnfStyle w:val="001000000000" w:firstRow="0" w:lastRow="0" w:firstColumn="1" w:lastColumn="0" w:oddVBand="0" w:evenVBand="0" w:oddHBand="0" w:evenHBand="0" w:firstRowFirstColumn="0" w:firstRowLastColumn="0" w:lastRowFirstColumn="0" w:lastRowLastColumn="0"/>
             <w:tcW w:w="3116" w:type="dxa"/>
+            <w:vAlign w:val="center"/>
           </w:tcPr>
           <w:p>
             <w:r>
@@ -2001,6 +2066,7 @@
         <w:tc>
           <w:tcPr>
             <w:tcW w:w="1289" w:type="dxa"/>
+            <w:vAlign w:val="center"/>
           </w:tcPr>
           <w:p>
             <w:pPr>
@@ -2013,6 +2079,7 @@
         <w:tc>
           <w:tcPr>
             <w:tcW w:w="4945" w:type="dxa"/>
+            <w:vAlign w:val="center"/>
           </w:tcPr>
           <w:p>
             <w:pPr>
@@ -2026,7 +2093,7 @@
     <w:p/>
     <w:sectPr>
       <w:pgSz w:w="12240" w:h="15840" w:code="1"/>
-      <w:pgMar w:top="1440" w:right="1440" w:bottom="1440" w:left="1440" w:header="720" w:footer="720" w:gutter="0"/>
+      <w:pgMar w:top="990" w:right="1440" w:bottom="1440" w:left="1440" w:header="720" w:footer="720" w:gutter="0"/>
       <w:cols w:space="720"/>
       <w:docGrid w:linePitch="360"/>
     </w:sectPr>
@@ -2550,6 +2617,74 @@
     <w:name w:val="Normal"/>
     <w:qFormat/>
   </w:style>
+  <w:style w:type="paragraph" w:styleId="Heading1">
+    <w:name w:val="heading 1"/>
+    <w:basedOn w:val="Normal"/>
+    <w:next w:val="Normal"/>
+    <w:link w:val="Heading1Char"/>
+    <w:uiPriority w:val="9"/>
+    <w:qFormat/>
+    <w:rsid w:val="0085729F"/>
+    <w:pPr>
+      <w:keepNext/>
+      <w:keepLines/>
+      <w:spacing w:before="240" w:after="0"/>
+      <w:outlineLvl w:val="0"/>
+    </w:pPr>
+    <w:rPr>
+      <w:rFonts w:asciiTheme="majorHAnsi" w:eastAsiaTheme="majorEastAsia" w:hAnsiTheme="majorHAnsi" w:cstheme="majorBidi"/>
+      <w:b/>
+      <w:sz w:val="36"/>
+      <w:szCs w:val="32"/>
+    </w:rPr>
+  </w:style>
+  <w:style w:type="paragraph" w:styleId="Heading2">
+    <w:name w:val="heading 2"/>
+    <w:basedOn w:val="Normal"/>
+    <w:next w:val="Normal"/>
+    <w:link w:val="Heading2Char"/>
+    <w:autoRedefine/>
+    <w:uiPriority w:val="9"/>
+    <w:unhideWhenUsed/>
+    <w:qFormat/>
+    <w:rsid w:val="0085729F"/>
+    <w:pPr>
+      <w:keepNext/>
+      <w:keepLines/>
+      <w:spacing w:before="240" w:after="120"/>
+      <w:outlineLvl w:val="1"/>
+    </w:pPr>
+    <w:rPr>
+      <w:rFonts w:asciiTheme="majorHAnsi" w:eastAsiaTheme="majorEastAsia" w:hAnsiTheme="majorHAnsi" w:cstheme="majorBidi"/>
+      <w:smallCaps/>
+      <w:color w:val="595959" w:themeColor="text1" w:themeTint="A6"/>
+      <w:sz w:val="28"/>
+      <w:szCs w:val="26"/>
+    </w:rPr>
+  </w:style>
+  <w:style w:type="paragraph" w:styleId="Heading3">
+    <w:name w:val="heading 3"/>
+    <w:basedOn w:val="Normal"/>
+    <w:next w:val="Normal"/>
+    <w:link w:val="Heading3Char"/>
+    <w:uiPriority w:val="9"/>
+    <w:unhideWhenUsed/>
+    <w:qFormat/>
+    <w:rsid w:val="0085729F"/>
+    <w:pPr>
+      <w:keepNext/>
+      <w:keepLines/>
+      <w:spacing w:before="40" w:after="120"/>
+      <w:outlineLvl w:val="2"/>
+    </w:pPr>
+    <w:rPr>
+      <w:rFonts w:asciiTheme="majorHAnsi" w:eastAsiaTheme="majorEastAsia" w:hAnsiTheme="majorHAnsi" w:cstheme="majorBidi"/>
+      <w:smallCaps/>
+      <w:color w:val="404040" w:themeColor="text1" w:themeTint="BF"/>
+      <w:sz w:val="24"/>
+      <w:szCs w:val="24"/>
+    </w:rPr>
+  </w:style>
   <w:style w:type="character" w:default="1" w:styleId="DefaultParagraphFont">
     <w:name w:val="Default Paragraph Font"/>
     <w:uiPriority w:val="1"/>
@@ -2638,12 +2773,12 @@
       <w:tblStyleRowBandSize w:val="1"/>
       <w:tblStyleColBandSize w:val="1"/>
       <w:tblBorders>
-        <w:top w:val="single" w:sz="4" w:space="0" w:color="9CC2E5" w:themeColor="accent1" w:themeTint="99"/>
-        <w:left w:val="single" w:sz="4" w:space="0" w:color="9CC2E5" w:themeColor="accent1" w:themeTint="99"/>
-        <w:bottom w:val="single" w:sz="4" w:space="0" w:color="9CC2E5" w:themeColor="accent1" w:themeTint="99"/>
-        <w:right w:val="single" w:sz="4" w:space="0" w:color="9CC2E5" w:themeColor="accent1" w:themeTint="99"/>
-        <w:insideH w:val="single" w:sz="4" w:space="0" w:color="9CC2E5" w:themeColor="accent1" w:themeTint="99"/>
-        <w:insideV w:val="single" w:sz="4" w:space="0" w:color="9CC2E5" w:themeColor="accent1" w:themeTint="99"/>
+        <w:top w:val="single" w:sz="4" w:space="0" w:color="EAEAEA" w:themeColor="accent1" w:themeTint="99"/>
+        <w:left w:val="single" w:sz="4" w:space="0" w:color="EAEAEA" w:themeColor="accent1" w:themeTint="99"/>
+        <w:bottom w:val="single" w:sz="4" w:space="0" w:color="EAEAEA" w:themeColor="accent1" w:themeTint="99"/>
+        <w:right w:val="single" w:sz="4" w:space="0" w:color="EAEAEA" w:themeColor="accent1" w:themeTint="99"/>
+        <w:insideH w:val="single" w:sz="4" w:space="0" w:color="EAEAEA" w:themeColor="accent1" w:themeTint="99"/>
+        <w:insideV w:val="single" w:sz="4" w:space="0" w:color="EAEAEA" w:themeColor="accent1" w:themeTint="99"/>
       </w:tblBorders>
     </w:tblPr>
     <w:tblStylePr w:type="firstRow">
@@ -2655,14 +2790,14 @@
       <w:tblPr/>
       <w:tcPr>
         <w:tcBorders>
-          <w:top w:val="single" w:sz="4" w:space="0" w:color="5B9BD5" w:themeColor="accent1"/>
-          <w:left w:val="single" w:sz="4" w:space="0" w:color="5B9BD5" w:themeColor="accent1"/>
-          <w:bottom w:val="single" w:sz="4" w:space="0" w:color="5B9BD5" w:themeColor="accent1"/>
-          <w:right w:val="single" w:sz="4" w:space="0" w:color="5B9BD5" w:themeColor="accent1"/>
+          <w:top w:val="single" w:sz="4" w:space="0" w:color="DDDDDD" w:themeColor="accent1"/>
+          <w:left w:val="single" w:sz="4" w:space="0" w:color="DDDDDD" w:themeColor="accent1"/>
+          <w:bottom w:val="single" w:sz="4" w:space="0" w:color="DDDDDD" w:themeColor="accent1"/>
+          <w:right w:val="single" w:sz="4" w:space="0" w:color="DDDDDD" w:themeColor="accent1"/>
           <w:insideH w:val="nil"/>
           <w:insideV w:val="nil"/>
         </w:tcBorders>
-        <w:shd w:val="clear" w:color="auto" w:fill="5B9BD5" w:themeFill="accent1"/>
+        <w:shd w:val="clear" w:color="auto" w:fill="DDDDDD" w:themeFill="accent1"/>
       </w:tcPr>
     </w:tblStylePr>
     <w:tblStylePr w:type="lastRow">
@@ -2673,7 +2808,7 @@
       <w:tblPr/>
       <w:tcPr>
         <w:tcBorders>
-          <w:top w:val="double" w:sz="4" w:space="0" w:color="5B9BD5" w:themeColor="accent1"/>
+          <w:top w:val="double" w:sz="4" w:space="0" w:color="DDDDDD" w:themeColor="accent1"/>
         </w:tcBorders>
       </w:tcPr>
     </w:tblStylePr>
@@ -2692,13 +2827,616 @@
     <w:tblStylePr w:type="band1Vert">
       <w:tblPr/>
       <w:tcPr>
-        <w:shd w:val="clear" w:color="auto" w:fill="DEEAF6" w:themeFill="accent1" w:themeFillTint="33"/>
+        <w:shd w:val="clear" w:color="auto" w:fill="F8F8F8" w:themeFill="accent1" w:themeFillTint="33"/>
       </w:tcPr>
     </w:tblStylePr>
     <w:tblStylePr w:type="band1Horz">
       <w:tblPr/>
       <w:tcPr>
-        <w:shd w:val="clear" w:color="auto" w:fill="DEEAF6" w:themeFill="accent1" w:themeFillTint="33"/>
+        <w:shd w:val="clear" w:color="auto" w:fill="F8F8F8" w:themeFill="accent1" w:themeFillTint="33"/>
+      </w:tcPr>
+    </w:tblStylePr>
+  </w:style>
+  <w:style w:type="character" w:customStyle="1" w:styleId="Heading1Char">
+    <w:name w:val="Heading 1 Char"/>
+    <w:basedOn w:val="DefaultParagraphFont"/>
+    <w:link w:val="Heading1"/>
+    <w:uiPriority w:val="9"/>
+    <w:rsid w:val="0085729F"/>
+    <w:rPr>
+      <w:rFonts w:asciiTheme="majorHAnsi" w:eastAsiaTheme="majorEastAsia" w:hAnsiTheme="majorHAnsi" w:cstheme="majorBidi"/>
+      <w:b/>
+      <w:sz w:val="36"/>
+      <w:szCs w:val="32"/>
+    </w:rPr>
+  </w:style>
+  <w:style w:type="character" w:customStyle="1" w:styleId="Heading2Char">
+    <w:name w:val="Heading 2 Char"/>
+    <w:basedOn w:val="DefaultParagraphFont"/>
+    <w:link w:val="Heading2"/>
+    <w:uiPriority w:val="9"/>
+    <w:rsid w:val="0085729F"/>
+    <w:rPr>
+      <w:rFonts w:asciiTheme="majorHAnsi" w:eastAsiaTheme="majorEastAsia" w:hAnsiTheme="majorHAnsi" w:cstheme="majorBidi"/>
+      <w:smallCaps/>
+      <w:color w:val="595959" w:themeColor="text1" w:themeTint="A6"/>
+      <w:sz w:val="28"/>
+      <w:szCs w:val="26"/>
+    </w:rPr>
+  </w:style>
+  <w:style w:type="character" w:customStyle="1" w:styleId="Heading3Char">
+    <w:name w:val="Heading 3 Char"/>
+    <w:basedOn w:val="DefaultParagraphFont"/>
+    <w:link w:val="Heading3"/>
+    <w:uiPriority w:val="9"/>
+    <w:rsid w:val="0085729F"/>
+    <w:rPr>
+      <w:rFonts w:asciiTheme="majorHAnsi" w:eastAsiaTheme="majorEastAsia" w:hAnsiTheme="majorHAnsi" w:cstheme="majorBidi"/>
+      <w:smallCaps/>
+      <w:color w:val="404040" w:themeColor="text1" w:themeTint="BF"/>
+      <w:sz w:val="24"/>
+      <w:szCs w:val="24"/>
+    </w:rPr>
+  </w:style>
+  <w:style w:type="table" w:styleId="GridTable4-Accent3">
+    <w:name w:val="Grid Table 4 Accent 3"/>
+    <w:basedOn w:val="TableNormal"/>
+    <w:uiPriority w:val="49"/>
+    <w:rsid w:val="00C90B76"/>
+    <w:pPr>
+      <w:spacing w:after="0" w:line="240" w:lineRule="auto"/>
+    </w:pPr>
+    <w:tblPr>
+      <w:tblStyleRowBandSize w:val="1"/>
+      <w:tblStyleColBandSize w:val="1"/>
+      <w:tblBorders>
+        <w:top w:val="single" w:sz="4" w:space="0" w:color="C0C0C0" w:themeColor="accent3" w:themeTint="99"/>
+        <w:left w:val="single" w:sz="4" w:space="0" w:color="C0C0C0" w:themeColor="accent3" w:themeTint="99"/>
+        <w:bottom w:val="single" w:sz="4" w:space="0" w:color="C0C0C0" w:themeColor="accent3" w:themeTint="99"/>
+        <w:right w:val="single" w:sz="4" w:space="0" w:color="C0C0C0" w:themeColor="accent3" w:themeTint="99"/>
+        <w:insideH w:val="single" w:sz="4" w:space="0" w:color="C0C0C0" w:themeColor="accent3" w:themeTint="99"/>
+        <w:insideV w:val="single" w:sz="4" w:space="0" w:color="C0C0C0" w:themeColor="accent3" w:themeTint="99"/>
+      </w:tblBorders>
+    </w:tblPr>
+    <w:tblStylePr w:type="firstRow">
+      <w:rPr>
+        <w:b/>
+        <w:bCs/>
+        <w:color w:val="FFFFFF" w:themeColor="background1"/>
+      </w:rPr>
+      <w:tblPr/>
+      <w:tcPr>
+        <w:tcBorders>
+          <w:top w:val="single" w:sz="4" w:space="0" w:color="969696" w:themeColor="accent3"/>
+          <w:left w:val="single" w:sz="4" w:space="0" w:color="969696" w:themeColor="accent3"/>
+          <w:bottom w:val="single" w:sz="4" w:space="0" w:color="969696" w:themeColor="accent3"/>
+          <w:right w:val="single" w:sz="4" w:space="0" w:color="969696" w:themeColor="accent3"/>
+          <w:insideH w:val="nil"/>
+          <w:insideV w:val="nil"/>
+        </w:tcBorders>
+        <w:shd w:val="clear" w:color="auto" w:fill="969696" w:themeFill="accent3"/>
+      </w:tcPr>
+    </w:tblStylePr>
+    <w:tblStylePr w:type="lastRow">
+      <w:rPr>
+        <w:b/>
+        <w:bCs/>
+      </w:rPr>
+      <w:tblPr/>
+      <w:tcPr>
+        <w:tcBorders>
+          <w:top w:val="double" w:sz="4" w:space="0" w:color="969696" w:themeColor="accent3"/>
+        </w:tcBorders>
+      </w:tcPr>
+    </w:tblStylePr>
+    <w:tblStylePr w:type="firstCol">
+      <w:rPr>
+        <w:b/>
+        <w:bCs/>
+      </w:rPr>
+    </w:tblStylePr>
+    <w:tblStylePr w:type="lastCol">
+      <w:rPr>
+        <w:b/>
+        <w:bCs/>
+      </w:rPr>
+    </w:tblStylePr>
+    <w:tblStylePr w:type="band1Vert">
+      <w:tblPr/>
+      <w:tcPr>
+        <w:shd w:val="clear" w:color="auto" w:fill="EAEAEA" w:themeFill="accent3" w:themeFillTint="33"/>
+      </w:tcPr>
+    </w:tblStylePr>
+    <w:tblStylePr w:type="band1Horz">
+      <w:tblPr/>
+      <w:tcPr>
+        <w:shd w:val="clear" w:color="auto" w:fill="EAEAEA" w:themeFill="accent3" w:themeFillTint="33"/>
+      </w:tcPr>
+    </w:tblStylePr>
+  </w:style>
+  <w:style w:type="table" w:styleId="GridTable5Dark-Accent3">
+    <w:name w:val="Grid Table 5 Dark Accent 3"/>
+    <w:basedOn w:val="TableNormal"/>
+    <w:uiPriority w:val="50"/>
+    <w:rsid w:val="00C90B76"/>
+    <w:pPr>
+      <w:spacing w:after="0" w:line="240" w:lineRule="auto"/>
+    </w:pPr>
+    <w:tblPr>
+      <w:tblStyleRowBandSize w:val="1"/>
+      <w:tblStyleColBandSize w:val="1"/>
+      <w:tblBorders>
+        <w:top w:val="single" w:sz="4" w:space="0" w:color="FFFFFF" w:themeColor="background1"/>
+        <w:left w:val="single" w:sz="4" w:space="0" w:color="FFFFFF" w:themeColor="background1"/>
+        <w:bottom w:val="single" w:sz="4" w:space="0" w:color="FFFFFF" w:themeColor="background1"/>
+        <w:right w:val="single" w:sz="4" w:space="0" w:color="FFFFFF" w:themeColor="background1"/>
+        <w:insideH w:val="single" w:sz="4" w:space="0" w:color="FFFFFF" w:themeColor="background1"/>
+        <w:insideV w:val="single" w:sz="4" w:space="0" w:color="FFFFFF" w:themeColor="background1"/>
+      </w:tblBorders>
+    </w:tblPr>
+    <w:tcPr>
+      <w:shd w:val="clear" w:color="auto" w:fill="EAEAEA" w:themeFill="accent3" w:themeFillTint="33"/>
+    </w:tcPr>
+    <w:tblStylePr w:type="firstRow">
+      <w:rPr>
+        <w:b/>
+        <w:bCs/>
+        <w:color w:val="FFFFFF" w:themeColor="background1"/>
+      </w:rPr>
+      <w:tblPr/>
+      <w:tcPr>
+        <w:tcBorders>
+          <w:top w:val="single" w:sz="4" w:space="0" w:color="FFFFFF" w:themeColor="background1"/>
+          <w:left w:val="single" w:sz="4" w:space="0" w:color="FFFFFF" w:themeColor="background1"/>
+          <w:right w:val="single" w:sz="4" w:space="0" w:color="FFFFFF" w:themeColor="background1"/>
+          <w:insideH w:val="nil"/>
+          <w:insideV w:val="nil"/>
+        </w:tcBorders>
+        <w:shd w:val="clear" w:color="auto" w:fill="969696" w:themeFill="accent3"/>
+      </w:tcPr>
+    </w:tblStylePr>
+    <w:tblStylePr w:type="lastRow">
+      <w:rPr>
+        <w:b/>
+        <w:bCs/>
+        <w:color w:val="FFFFFF" w:themeColor="background1"/>
+      </w:rPr>
+      <w:tblPr/>
+      <w:tcPr>
+        <w:tcBorders>
+          <w:left w:val="single" w:sz="4" w:space="0" w:color="FFFFFF" w:themeColor="background1"/>
+          <w:bottom w:val="single" w:sz="4" w:space="0" w:color="FFFFFF" w:themeColor="background1"/>
+          <w:right w:val="single" w:sz="4" w:space="0" w:color="FFFFFF" w:themeColor="background1"/>
+          <w:insideH w:val="nil"/>
+          <w:insideV w:val="nil"/>
+        </w:tcBorders>
+        <w:shd w:val="clear" w:color="auto" w:fill="969696" w:themeFill="accent3"/>
+      </w:tcPr>
+    </w:tblStylePr>
+    <w:tblStylePr w:type="firstCol">
+      <w:rPr>
+        <w:b/>
+        <w:bCs/>
+        <w:color w:val="FFFFFF" w:themeColor="background1"/>
+      </w:rPr>
+      <w:tblPr/>
+      <w:tcPr>
+        <w:tcBorders>
+          <w:top w:val="single" w:sz="4" w:space="0" w:color="FFFFFF" w:themeColor="background1"/>
+          <w:left w:val="single" w:sz="4" w:space="0" w:color="FFFFFF" w:themeColor="background1"/>
+          <w:bottom w:val="single" w:sz="4" w:space="0" w:color="FFFFFF" w:themeColor="background1"/>
+          <w:insideV w:val="nil"/>
+        </w:tcBorders>
+        <w:shd w:val="clear" w:color="auto" w:fill="969696" w:themeFill="accent3"/>
+      </w:tcPr>
+    </w:tblStylePr>
+    <w:tblStylePr w:type="lastCol">
+      <w:rPr>
+        <w:b/>
+        <w:bCs/>
+        <w:color w:val="FFFFFF" w:themeColor="background1"/>
+      </w:rPr>
+      <w:tblPr/>
+      <w:tcPr>
+        <w:tcBorders>
+          <w:top w:val="single" w:sz="4" w:space="0" w:color="FFFFFF" w:themeColor="background1"/>
+          <w:bottom w:val="single" w:sz="4" w:space="0" w:color="FFFFFF" w:themeColor="background1"/>
+          <w:right w:val="single" w:sz="4" w:space="0" w:color="FFFFFF" w:themeColor="background1"/>
+          <w:insideV w:val="nil"/>
+        </w:tcBorders>
+        <w:shd w:val="clear" w:color="auto" w:fill="969696" w:themeFill="accent3"/>
+      </w:tcPr>
+    </w:tblStylePr>
+    <w:tblStylePr w:type="band1Vert">
+      <w:tblPr/>
+      <w:tcPr>
+        <w:shd w:val="clear" w:color="auto" w:fill="D5D5D5" w:themeFill="accent3" w:themeFillTint="66"/>
+      </w:tcPr>
+    </w:tblStylePr>
+    <w:tblStylePr w:type="band1Horz">
+      <w:tblPr/>
+      <w:tcPr>
+        <w:shd w:val="clear" w:color="auto" w:fill="D5D5D5" w:themeFill="accent3" w:themeFillTint="66"/>
+      </w:tcPr>
+    </w:tblStylePr>
+  </w:style>
+  <w:style w:type="table" w:styleId="GridTable4">
+    <w:name w:val="Grid Table 4"/>
+    <w:basedOn w:val="TableNormal"/>
+    <w:uiPriority w:val="49"/>
+    <w:rsid w:val="00C90B76"/>
+    <w:pPr>
+      <w:spacing w:after="0" w:line="240" w:lineRule="auto"/>
+    </w:pPr>
+    <w:tblPr>
+      <w:tblStyleRowBandSize w:val="1"/>
+      <w:tblStyleColBandSize w:val="1"/>
+      <w:tblBorders>
+        <w:top w:val="single" w:sz="4" w:space="0" w:color="666666" w:themeColor="text1" w:themeTint="99"/>
+        <w:left w:val="single" w:sz="4" w:space="0" w:color="666666" w:themeColor="text1" w:themeTint="99"/>
+        <w:bottom w:val="single" w:sz="4" w:space="0" w:color="666666" w:themeColor="text1" w:themeTint="99"/>
+        <w:right w:val="single" w:sz="4" w:space="0" w:color="666666" w:themeColor="text1" w:themeTint="99"/>
+        <w:insideH w:val="single" w:sz="4" w:space="0" w:color="666666" w:themeColor="text1" w:themeTint="99"/>
+        <w:insideV w:val="single" w:sz="4" w:space="0" w:color="666666" w:themeColor="text1" w:themeTint="99"/>
+      </w:tblBorders>
+    </w:tblPr>
+    <w:tblStylePr w:type="firstRow">
+      <w:rPr>
+        <w:b/>
+        <w:bCs/>
+        <w:color w:val="FFFFFF" w:themeColor="background1"/>
+      </w:rPr>
+      <w:tblPr/>
+      <w:tcPr>
+        <w:tcBorders>
+          <w:top w:val="single" w:sz="4" w:space="0" w:color="000000" w:themeColor="text1"/>
+          <w:left w:val="single" w:sz="4" w:space="0" w:color="000000" w:themeColor="text1"/>
+          <w:bottom w:val="single" w:sz="4" w:space="0" w:color="000000" w:themeColor="text1"/>
+          <w:right w:val="single" w:sz="4" w:space="0" w:color="000000" w:themeColor="text1"/>
+          <w:insideH w:val="nil"/>
+          <w:insideV w:val="nil"/>
+        </w:tcBorders>
+        <w:shd w:val="clear" w:color="auto" w:fill="000000" w:themeFill="text1"/>
+      </w:tcPr>
+    </w:tblStylePr>
+    <w:tblStylePr w:type="lastRow">
+      <w:rPr>
+        <w:b/>
+        <w:bCs/>
+      </w:rPr>
+      <w:tblPr/>
+      <w:tcPr>
+        <w:tcBorders>
+          <w:top w:val="double" w:sz="4" w:space="0" w:color="000000" w:themeColor="text1"/>
+        </w:tcBorders>
+      </w:tcPr>
+    </w:tblStylePr>
+    <w:tblStylePr w:type="firstCol">
+      <w:rPr>
+        <w:b/>
+        <w:bCs/>
+      </w:rPr>
+    </w:tblStylePr>
+    <w:tblStylePr w:type="lastCol">
+      <w:rPr>
+        <w:b/>
+        <w:bCs/>
+      </w:rPr>
+    </w:tblStylePr>
+    <w:tblStylePr w:type="band1Vert">
+      <w:tblPr/>
+      <w:tcPr>
+        <w:shd w:val="clear" w:color="auto" w:fill="CCCCCC" w:themeFill="text1" w:themeFillTint="33"/>
+      </w:tcPr>
+    </w:tblStylePr>
+    <w:tblStylePr w:type="band1Horz">
+      <w:tblPr/>
+      <w:tcPr>
+        <w:shd w:val="clear" w:color="auto" w:fill="CCCCCC" w:themeFill="text1" w:themeFillTint="33"/>
+      </w:tcPr>
+    </w:tblStylePr>
+  </w:style>
+  <w:style w:type="table" w:styleId="GridTable4-Accent2">
+    <w:name w:val="Grid Table 4 Accent 2"/>
+    <w:basedOn w:val="TableNormal"/>
+    <w:uiPriority w:val="49"/>
+    <w:rsid w:val="00CE7064"/>
+    <w:pPr>
+      <w:spacing w:after="0" w:line="240" w:lineRule="auto"/>
+    </w:pPr>
+    <w:tblPr>
+      <w:tblStyleRowBandSize w:val="1"/>
+      <w:tblStyleColBandSize w:val="1"/>
+      <w:tblBorders>
+        <w:top w:val="single" w:sz="4" w:space="0" w:color="D0D0D0" w:themeColor="accent2" w:themeTint="99"/>
+        <w:left w:val="single" w:sz="4" w:space="0" w:color="D0D0D0" w:themeColor="accent2" w:themeTint="99"/>
+        <w:bottom w:val="single" w:sz="4" w:space="0" w:color="D0D0D0" w:themeColor="accent2" w:themeTint="99"/>
+        <w:right w:val="single" w:sz="4" w:space="0" w:color="D0D0D0" w:themeColor="accent2" w:themeTint="99"/>
+        <w:insideH w:val="single" w:sz="4" w:space="0" w:color="D0D0D0" w:themeColor="accent2" w:themeTint="99"/>
+        <w:insideV w:val="single" w:sz="4" w:space="0" w:color="D0D0D0" w:themeColor="accent2" w:themeTint="99"/>
+      </w:tblBorders>
+    </w:tblPr>
+    <w:tblStylePr w:type="firstRow">
+      <w:rPr>
+        <w:b/>
+        <w:bCs/>
+        <w:color w:val="FFFFFF" w:themeColor="background1"/>
+      </w:rPr>
+      <w:tblPr/>
+      <w:tcPr>
+        <w:tcBorders>
+          <w:top w:val="single" w:sz="4" w:space="0" w:color="B2B2B2" w:themeColor="accent2"/>
+          <w:left w:val="single" w:sz="4" w:space="0" w:color="B2B2B2" w:themeColor="accent2"/>
+          <w:bottom w:val="single" w:sz="4" w:space="0" w:color="B2B2B2" w:themeColor="accent2"/>
+          <w:right w:val="single" w:sz="4" w:space="0" w:color="B2B2B2" w:themeColor="accent2"/>
+          <w:insideH w:val="nil"/>
+          <w:insideV w:val="nil"/>
+        </w:tcBorders>
+        <w:shd w:val="clear" w:color="auto" w:fill="B2B2B2" w:themeFill="accent2"/>
+      </w:tcPr>
+    </w:tblStylePr>
+    <w:tblStylePr w:type="lastRow">
+      <w:rPr>
+        <w:b/>
+        <w:bCs/>
+      </w:rPr>
+      <w:tblPr/>
+      <w:tcPr>
+        <w:tcBorders>
+          <w:top w:val="double" w:sz="4" w:space="0" w:color="B2B2B2" w:themeColor="accent2"/>
+        </w:tcBorders>
+      </w:tcPr>
+    </w:tblStylePr>
+    <w:tblStylePr w:type="firstCol">
+      <w:rPr>
+        <w:b/>
+        <w:bCs/>
+      </w:rPr>
+    </w:tblStylePr>
+    <w:tblStylePr w:type="lastCol">
+      <w:rPr>
+        <w:b/>
+        <w:bCs/>
+      </w:rPr>
+    </w:tblStylePr>
+    <w:tblStylePr w:type="band1Vert">
+      <w:tblPr/>
+      <w:tcPr>
+        <w:shd w:val="clear" w:color="auto" w:fill="EFEFEF" w:themeFill="accent2" w:themeFillTint="33"/>
+      </w:tcPr>
+    </w:tblStylePr>
+    <w:tblStylePr w:type="band1Horz">
+      <w:tblPr/>
+      <w:tcPr>
+        <w:shd w:val="clear" w:color="auto" w:fill="EFEFEF" w:themeFill="accent2" w:themeFillTint="33"/>
+      </w:tcPr>
+    </w:tblStylePr>
+  </w:style>
+  <w:style w:type="table" w:styleId="GridTable4-Accent4">
+    <w:name w:val="Grid Table 4 Accent 4"/>
+    <w:basedOn w:val="TableNormal"/>
+    <w:uiPriority w:val="49"/>
+    <w:rsid w:val="00CE7064"/>
+    <w:pPr>
+      <w:spacing w:after="0" w:line="240" w:lineRule="auto"/>
+    </w:pPr>
+    <w:tblPr>
+      <w:tblStyleRowBandSize w:val="1"/>
+      <w:tblStyleColBandSize w:val="1"/>
+      <w:tblBorders>
+        <w:top w:val="single" w:sz="4" w:space="0" w:color="B2B2B2" w:themeColor="accent4" w:themeTint="99"/>
+        <w:left w:val="single" w:sz="4" w:space="0" w:color="B2B2B2" w:themeColor="accent4" w:themeTint="99"/>
+        <w:bottom w:val="single" w:sz="4" w:space="0" w:color="B2B2B2" w:themeColor="accent4" w:themeTint="99"/>
+        <w:right w:val="single" w:sz="4" w:space="0" w:color="B2B2B2" w:themeColor="accent4" w:themeTint="99"/>
+        <w:insideH w:val="single" w:sz="4" w:space="0" w:color="B2B2B2" w:themeColor="accent4" w:themeTint="99"/>
+        <w:insideV w:val="single" w:sz="4" w:space="0" w:color="B2B2B2" w:themeColor="accent4" w:themeTint="99"/>
+      </w:tblBorders>
+    </w:tblPr>
+    <w:tblStylePr w:type="firstRow">
+      <w:rPr>
+        <w:b/>
+        <w:bCs/>
+        <w:color w:val="FFFFFF" w:themeColor="background1"/>
+      </w:rPr>
+      <w:tblPr/>
+      <w:tcPr>
+        <w:tcBorders>
+          <w:top w:val="single" w:sz="4" w:space="0" w:color="808080" w:themeColor="accent4"/>
+          <w:left w:val="single" w:sz="4" w:space="0" w:color="808080" w:themeColor="accent4"/>
+          <w:bottom w:val="single" w:sz="4" w:space="0" w:color="808080" w:themeColor="accent4"/>
+          <w:right w:val="single" w:sz="4" w:space="0" w:color="808080" w:themeColor="accent4"/>
+          <w:insideH w:val="nil"/>
+          <w:insideV w:val="nil"/>
+        </w:tcBorders>
+        <w:shd w:val="clear" w:color="auto" w:fill="808080" w:themeFill="accent4"/>
+      </w:tcPr>
+    </w:tblStylePr>
+    <w:tblStylePr w:type="lastRow">
+      <w:rPr>
+        <w:b/>
+        <w:bCs/>
+      </w:rPr>
+      <w:tblPr/>
+      <w:tcPr>
+        <w:tcBorders>
+          <w:top w:val="double" w:sz="4" w:space="0" w:color="808080" w:themeColor="accent4"/>
+        </w:tcBorders>
+      </w:tcPr>
+    </w:tblStylePr>
+    <w:tblStylePr w:type="firstCol">
+      <w:rPr>
+        <w:b/>
+        <w:bCs/>
+      </w:rPr>
+    </w:tblStylePr>
+    <w:tblStylePr w:type="lastCol">
+      <w:rPr>
+        <w:b/>
+        <w:bCs/>
+      </w:rPr>
+    </w:tblStylePr>
+    <w:tblStylePr w:type="band1Vert">
+      <w:tblPr/>
+      <w:tcPr>
+        <w:shd w:val="clear" w:color="auto" w:fill="E5E5E5" w:themeFill="accent4" w:themeFillTint="33"/>
+      </w:tcPr>
+    </w:tblStylePr>
+    <w:tblStylePr w:type="band1Horz">
+      <w:tblPr/>
+      <w:tcPr>
+        <w:shd w:val="clear" w:color="auto" w:fill="E5E5E5" w:themeFill="accent4" w:themeFillTint="33"/>
+      </w:tcPr>
+    </w:tblStylePr>
+  </w:style>
+  <w:style w:type="table" w:styleId="GridTable4-Accent5">
+    <w:name w:val="Grid Table 4 Accent 5"/>
+    <w:basedOn w:val="TableNormal"/>
+    <w:uiPriority w:val="49"/>
+    <w:rsid w:val="00CE7064"/>
+    <w:pPr>
+      <w:spacing w:after="0" w:line="240" w:lineRule="auto"/>
+    </w:pPr>
+    <w:tblPr>
+      <w:tblStyleRowBandSize w:val="1"/>
+      <w:tblStyleColBandSize w:val="1"/>
+      <w:tblBorders>
+        <w:top w:val="single" w:sz="4" w:space="0" w:color="9F9F9F" w:themeColor="accent5" w:themeTint="99"/>
+        <w:left w:val="single" w:sz="4" w:space="0" w:color="9F9F9F" w:themeColor="accent5" w:themeTint="99"/>
+        <w:bottom w:val="single" w:sz="4" w:space="0" w:color="9F9F9F" w:themeColor="accent5" w:themeTint="99"/>
+        <w:right w:val="single" w:sz="4" w:space="0" w:color="9F9F9F" w:themeColor="accent5" w:themeTint="99"/>
+        <w:insideH w:val="single" w:sz="4" w:space="0" w:color="9F9F9F" w:themeColor="accent5" w:themeTint="99"/>
+        <w:insideV w:val="single" w:sz="4" w:space="0" w:color="9F9F9F" w:themeColor="accent5" w:themeTint="99"/>
+      </w:tblBorders>
+    </w:tblPr>
+    <w:tblStylePr w:type="firstRow">
+      <w:rPr>
+        <w:b/>
+        <w:bCs/>
+        <w:color w:val="FFFFFF" w:themeColor="background1"/>
+      </w:rPr>
+      <w:tblPr/>
+      <w:tcPr>
+        <w:tcBorders>
+          <w:top w:val="single" w:sz="4" w:space="0" w:color="5F5F5F" w:themeColor="accent5"/>
+          <w:left w:val="single" w:sz="4" w:space="0" w:color="5F5F5F" w:themeColor="accent5"/>
+          <w:bottom w:val="single" w:sz="4" w:space="0" w:color="5F5F5F" w:themeColor="accent5"/>
+          <w:right w:val="single" w:sz="4" w:space="0" w:color="5F5F5F" w:themeColor="accent5"/>
+          <w:insideH w:val="nil"/>
+          <w:insideV w:val="nil"/>
+        </w:tcBorders>
+        <w:shd w:val="clear" w:color="auto" w:fill="5F5F5F" w:themeFill="accent5"/>
+      </w:tcPr>
+    </w:tblStylePr>
+    <w:tblStylePr w:type="lastRow">
+      <w:rPr>
+        <w:b/>
+        <w:bCs/>
+      </w:rPr>
+      <w:tblPr/>
+      <w:tcPr>
+        <w:tcBorders>
+          <w:top w:val="double" w:sz="4" w:space="0" w:color="5F5F5F" w:themeColor="accent5"/>
+        </w:tcBorders>
+      </w:tcPr>
+    </w:tblStylePr>
+    <w:tblStylePr w:type="firstCol">
+      <w:rPr>
+        <w:b/>
+        <w:bCs/>
+      </w:rPr>
+    </w:tblStylePr>
+    <w:tblStylePr w:type="lastCol">
+      <w:rPr>
+        <w:b/>
+        <w:bCs/>
+      </w:rPr>
+    </w:tblStylePr>
+    <w:tblStylePr w:type="band1Vert">
+      <w:tblPr/>
+      <w:tcPr>
+        <w:shd w:val="clear" w:color="auto" w:fill="DFDFDF" w:themeFill="accent5" w:themeFillTint="33"/>
+      </w:tcPr>
+    </w:tblStylePr>
+    <w:tblStylePr w:type="band1Horz">
+      <w:tblPr/>
+      <w:tcPr>
+        <w:shd w:val="clear" w:color="auto" w:fill="DFDFDF" w:themeFill="accent5" w:themeFillTint="33"/>
+      </w:tcPr>
+    </w:tblStylePr>
+  </w:style>
+  <w:style w:type="table" w:styleId="GridTable4-Accent6">
+    <w:name w:val="Grid Table 4 Accent 6"/>
+    <w:basedOn w:val="TableNormal"/>
+    <w:uiPriority w:val="49"/>
+    <w:rsid w:val="00CE7064"/>
+    <w:pPr>
+      <w:spacing w:after="0" w:line="240" w:lineRule="auto"/>
+    </w:pPr>
+    <w:tblPr>
+      <w:tblStyleRowBandSize w:val="1"/>
+      <w:tblStyleColBandSize w:val="1"/>
+      <w:tblBorders>
+        <w:top w:val="single" w:sz="4" w:space="0" w:color="949494" w:themeColor="accent6" w:themeTint="99"/>
+        <w:left w:val="single" w:sz="4" w:space="0" w:color="949494" w:themeColor="accent6" w:themeTint="99"/>
+        <w:bottom w:val="single" w:sz="4" w:space="0" w:color="949494" w:themeColor="accent6" w:themeTint="99"/>
+        <w:right w:val="single" w:sz="4" w:space="0" w:color="949494" w:themeColor="accent6" w:themeTint="99"/>
+        <w:insideH w:val="single" w:sz="4" w:space="0" w:color="949494" w:themeColor="accent6" w:themeTint="99"/>
+        <w:insideV w:val="single" w:sz="4" w:space="0" w:color="949494" w:themeColor="accent6" w:themeTint="99"/>
+      </w:tblBorders>
+    </w:tblPr>
+    <w:tblStylePr w:type="firstRow">
+      <w:rPr>
+        <w:b/>
+        <w:bCs/>
+        <w:color w:val="FFFFFF" w:themeColor="background1"/>
+      </w:rPr>
+      <w:tblPr/>
+      <w:tcPr>
+        <w:tcBorders>
+          <w:top w:val="single" w:sz="4" w:space="0" w:color="4D4D4D" w:themeColor="accent6"/>
+          <w:left w:val="single" w:sz="4" w:space="0" w:color="4D4D4D" w:themeColor="accent6"/>
+          <w:bottom w:val="single" w:sz="4" w:space="0" w:color="4D4D4D" w:themeColor="accent6"/>
+          <w:right w:val="single" w:sz="4" w:space="0" w:color="4D4D4D" w:themeColor="accent6"/>
+          <w:insideH w:val="nil"/>
+          <w:insideV w:val="nil"/>
+        </w:tcBorders>
+        <w:shd w:val="clear" w:color="auto" w:fill="4D4D4D" w:themeFill="accent6"/>
+      </w:tcPr>
+    </w:tblStylePr>
+    <w:tblStylePr w:type="lastRow">
+      <w:rPr>
+        <w:b/>
+        <w:bCs/>
+      </w:rPr>
+      <w:tblPr/>
+      <w:tcPr>
+        <w:tcBorders>
+          <w:top w:val="double" w:sz="4" w:space="0" w:color="4D4D4D" w:themeColor="accent6"/>
+        </w:tcBorders>
+      </w:tcPr>
+    </w:tblStylePr>
+    <w:tblStylePr w:type="firstCol">
+      <w:rPr>
+        <w:b/>
+        <w:bCs/>
+      </w:rPr>
+    </w:tblStylePr>
+    <w:tblStylePr w:type="lastCol">
+      <w:rPr>
+        <w:b/>
+        <w:bCs/>
+      </w:rPr>
+    </w:tblStylePr>
+    <w:tblStylePr w:type="band1Vert">
+      <w:tblPr/>
+      <w:tcPr>
+        <w:shd w:val="clear" w:color="auto" w:fill="DBDBDB" w:themeFill="accent6" w:themeFillTint="33"/>
+      </w:tcPr>
+    </w:tblStylePr>
+    <w:tblStylePr w:type="band1Horz">
+      <w:tblPr/>
+      <w:tcPr>
+        <w:shd w:val="clear" w:color="auto" w:fill="DBDBDB" w:themeFill="accent6" w:themeFillTint="33"/>
       </w:tcPr>
     </w:tblStylePr>
   </w:style>
@@ -2708,7 +3446,7 @@
 <file path=word/theme/theme1.xml><?xml version="1.0" encoding="utf-8"?>
 <a:theme xmlns:a="http://schemas.openxmlformats.org/drawingml/2006/main" name="Office Theme">
   <a:themeElements>
-    <a:clrScheme name="Office">
+    <a:clrScheme name="Grayscale">
       <a:dk1>
         <a:sysClr val="windowText" lastClr="000000"/>
       </a:dk1>
@@ -2716,34 +3454,34 @@
         <a:sysClr val="window" lastClr="FFFFFF"/>
       </a:lt1>
       <a:dk2>
-        <a:srgbClr val="44546A"/>
+        <a:srgbClr val="000000"/>
       </a:dk2>
       <a:lt2>
-        <a:srgbClr val="E7E6E6"/>
+        <a:srgbClr val="F8F8F8"/>
       </a:lt2>
       <a:accent1>
-        <a:srgbClr val="5B9BD5"/>
+        <a:srgbClr val="DDDDDD"/>
       </a:accent1>
       <a:accent2>
-        <a:srgbClr val="ED7D31"/>
+        <a:srgbClr val="B2B2B2"/>
       </a:accent2>
       <a:accent3>
-        <a:srgbClr val="A5A5A5"/>
+        <a:srgbClr val="969696"/>
       </a:accent3>
       <a:accent4>
-        <a:srgbClr val="FFC000"/>
+        <a:srgbClr val="808080"/>
       </a:accent4>
       <a:accent5>
-        <a:srgbClr val="4472C4"/>
+        <a:srgbClr val="5F5F5F"/>
       </a:accent5>
       <a:accent6>
-        <a:srgbClr val="70AD47"/>
+        <a:srgbClr val="4D4D4D"/>
       </a:accent6>
       <a:hlink>
-        <a:srgbClr val="0563C1"/>
+        <a:srgbClr val="5F5F5F"/>
       </a:hlink>
       <a:folHlink>
-        <a:srgbClr val="954F72"/>
+        <a:srgbClr val="919191"/>
       </a:folHlink>
     </a:clrScheme>
     <a:fontScheme name="Office">

</xml_diff>

<commit_message>
Finished Outputer. Need to extract to interface still though to remain with pattern
</commit_message>
<xml_diff>
--- a/results/template.docx
+++ b/results/template.docx
@@ -15,10 +15,20 @@
         <w:pStyle w:val="Heading2"/>
       </w:pPr>
       <w:r>
-        <w:t>BEST ARCHITECTURE BAS</w:t>
+        <w:t>Report Details</w:t>
       </w:r>
+    </w:p>
+    <w:p/>
+    <w:p>
+      <w:bookmarkStart w:id="0" w:name="_GoBack"/>
+      <w:bookmarkEnd w:id="0"/>
+    </w:p>
+    <w:p>
+      <w:pPr>
+        <w:pStyle w:val="Heading2"/>
+      </w:pPr>
       <w:r>
-        <w:t>ED ON SELECTIONS AND WEIGHTINGS</w:t>
+        <w:t>Best Architecture</w:t>
       </w:r>
     </w:p>
     <w:tbl>
@@ -95,8 +105,6 @@
             <w:pPr>
               <w:jc w:val="center"/>
             </w:pPr>
-            <w:bookmarkStart w:id="0" w:name="_GoBack"/>
-            <w:bookmarkEnd w:id="0"/>
           </w:p>
         </w:tc>
         <w:tc>
@@ -109,6 +117,9 @@
               <w:jc w:val="center"/>
               <w:cnfStyle w:val="000000100000" w:firstRow="0" w:lastRow="0" w:firstColumn="0" w:lastColumn="0" w:oddVBand="0" w:evenVBand="0" w:oddHBand="1" w:evenHBand="0" w:firstRowFirstColumn="0" w:firstRowLastColumn="0" w:lastRowFirstColumn="0" w:lastRowLastColumn="0"/>
             </w:pPr>
+            <w:r>
+              <w:t>Platform</w:t>
+            </w:r>
           </w:p>
         </w:tc>
         <w:tc>
@@ -150,6 +161,9 @@
               <w:jc w:val="center"/>
               <w:cnfStyle w:val="000000000000" w:firstRow="0" w:lastRow="0" w:firstColumn="0" w:lastColumn="0" w:oddVBand="0" w:evenVBand="0" w:oddHBand="0" w:evenHBand="0" w:firstRowFirstColumn="0" w:firstRowLastColumn="0" w:lastRowFirstColumn="0" w:lastRowLastColumn="0"/>
             </w:pPr>
+            <w:r>
+              <w:t>Communications</w:t>
+            </w:r>
           </w:p>
         </w:tc>
         <w:tc>
@@ -192,6 +206,9 @@
               <w:jc w:val="center"/>
               <w:cnfStyle w:val="000000100000" w:firstRow="0" w:lastRow="0" w:firstColumn="0" w:lastColumn="0" w:oddVBand="0" w:evenVBand="0" w:oddHBand="1" w:evenHBand="0" w:firstRowFirstColumn="0" w:firstRowLastColumn="0" w:lastRowFirstColumn="0" w:lastRowLastColumn="0"/>
             </w:pPr>
+            <w:r>
+              <w:t>Sensors</w:t>
+            </w:r>
           </w:p>
         </w:tc>
         <w:tc>
@@ -229,7 +246,7 @@
       </w:pPr>
       <w:r>
         <w:lastRenderedPageBreak/>
-        <w:t>SELECTED DISASTER EFFECTS:</w:t>
+        <w:t>Selected Disaster Effects</w:t>
       </w:r>
     </w:p>
     <w:tbl>
@@ -382,7 +399,10 @@
           </w:tcPr>
           <w:p>
             <w:r>
-              <w:t>Smoke/Dust/Ash (airborne)</w:t>
+              <w:t>Smoke/Dust</w:t>
+            </w:r>
+            <w:r>
+              <w:t xml:space="preserve"> (airborne)</w:t>
             </w:r>
           </w:p>
         </w:tc>
@@ -780,10 +800,25 @@
     <w:p/>
     <w:p>
       <w:pPr>
+        <w:rPr>
+          <w:rFonts w:asciiTheme="majorHAnsi" w:eastAsiaTheme="majorEastAsia" w:hAnsiTheme="majorHAnsi" w:cstheme="majorBidi"/>
+          <w:smallCaps/>
+          <w:color w:val="595959" w:themeColor="text1" w:themeTint="A6"/>
+          <w:sz w:val="28"/>
+          <w:szCs w:val="26"/>
+        </w:rPr>
+      </w:pPr>
+      <w:r>
+        <w:br w:type="page"/>
+      </w:r>
+    </w:p>
+    <w:p>
+      <w:pPr>
         <w:pStyle w:val="Heading2"/>
       </w:pPr>
       <w:r>
-        <w:t>ENVIRONMENT DEFINED AS:</w:t>
+        <w:lastRenderedPageBreak/>
+        <w:t>Environment Definition</w:t>
       </w:r>
     </w:p>
     <w:tbl>
@@ -1372,6 +1407,46 @@
           </w:p>
         </w:tc>
       </w:tr>
+      <w:tr>
+        <w:trPr>
+          <w:trHeight w:val="432"/>
+        </w:trPr>
+        <w:tc>
+          <w:tcPr>
+            <w:cnfStyle w:val="001000000000" w:firstRow="0" w:lastRow="0" w:firstColumn="1" w:lastColumn="0" w:oddVBand="0" w:evenVBand="0" w:oddHBand="0" w:evenHBand="0" w:firstRowFirstColumn="0" w:firstRowLastColumn="0" w:lastRowFirstColumn="0" w:lastRowLastColumn="0"/>
+            <w:tcW w:w="2308" w:type="dxa"/>
+            <w:vAlign w:val="center"/>
+          </w:tcPr>
+          <w:p>
+            <w:r>
+              <w:t>Slope</w:t>
+            </w:r>
+          </w:p>
+        </w:tc>
+        <w:tc>
+          <w:tcPr>
+            <w:tcW w:w="1737" w:type="dxa"/>
+            <w:vAlign w:val="center"/>
+          </w:tcPr>
+          <w:p>
+            <w:pPr>
+              <w:jc w:val="center"/>
+              <w:cnfStyle w:val="000000000000" w:firstRow="0" w:lastRow="0" w:firstColumn="0" w:lastColumn="0" w:oddVBand="0" w:evenVBand="0" w:oddHBand="0" w:evenHBand="0" w:firstRowFirstColumn="0" w:firstRowLastColumn="0" w:lastRowFirstColumn="0" w:lastRowLastColumn="0"/>
+            </w:pPr>
+          </w:p>
+        </w:tc>
+        <w:tc>
+          <w:tcPr>
+            <w:tcW w:w="5310" w:type="dxa"/>
+            <w:vAlign w:val="center"/>
+          </w:tcPr>
+          <w:p>
+            <w:pPr>
+              <w:cnfStyle w:val="000000000000" w:firstRow="0" w:lastRow="0" w:firstColumn="0" w:lastColumn="0" w:oddVBand="0" w:evenVBand="0" w:oddHBand="0" w:evenHBand="0" w:firstRowFirstColumn="0" w:firstRowLastColumn="0" w:lastRowFirstColumn="0" w:lastRowLastColumn="0"/>
+            </w:pPr>
+          </w:p>
+        </w:tc>
+      </w:tr>
     </w:tbl>
     <w:p/>
     <w:p>
@@ -1385,7 +1460,6 @@
         </w:rPr>
       </w:pPr>
       <w:r>
-        <w:lastRenderedPageBreak/>
         <w:br w:type="page"/>
       </w:r>
     </w:p>
@@ -1395,7 +1469,7 @@
       </w:pPr>
       <w:r>
         <w:lastRenderedPageBreak/>
-        <w:t>WEIGHTING CRITERIA DEFINED</w:t>
+        <w:t>Defined Weighting Criteria</w:t>
       </w:r>
     </w:p>
     <w:p>
@@ -1403,28 +1477,31 @@
         <w:pStyle w:val="Heading3"/>
       </w:pPr>
       <w:r>
-        <w:t>PLATFORMS</w:t>
+        <w:t>Platforms</w:t>
       </w:r>
     </w:p>
     <w:tbl>
       <w:tblPr>
         <w:tblStyle w:val="GridTable4-Accent5"/>
-        <w:tblW w:w="0" w:type="auto"/>
+        <w:tblW w:w="9247" w:type="dxa"/>
+        <w:jc w:val="center"/>
         <w:tblLook w:val="04A0" w:firstRow="1" w:lastRow="0" w:firstColumn="1" w:lastColumn="0" w:noHBand="0" w:noVBand="1"/>
       </w:tblPr>
       <w:tblGrid>
-        <w:gridCol w:w="3116"/>
-        <w:gridCol w:w="1289"/>
-        <w:gridCol w:w="4945"/>
+        <w:gridCol w:w="6174"/>
+        <w:gridCol w:w="3073"/>
       </w:tblGrid>
       <w:tr>
         <w:trPr>
           <w:cnfStyle w:val="100000000000" w:firstRow="1" w:lastRow="0" w:firstColumn="0" w:lastColumn="0" w:oddVBand="0" w:evenVBand="0" w:oddHBand="0" w:evenHBand="0" w:firstRowFirstColumn="0" w:firstRowLastColumn="0" w:lastRowFirstColumn="0" w:lastRowLastColumn="0"/>
+          <w:trHeight w:val="294"/>
+          <w:jc w:val="center"/>
         </w:trPr>
         <w:tc>
           <w:tcPr>
             <w:cnfStyle w:val="001000000000" w:firstRow="0" w:lastRow="0" w:firstColumn="1" w:lastColumn="0" w:oddVBand="0" w:evenVBand="0" w:oddHBand="0" w:evenHBand="0" w:firstRowFirstColumn="0" w:firstRowLastColumn="0" w:lastRowFirstColumn="0" w:lastRowLastColumn="0"/>
-            <w:tcW w:w="3116" w:type="dxa"/>
+            <w:tcW w:w="6174" w:type="dxa"/>
+            <w:vAlign w:val="center"/>
           </w:tcPr>
           <w:p>
             <w:r>
@@ -1434,7 +1511,8 @@
         </w:tc>
         <w:tc>
           <w:tcPr>
-            <w:tcW w:w="1289" w:type="dxa"/>
+            <w:tcW w:w="3073" w:type="dxa"/>
+            <w:vAlign w:val="center"/>
           </w:tcPr>
           <w:p>
             <w:pPr>
@@ -1443,186 +1521,6 @@
             <w:r>
               <w:t>Weighting</w:t>
             </w:r>
-          </w:p>
-        </w:tc>
-        <w:tc>
-          <w:tcPr>
-            <w:tcW w:w="4945" w:type="dxa"/>
-          </w:tcPr>
-          <w:p>
-            <w:pPr>
-              <w:cnfStyle w:val="100000000000" w:firstRow="1" w:lastRow="0" w:firstColumn="0" w:lastColumn="0" w:oddVBand="0" w:evenVBand="0" w:oddHBand="0" w:evenHBand="0" w:firstRowFirstColumn="0" w:firstRowLastColumn="0" w:lastRowFirstColumn="0" w:lastRowLastColumn="0"/>
-            </w:pPr>
-            <w:r>
-              <w:t>Description</w:t>
-            </w:r>
-            <w:r>
-              <w:t xml:space="preserve"> of Attribute</w:t>
-            </w:r>
-          </w:p>
-        </w:tc>
-      </w:tr>
-      <w:tr>
-        <w:trPr>
-          <w:cnfStyle w:val="000000100000" w:firstRow="0" w:lastRow="0" w:firstColumn="0" w:lastColumn="0" w:oddVBand="0" w:evenVBand="0" w:oddHBand="1" w:evenHBand="0" w:firstRowFirstColumn="0" w:firstRowLastColumn="0" w:lastRowFirstColumn="0" w:lastRowLastColumn="0"/>
-          <w:trHeight w:val="432"/>
-        </w:trPr>
-        <w:tc>
-          <w:tcPr>
-            <w:cnfStyle w:val="001000000000" w:firstRow="0" w:lastRow="0" w:firstColumn="1" w:lastColumn="0" w:oddVBand="0" w:evenVBand="0" w:oddHBand="0" w:evenHBand="0" w:firstRowFirstColumn="0" w:firstRowLastColumn="0" w:lastRowFirstColumn="0" w:lastRowLastColumn="0"/>
-            <w:tcW w:w="3116" w:type="dxa"/>
-            <w:vAlign w:val="center"/>
-          </w:tcPr>
-          <w:p>
-            <w:r>
-              <w:t>Range (km)</w:t>
-            </w:r>
-          </w:p>
-        </w:tc>
-        <w:tc>
-          <w:tcPr>
-            <w:tcW w:w="1289" w:type="dxa"/>
-            <w:vAlign w:val="center"/>
-          </w:tcPr>
-          <w:p>
-            <w:pPr>
-              <w:spacing w:before="120"/>
-              <w:jc w:val="center"/>
-              <w:cnfStyle w:val="000000100000" w:firstRow="0" w:lastRow="0" w:firstColumn="0" w:lastColumn="0" w:oddVBand="0" w:evenVBand="0" w:oddHBand="1" w:evenHBand="0" w:firstRowFirstColumn="0" w:firstRowLastColumn="0" w:lastRowFirstColumn="0" w:lastRowLastColumn="0"/>
-            </w:pPr>
-          </w:p>
-        </w:tc>
-        <w:tc>
-          <w:tcPr>
-            <w:tcW w:w="4945" w:type="dxa"/>
-            <w:vAlign w:val="center"/>
-          </w:tcPr>
-          <w:p>
-            <w:pPr>
-              <w:cnfStyle w:val="000000100000" w:firstRow="0" w:lastRow="0" w:firstColumn="0" w:lastColumn="0" w:oddVBand="0" w:evenVBand="0" w:oddHBand="1" w:evenHBand="0" w:firstRowFirstColumn="0" w:firstRowLastColumn="0" w:lastRowFirstColumn="0" w:lastRowLastColumn="0"/>
-            </w:pPr>
-          </w:p>
-        </w:tc>
-      </w:tr>
-      <w:tr>
-        <w:trPr>
-          <w:trHeight w:val="432"/>
-        </w:trPr>
-        <w:tc>
-          <w:tcPr>
-            <w:cnfStyle w:val="001000000000" w:firstRow="0" w:lastRow="0" w:firstColumn="1" w:lastColumn="0" w:oddVBand="0" w:evenVBand="0" w:oddHBand="0" w:evenHBand="0" w:firstRowFirstColumn="0" w:firstRowLastColumn="0" w:lastRowFirstColumn="0" w:lastRowLastColumn="0"/>
-            <w:tcW w:w="3116" w:type="dxa"/>
-            <w:vAlign w:val="center"/>
-          </w:tcPr>
-          <w:p>
-            <w:r>
-              <w:t>Ops Duration (Hours)</w:t>
-            </w:r>
-          </w:p>
-        </w:tc>
-        <w:tc>
-          <w:tcPr>
-            <w:tcW w:w="1289" w:type="dxa"/>
-            <w:vAlign w:val="center"/>
-          </w:tcPr>
-          <w:p>
-            <w:pPr>
-              <w:jc w:val="center"/>
-              <w:cnfStyle w:val="000000000000" w:firstRow="0" w:lastRow="0" w:firstColumn="0" w:lastColumn="0" w:oddVBand="0" w:evenVBand="0" w:oddHBand="0" w:evenHBand="0" w:firstRowFirstColumn="0" w:firstRowLastColumn="0" w:lastRowFirstColumn="0" w:lastRowLastColumn="0"/>
-            </w:pPr>
-          </w:p>
-        </w:tc>
-        <w:tc>
-          <w:tcPr>
-            <w:tcW w:w="4945" w:type="dxa"/>
-            <w:vAlign w:val="center"/>
-          </w:tcPr>
-          <w:p>
-            <w:pPr>
-              <w:cnfStyle w:val="000000000000" w:firstRow="0" w:lastRow="0" w:firstColumn="0" w:lastColumn="0" w:oddVBand="0" w:evenVBand="0" w:oddHBand="0" w:evenHBand="0" w:firstRowFirstColumn="0" w:firstRowLastColumn="0" w:lastRowFirstColumn="0" w:lastRowLastColumn="0"/>
-            </w:pPr>
-          </w:p>
-        </w:tc>
-      </w:tr>
-      <w:tr>
-        <w:trPr>
-          <w:cnfStyle w:val="000000100000" w:firstRow="0" w:lastRow="0" w:firstColumn="0" w:lastColumn="0" w:oddVBand="0" w:evenVBand="0" w:oddHBand="1" w:evenHBand="0" w:firstRowFirstColumn="0" w:firstRowLastColumn="0" w:lastRowFirstColumn="0" w:lastRowLastColumn="0"/>
-          <w:trHeight w:val="432"/>
-        </w:trPr>
-        <w:tc>
-          <w:tcPr>
-            <w:cnfStyle w:val="001000000000" w:firstRow="0" w:lastRow="0" w:firstColumn="1" w:lastColumn="0" w:oddVBand="0" w:evenVBand="0" w:oddHBand="0" w:evenHBand="0" w:firstRowFirstColumn="0" w:firstRowLastColumn="0" w:lastRowFirstColumn="0" w:lastRowLastColumn="0"/>
-            <w:tcW w:w="3116" w:type="dxa"/>
-            <w:vAlign w:val="center"/>
-          </w:tcPr>
-          <w:p>
-            <w:r>
-              <w:t>Cost Ranking</w:t>
-            </w:r>
-          </w:p>
-        </w:tc>
-        <w:tc>
-          <w:tcPr>
-            <w:tcW w:w="1289" w:type="dxa"/>
-            <w:vAlign w:val="center"/>
-          </w:tcPr>
-          <w:p>
-            <w:pPr>
-              <w:jc w:val="center"/>
-              <w:cnfStyle w:val="000000100000" w:firstRow="0" w:lastRow="0" w:firstColumn="0" w:lastColumn="0" w:oddVBand="0" w:evenVBand="0" w:oddHBand="1" w:evenHBand="0" w:firstRowFirstColumn="0" w:firstRowLastColumn="0" w:lastRowFirstColumn="0" w:lastRowLastColumn="0"/>
-            </w:pPr>
-          </w:p>
-        </w:tc>
-        <w:tc>
-          <w:tcPr>
-            <w:tcW w:w="4945" w:type="dxa"/>
-            <w:vAlign w:val="center"/>
-          </w:tcPr>
-          <w:p>
-            <w:pPr>
-              <w:cnfStyle w:val="000000100000" w:firstRow="0" w:lastRow="0" w:firstColumn="0" w:lastColumn="0" w:oddVBand="0" w:evenVBand="0" w:oddHBand="1" w:evenHBand="0" w:firstRowFirstColumn="0" w:firstRowLastColumn="0" w:lastRowFirstColumn="0" w:lastRowLastColumn="0"/>
-            </w:pPr>
-          </w:p>
-        </w:tc>
-      </w:tr>
-      <w:tr>
-        <w:trPr>
-          <w:trHeight w:val="432"/>
-        </w:trPr>
-        <w:tc>
-          <w:tcPr>
-            <w:cnfStyle w:val="001000000000" w:firstRow="0" w:lastRow="0" w:firstColumn="1" w:lastColumn="0" w:oddVBand="0" w:evenVBand="0" w:oddHBand="0" w:evenHBand="0" w:firstRowFirstColumn="0" w:firstRowLastColumn="0" w:lastRowFirstColumn="0" w:lastRowLastColumn="0"/>
-            <w:tcW w:w="3116" w:type="dxa"/>
-            <w:vAlign w:val="center"/>
-          </w:tcPr>
-          <w:p>
-            <w:r>
-              <w:t>Payload (kg)</w:t>
-            </w:r>
-          </w:p>
-        </w:tc>
-        <w:tc>
-          <w:tcPr>
-            <w:tcW w:w="1289" w:type="dxa"/>
-            <w:vAlign w:val="center"/>
-          </w:tcPr>
-          <w:p>
-            <w:pPr>
-              <w:spacing w:before="120"/>
-              <w:jc w:val="center"/>
-              <w:cnfStyle w:val="000000000000" w:firstRow="0" w:lastRow="0" w:firstColumn="0" w:lastColumn="0" w:oddVBand="0" w:evenVBand="0" w:oddHBand="0" w:evenHBand="0" w:firstRowFirstColumn="0" w:firstRowLastColumn="0" w:lastRowFirstColumn="0" w:lastRowLastColumn="0"/>
-            </w:pPr>
-          </w:p>
-        </w:tc>
-        <w:tc>
-          <w:tcPr>
-            <w:tcW w:w="4945" w:type="dxa"/>
-            <w:vAlign w:val="center"/>
-          </w:tcPr>
-          <w:p>
-            <w:pPr>
-              <w:cnfStyle w:val="000000000000" w:firstRow="0" w:lastRow="0" w:firstColumn="0" w:lastColumn="0" w:oddVBand="0" w:evenVBand="0" w:oddHBand="0" w:evenHBand="0" w:firstRowFirstColumn="0" w:firstRowLastColumn="0" w:lastRowFirstColumn="0" w:lastRowLastColumn="0"/>
-            </w:pPr>
           </w:p>
         </w:tc>
       </w:tr>
@@ -1633,226 +1531,54 @@
         <w:pStyle w:val="Heading3"/>
       </w:pPr>
       <w:r>
-        <w:t>COMMUNICATIONS</w:t>
+        <w:t>Communications</w:t>
       </w:r>
     </w:p>
     <w:tbl>
       <w:tblPr>
         <w:tblStyle w:val="GridTable4-Accent5"/>
-        <w:tblW w:w="0" w:type="auto"/>
+        <w:tblW w:w="9247" w:type="dxa"/>
+        <w:jc w:val="center"/>
         <w:tblLook w:val="04A0" w:firstRow="1" w:lastRow="0" w:firstColumn="1" w:lastColumn="0" w:noHBand="0" w:noVBand="1"/>
       </w:tblPr>
       <w:tblGrid>
-        <w:gridCol w:w="3116"/>
-        <w:gridCol w:w="1289"/>
-        <w:gridCol w:w="4945"/>
+        <w:gridCol w:w="6174"/>
+        <w:gridCol w:w="3073"/>
       </w:tblGrid>
       <w:tr>
         <w:trPr>
           <w:cnfStyle w:val="100000000000" w:firstRow="1" w:lastRow="0" w:firstColumn="0" w:lastColumn="0" w:oddVBand="0" w:evenVBand="0" w:oddHBand="0" w:evenHBand="0" w:firstRowFirstColumn="0" w:firstRowLastColumn="0" w:lastRowFirstColumn="0" w:lastRowLastColumn="0"/>
+          <w:trHeight w:val="294"/>
+          <w:jc w:val="center"/>
         </w:trPr>
         <w:tc>
           <w:tcPr>
             <w:cnfStyle w:val="001000000000" w:firstRow="0" w:lastRow="0" w:firstColumn="1" w:lastColumn="0" w:oddVBand="0" w:evenVBand="0" w:oddHBand="0" w:evenHBand="0" w:firstRowFirstColumn="0" w:firstRowLastColumn="0" w:lastRowFirstColumn="0" w:lastRowLastColumn="0"/>
-            <w:tcW w:w="3116" w:type="dxa"/>
-            <w:vAlign w:val="center"/>
-          </w:tcPr>
-          <w:p>
-            <w:r>
-              <w:t>Communications Attributes</w:t>
-            </w:r>
-          </w:p>
-        </w:tc>
-        <w:tc>
-          <w:tcPr>
-            <w:tcW w:w="1289" w:type="dxa"/>
-            <w:vAlign w:val="center"/>
-          </w:tcPr>
-          <w:p>
-            <w:pPr>
+            <w:tcW w:w="6174" w:type="dxa"/>
+            <w:vAlign w:val="center"/>
+          </w:tcPr>
+          <w:p>
+            <w:r>
+              <w:t>Communications</w:t>
+            </w:r>
+            <w:r>
+              <w:t xml:space="preserve"> Attributes</w:t>
+            </w:r>
+          </w:p>
+        </w:tc>
+        <w:tc>
+          <w:tcPr>
+            <w:tcW w:w="3073" w:type="dxa"/>
+            <w:vAlign w:val="center"/>
+          </w:tcPr>
+          <w:p>
+            <w:pPr>
+              <w:jc w:val="both"/>
               <w:cnfStyle w:val="100000000000" w:firstRow="1" w:lastRow="0" w:firstColumn="0" w:lastColumn="0" w:oddVBand="0" w:evenVBand="0" w:oddHBand="0" w:evenHBand="0" w:firstRowFirstColumn="0" w:firstRowLastColumn="0" w:lastRowFirstColumn="0" w:lastRowLastColumn="0"/>
             </w:pPr>
             <w:r>
               <w:t>Weighting</w:t>
             </w:r>
-          </w:p>
-        </w:tc>
-        <w:tc>
-          <w:tcPr>
-            <w:tcW w:w="4945" w:type="dxa"/>
-            <w:vAlign w:val="center"/>
-          </w:tcPr>
-          <w:p>
-            <w:pPr>
-              <w:cnfStyle w:val="100000000000" w:firstRow="1" w:lastRow="0" w:firstColumn="0" w:lastColumn="0" w:oddVBand="0" w:evenVBand="0" w:oddHBand="0" w:evenHBand="0" w:firstRowFirstColumn="0" w:firstRowLastColumn="0" w:lastRowFirstColumn="0" w:lastRowLastColumn="0"/>
-            </w:pPr>
-            <w:r>
-              <w:t>Description of Attribute</w:t>
-            </w:r>
-          </w:p>
-        </w:tc>
-      </w:tr>
-      <w:tr>
-        <w:trPr>
-          <w:cnfStyle w:val="000000100000" w:firstRow="0" w:lastRow="0" w:firstColumn="0" w:lastColumn="0" w:oddVBand="0" w:evenVBand="0" w:oddHBand="1" w:evenHBand="0" w:firstRowFirstColumn="0" w:firstRowLastColumn="0" w:lastRowFirstColumn="0" w:lastRowLastColumn="0"/>
-          <w:trHeight w:val="432"/>
-        </w:trPr>
-        <w:tc>
-          <w:tcPr>
-            <w:cnfStyle w:val="001000000000" w:firstRow="0" w:lastRow="0" w:firstColumn="1" w:lastColumn="0" w:oddVBand="0" w:evenVBand="0" w:oddHBand="0" w:evenHBand="0" w:firstRowFirstColumn="0" w:firstRowLastColumn="0" w:lastRowFirstColumn="0" w:lastRowLastColumn="0"/>
-            <w:tcW w:w="3116" w:type="dxa"/>
-            <w:vAlign w:val="center"/>
-          </w:tcPr>
-          <w:p>
-            <w:r>
-              <w:t>Range (km)</w:t>
-            </w:r>
-          </w:p>
-        </w:tc>
-        <w:tc>
-          <w:tcPr>
-            <w:tcW w:w="1289" w:type="dxa"/>
-            <w:vAlign w:val="center"/>
-          </w:tcPr>
-          <w:p>
-            <w:pPr>
-              <w:spacing w:before="120"/>
-              <w:jc w:val="center"/>
-              <w:cnfStyle w:val="000000100000" w:firstRow="0" w:lastRow="0" w:firstColumn="0" w:lastColumn="0" w:oddVBand="0" w:evenVBand="0" w:oddHBand="1" w:evenHBand="0" w:firstRowFirstColumn="0" w:firstRowLastColumn="0" w:lastRowFirstColumn="0" w:lastRowLastColumn="0"/>
-            </w:pPr>
-          </w:p>
-        </w:tc>
-        <w:tc>
-          <w:tcPr>
-            <w:tcW w:w="4945" w:type="dxa"/>
-            <w:vAlign w:val="center"/>
-          </w:tcPr>
-          <w:p>
-            <w:pPr>
-              <w:cnfStyle w:val="000000100000" w:firstRow="0" w:lastRow="0" w:firstColumn="0" w:lastColumn="0" w:oddVBand="0" w:evenVBand="0" w:oddHBand="1" w:evenHBand="0" w:firstRowFirstColumn="0" w:firstRowLastColumn="0" w:lastRowFirstColumn="0" w:lastRowLastColumn="0"/>
-            </w:pPr>
-          </w:p>
-        </w:tc>
-      </w:tr>
-      <w:tr>
-        <w:trPr>
-          <w:trHeight w:val="432"/>
-        </w:trPr>
-        <w:tc>
-          <w:tcPr>
-            <w:cnfStyle w:val="001000000000" w:firstRow="0" w:lastRow="0" w:firstColumn="1" w:lastColumn="0" w:oddVBand="0" w:evenVBand="0" w:oddHBand="0" w:evenHBand="0" w:firstRowFirstColumn="0" w:firstRowLastColumn="0" w:lastRowFirstColumn="0" w:lastRowLastColumn="0"/>
-            <w:tcW w:w="3116" w:type="dxa"/>
-            <w:vAlign w:val="center"/>
-          </w:tcPr>
-          <w:p>
-            <w:r>
-              <w:t>Data Rate (Mbps)</w:t>
-            </w:r>
-          </w:p>
-        </w:tc>
-        <w:tc>
-          <w:tcPr>
-            <w:tcW w:w="1289" w:type="dxa"/>
-            <w:vAlign w:val="center"/>
-          </w:tcPr>
-          <w:p>
-            <w:pPr>
-              <w:jc w:val="center"/>
-              <w:cnfStyle w:val="000000000000" w:firstRow="0" w:lastRow="0" w:firstColumn="0" w:lastColumn="0" w:oddVBand="0" w:evenVBand="0" w:oddHBand="0" w:evenHBand="0" w:firstRowFirstColumn="0" w:firstRowLastColumn="0" w:lastRowFirstColumn="0" w:lastRowLastColumn="0"/>
-            </w:pPr>
-          </w:p>
-        </w:tc>
-        <w:tc>
-          <w:tcPr>
-            <w:tcW w:w="4945" w:type="dxa"/>
-            <w:vAlign w:val="center"/>
-          </w:tcPr>
-          <w:p>
-            <w:pPr>
-              <w:cnfStyle w:val="000000000000" w:firstRow="0" w:lastRow="0" w:firstColumn="0" w:lastColumn="0" w:oddVBand="0" w:evenVBand="0" w:oddHBand="0" w:evenHBand="0" w:firstRowFirstColumn="0" w:firstRowLastColumn="0" w:lastRowFirstColumn="0" w:lastRowLastColumn="0"/>
-            </w:pPr>
-          </w:p>
-        </w:tc>
-      </w:tr>
-      <w:tr>
-        <w:trPr>
-          <w:cnfStyle w:val="000000100000" w:firstRow="0" w:lastRow="0" w:firstColumn="0" w:lastColumn="0" w:oddVBand="0" w:evenVBand="0" w:oddHBand="1" w:evenHBand="0" w:firstRowFirstColumn="0" w:firstRowLastColumn="0" w:lastRowFirstColumn="0" w:lastRowLastColumn="0"/>
-          <w:trHeight w:val="432"/>
-        </w:trPr>
-        <w:tc>
-          <w:tcPr>
-            <w:cnfStyle w:val="001000000000" w:firstRow="0" w:lastRow="0" w:firstColumn="1" w:lastColumn="0" w:oddVBand="0" w:evenVBand="0" w:oddHBand="0" w:evenHBand="0" w:firstRowFirstColumn="0" w:firstRowLastColumn="0" w:lastRowFirstColumn="0" w:lastRowLastColumn="0"/>
-            <w:tcW w:w="3116" w:type="dxa"/>
-            <w:vAlign w:val="center"/>
-          </w:tcPr>
-          <w:p>
-            <w:r>
-              <w:t>Cost Ranking</w:t>
-            </w:r>
-          </w:p>
-        </w:tc>
-        <w:tc>
-          <w:tcPr>
-            <w:tcW w:w="1289" w:type="dxa"/>
-            <w:vAlign w:val="center"/>
-          </w:tcPr>
-          <w:p>
-            <w:pPr>
-              <w:jc w:val="center"/>
-              <w:cnfStyle w:val="000000100000" w:firstRow="0" w:lastRow="0" w:firstColumn="0" w:lastColumn="0" w:oddVBand="0" w:evenVBand="0" w:oddHBand="1" w:evenHBand="0" w:firstRowFirstColumn="0" w:firstRowLastColumn="0" w:lastRowFirstColumn="0" w:lastRowLastColumn="0"/>
-            </w:pPr>
-          </w:p>
-        </w:tc>
-        <w:tc>
-          <w:tcPr>
-            <w:tcW w:w="4945" w:type="dxa"/>
-            <w:vAlign w:val="center"/>
-          </w:tcPr>
-          <w:p>
-            <w:pPr>
-              <w:cnfStyle w:val="000000100000" w:firstRow="0" w:lastRow="0" w:firstColumn="0" w:lastColumn="0" w:oddVBand="0" w:evenVBand="0" w:oddHBand="1" w:evenHBand="0" w:firstRowFirstColumn="0" w:firstRowLastColumn="0" w:lastRowFirstColumn="0" w:lastRowLastColumn="0"/>
-            </w:pPr>
-          </w:p>
-        </w:tc>
-      </w:tr>
-      <w:tr>
-        <w:trPr>
-          <w:trHeight w:val="432"/>
-        </w:trPr>
-        <w:tc>
-          <w:tcPr>
-            <w:cnfStyle w:val="001000000000" w:firstRow="0" w:lastRow="0" w:firstColumn="1" w:lastColumn="0" w:oddVBand="0" w:evenVBand="0" w:oddHBand="0" w:evenHBand="0" w:firstRowFirstColumn="0" w:firstRowLastColumn="0" w:lastRowFirstColumn="0" w:lastRowLastColumn="0"/>
-            <w:tcW w:w="3116" w:type="dxa"/>
-            <w:vAlign w:val="center"/>
-          </w:tcPr>
-          <w:p>
-            <w:r>
-              <w:t>Weight (kg)</w:t>
-            </w:r>
-          </w:p>
-        </w:tc>
-        <w:tc>
-          <w:tcPr>
-            <w:tcW w:w="1289" w:type="dxa"/>
-            <w:vAlign w:val="center"/>
-          </w:tcPr>
-          <w:p>
-            <w:pPr>
-              <w:spacing w:before="120"/>
-              <w:jc w:val="center"/>
-              <w:cnfStyle w:val="000000000000" w:firstRow="0" w:lastRow="0" w:firstColumn="0" w:lastColumn="0" w:oddVBand="0" w:evenVBand="0" w:oddHBand="0" w:evenHBand="0" w:firstRowFirstColumn="0" w:firstRowLastColumn="0" w:lastRowFirstColumn="0" w:lastRowLastColumn="0"/>
-            </w:pPr>
-          </w:p>
-        </w:tc>
-        <w:tc>
-          <w:tcPr>
-            <w:tcW w:w="4945" w:type="dxa"/>
-            <w:vAlign w:val="center"/>
-          </w:tcPr>
-          <w:p>
-            <w:pPr>
-              <w:cnfStyle w:val="000000000000" w:firstRow="0" w:lastRow="0" w:firstColumn="0" w:lastColumn="0" w:oddVBand="0" w:evenVBand="0" w:oddHBand="0" w:evenHBand="0" w:firstRowFirstColumn="0" w:firstRowLastColumn="0" w:lastRowFirstColumn="0" w:lastRowLastColumn="0"/>
-            </w:pPr>
           </w:p>
         </w:tc>
       </w:tr>
@@ -1863,235 +1589,65 @@
         <w:pStyle w:val="Heading3"/>
       </w:pPr>
       <w:r>
-        <w:t>SENSOR</w:t>
+        <w:t>Sensor</w:t>
       </w:r>
     </w:p>
     <w:tbl>
       <w:tblPr>
         <w:tblStyle w:val="GridTable4-Accent5"/>
-        <w:tblW w:w="0" w:type="auto"/>
+        <w:tblW w:w="9247" w:type="dxa"/>
+        <w:jc w:val="center"/>
         <w:tblLook w:val="04A0" w:firstRow="1" w:lastRow="0" w:firstColumn="1" w:lastColumn="0" w:noHBand="0" w:noVBand="1"/>
       </w:tblPr>
       <w:tblGrid>
-        <w:gridCol w:w="3116"/>
-        <w:gridCol w:w="1289"/>
-        <w:gridCol w:w="4945"/>
+        <w:gridCol w:w="6174"/>
+        <w:gridCol w:w="3073"/>
       </w:tblGrid>
       <w:tr>
         <w:trPr>
           <w:cnfStyle w:val="100000000000" w:firstRow="1" w:lastRow="0" w:firstColumn="0" w:lastColumn="0" w:oddVBand="0" w:evenVBand="0" w:oddHBand="0" w:evenHBand="0" w:firstRowFirstColumn="0" w:firstRowLastColumn="0" w:lastRowFirstColumn="0" w:lastRowLastColumn="0"/>
+          <w:trHeight w:val="294"/>
+          <w:jc w:val="center"/>
         </w:trPr>
         <w:tc>
           <w:tcPr>
             <w:cnfStyle w:val="001000000000" w:firstRow="0" w:lastRow="0" w:firstColumn="1" w:lastColumn="0" w:oddVBand="0" w:evenVBand="0" w:oddHBand="0" w:evenHBand="0" w:firstRowFirstColumn="0" w:firstRowLastColumn="0" w:lastRowFirstColumn="0" w:lastRowLastColumn="0"/>
-            <w:tcW w:w="3116" w:type="dxa"/>
-          </w:tcPr>
-          <w:p>
-            <w:r>
-              <w:t xml:space="preserve">Sensor </w:t>
-            </w:r>
-            <w:r>
-              <w:t>Attributes</w:t>
-            </w:r>
-          </w:p>
-        </w:tc>
-        <w:tc>
-          <w:tcPr>
-            <w:tcW w:w="1289" w:type="dxa"/>
-            <w:vAlign w:val="center"/>
-          </w:tcPr>
-          <w:p>
-            <w:pPr>
-              <w:jc w:val="center"/>
+            <w:tcW w:w="6174" w:type="dxa"/>
+            <w:vAlign w:val="center"/>
+          </w:tcPr>
+          <w:p>
+            <w:r>
+              <w:t>Sensor</w:t>
+            </w:r>
+            <w:r>
+              <w:t xml:space="preserve"> Attributes</w:t>
+            </w:r>
+          </w:p>
+        </w:tc>
+        <w:tc>
+          <w:tcPr>
+            <w:tcW w:w="3073" w:type="dxa"/>
+            <w:vAlign w:val="center"/>
+          </w:tcPr>
+          <w:p>
+            <w:pPr>
               <w:cnfStyle w:val="100000000000" w:firstRow="1" w:lastRow="0" w:firstColumn="0" w:lastColumn="0" w:oddVBand="0" w:evenVBand="0" w:oddHBand="0" w:evenHBand="0" w:firstRowFirstColumn="0" w:firstRowLastColumn="0" w:lastRowFirstColumn="0" w:lastRowLastColumn="0"/>
             </w:pPr>
             <w:r>
               <w:t>Weighting</w:t>
             </w:r>
-          </w:p>
-        </w:tc>
-        <w:tc>
-          <w:tcPr>
-            <w:tcW w:w="4945" w:type="dxa"/>
-          </w:tcPr>
-          <w:p>
-            <w:pPr>
-              <w:cnfStyle w:val="100000000000" w:firstRow="1" w:lastRow="0" w:firstColumn="0" w:lastColumn="0" w:oddVBand="0" w:evenVBand="0" w:oddHBand="0" w:evenHBand="0" w:firstRowFirstColumn="0" w:firstRowLastColumn="0" w:lastRowFirstColumn="0" w:lastRowLastColumn="0"/>
-            </w:pPr>
-            <w:r>
-              <w:t>Description of Attribute</w:t>
-            </w:r>
-          </w:p>
-        </w:tc>
-      </w:tr>
-      <w:tr>
-        <w:trPr>
-          <w:cnfStyle w:val="000000100000" w:firstRow="0" w:lastRow="0" w:firstColumn="0" w:lastColumn="0" w:oddVBand="0" w:evenVBand="0" w:oddHBand="1" w:evenHBand="0" w:firstRowFirstColumn="0" w:firstRowLastColumn="0" w:lastRowFirstColumn="0" w:lastRowLastColumn="0"/>
-          <w:trHeight w:val="432"/>
-        </w:trPr>
-        <w:tc>
-          <w:tcPr>
-            <w:cnfStyle w:val="001000000000" w:firstRow="0" w:lastRow="0" w:firstColumn="1" w:lastColumn="0" w:oddVBand="0" w:evenVBand="0" w:oddHBand="0" w:evenHBand="0" w:firstRowFirstColumn="0" w:firstRowLastColumn="0" w:lastRowFirstColumn="0" w:lastRowLastColumn="0"/>
-            <w:tcW w:w="3116" w:type="dxa"/>
-            <w:vAlign w:val="center"/>
-          </w:tcPr>
-          <w:p>
-            <w:r>
-              <w:t>Coverage Area (km)</w:t>
-            </w:r>
-          </w:p>
-        </w:tc>
-        <w:tc>
-          <w:tcPr>
-            <w:tcW w:w="1289" w:type="dxa"/>
-            <w:vAlign w:val="center"/>
-          </w:tcPr>
-          <w:p>
-            <w:pPr>
-              <w:spacing w:before="120"/>
-              <w:jc w:val="center"/>
-              <w:cnfStyle w:val="000000100000" w:firstRow="0" w:lastRow="0" w:firstColumn="0" w:lastColumn="0" w:oddVBand="0" w:evenVBand="0" w:oddHBand="1" w:evenHBand="0" w:firstRowFirstColumn="0" w:firstRowLastColumn="0" w:lastRowFirstColumn="0" w:lastRowLastColumn="0"/>
-            </w:pPr>
-          </w:p>
-        </w:tc>
-        <w:tc>
-          <w:tcPr>
-            <w:tcW w:w="4945" w:type="dxa"/>
-            <w:vAlign w:val="center"/>
-          </w:tcPr>
-          <w:p>
-            <w:pPr>
-              <w:cnfStyle w:val="000000100000" w:firstRow="0" w:lastRow="0" w:firstColumn="0" w:lastColumn="0" w:oddVBand="0" w:evenVBand="0" w:oddHBand="1" w:evenHBand="0" w:firstRowFirstColumn="0" w:firstRowLastColumn="0" w:lastRowFirstColumn="0" w:lastRowLastColumn="0"/>
-            </w:pPr>
-          </w:p>
-        </w:tc>
-      </w:tr>
-      <w:tr>
-        <w:trPr>
-          <w:trHeight w:val="432"/>
-        </w:trPr>
-        <w:tc>
-          <w:tcPr>
-            <w:cnfStyle w:val="001000000000" w:firstRow="0" w:lastRow="0" w:firstColumn="1" w:lastColumn="0" w:oddVBand="0" w:evenVBand="0" w:oddHBand="0" w:evenHBand="0" w:firstRowFirstColumn="0" w:firstRowLastColumn="0" w:lastRowFirstColumn="0" w:lastRowLastColumn="0"/>
-            <w:tcW w:w="3116" w:type="dxa"/>
-            <w:vAlign w:val="center"/>
-          </w:tcPr>
-          <w:p>
-            <w:r>
-              <w:t>Resolution (m)</w:t>
-            </w:r>
-          </w:p>
-        </w:tc>
-        <w:tc>
-          <w:tcPr>
-            <w:tcW w:w="1289" w:type="dxa"/>
-            <w:vAlign w:val="center"/>
-          </w:tcPr>
-          <w:p>
-            <w:pPr>
-              <w:jc w:val="center"/>
-              <w:cnfStyle w:val="000000000000" w:firstRow="0" w:lastRow="0" w:firstColumn="0" w:lastColumn="0" w:oddVBand="0" w:evenVBand="0" w:oddHBand="0" w:evenHBand="0" w:firstRowFirstColumn="0" w:firstRowLastColumn="0" w:lastRowFirstColumn="0" w:lastRowLastColumn="0"/>
-            </w:pPr>
-          </w:p>
-        </w:tc>
-        <w:tc>
-          <w:tcPr>
-            <w:tcW w:w="4945" w:type="dxa"/>
-            <w:vAlign w:val="center"/>
-          </w:tcPr>
-          <w:p>
-            <w:pPr>
-              <w:cnfStyle w:val="000000000000" w:firstRow="0" w:lastRow="0" w:firstColumn="0" w:lastColumn="0" w:oddVBand="0" w:evenVBand="0" w:oddHBand="0" w:evenHBand="0" w:firstRowFirstColumn="0" w:firstRowLastColumn="0" w:lastRowFirstColumn="0" w:lastRowLastColumn="0"/>
-            </w:pPr>
-          </w:p>
-        </w:tc>
-      </w:tr>
-      <w:tr>
-        <w:trPr>
-          <w:cnfStyle w:val="000000100000" w:firstRow="0" w:lastRow="0" w:firstColumn="0" w:lastColumn="0" w:oddVBand="0" w:evenVBand="0" w:oddHBand="1" w:evenHBand="0" w:firstRowFirstColumn="0" w:firstRowLastColumn="0" w:lastRowFirstColumn="0" w:lastRowLastColumn="0"/>
-          <w:trHeight w:val="432"/>
-        </w:trPr>
-        <w:tc>
-          <w:tcPr>
-            <w:cnfStyle w:val="001000000000" w:firstRow="0" w:lastRow="0" w:firstColumn="1" w:lastColumn="0" w:oddVBand="0" w:evenVBand="0" w:oddHBand="0" w:evenHBand="0" w:firstRowFirstColumn="0" w:firstRowLastColumn="0" w:lastRowFirstColumn="0" w:lastRowLastColumn="0"/>
-            <w:tcW w:w="3116" w:type="dxa"/>
-            <w:vAlign w:val="center"/>
-          </w:tcPr>
-          <w:p>
-            <w:r>
-              <w:t>Cost Ranking</w:t>
-            </w:r>
-          </w:p>
-        </w:tc>
-        <w:tc>
-          <w:tcPr>
-            <w:tcW w:w="1289" w:type="dxa"/>
-            <w:vAlign w:val="center"/>
-          </w:tcPr>
-          <w:p>
-            <w:pPr>
-              <w:jc w:val="center"/>
-              <w:cnfStyle w:val="000000100000" w:firstRow="0" w:lastRow="0" w:firstColumn="0" w:lastColumn="0" w:oddVBand="0" w:evenVBand="0" w:oddHBand="1" w:evenHBand="0" w:firstRowFirstColumn="0" w:firstRowLastColumn="0" w:lastRowFirstColumn="0" w:lastRowLastColumn="0"/>
-            </w:pPr>
-          </w:p>
-        </w:tc>
-        <w:tc>
-          <w:tcPr>
-            <w:tcW w:w="4945" w:type="dxa"/>
-            <w:vAlign w:val="center"/>
-          </w:tcPr>
-          <w:p>
-            <w:pPr>
-              <w:cnfStyle w:val="000000100000" w:firstRow="0" w:lastRow="0" w:firstColumn="0" w:lastColumn="0" w:oddVBand="0" w:evenVBand="0" w:oddHBand="1" w:evenHBand="0" w:firstRowFirstColumn="0" w:firstRowLastColumn="0" w:lastRowFirstColumn="0" w:lastRowLastColumn="0"/>
-            </w:pPr>
-          </w:p>
-        </w:tc>
-      </w:tr>
-      <w:tr>
-        <w:trPr>
-          <w:trHeight w:val="432"/>
-        </w:trPr>
-        <w:tc>
-          <w:tcPr>
-            <w:cnfStyle w:val="001000000000" w:firstRow="0" w:lastRow="0" w:firstColumn="1" w:lastColumn="0" w:oddVBand="0" w:evenVBand="0" w:oddHBand="0" w:evenHBand="0" w:firstRowFirstColumn="0" w:firstRowLastColumn="0" w:lastRowFirstColumn="0" w:lastRowLastColumn="0"/>
-            <w:tcW w:w="3116" w:type="dxa"/>
-            <w:vAlign w:val="center"/>
-          </w:tcPr>
-          <w:p>
-            <w:r>
-              <w:t>Weight (kg)</w:t>
-            </w:r>
-          </w:p>
-        </w:tc>
-        <w:tc>
-          <w:tcPr>
-            <w:tcW w:w="1289" w:type="dxa"/>
-            <w:vAlign w:val="center"/>
-          </w:tcPr>
-          <w:p>
-            <w:pPr>
-              <w:spacing w:before="120"/>
-              <w:jc w:val="center"/>
-              <w:cnfStyle w:val="000000000000" w:firstRow="0" w:lastRow="0" w:firstColumn="0" w:lastColumn="0" w:oddVBand="0" w:evenVBand="0" w:oddHBand="0" w:evenHBand="0" w:firstRowFirstColumn="0" w:firstRowLastColumn="0" w:lastRowFirstColumn="0" w:lastRowLastColumn="0"/>
-            </w:pPr>
-          </w:p>
-        </w:tc>
-        <w:tc>
-          <w:tcPr>
-            <w:tcW w:w="4945" w:type="dxa"/>
-            <w:vAlign w:val="center"/>
-          </w:tcPr>
-          <w:p>
-            <w:pPr>
-              <w:cnfStyle w:val="000000000000" w:firstRow="0" w:lastRow="0" w:firstColumn="0" w:lastColumn="0" w:oddVBand="0" w:evenVBand="0" w:oddHBand="0" w:evenHBand="0" w:firstRowFirstColumn="0" w:firstRowLastColumn="0" w:lastRowFirstColumn="0" w:lastRowLastColumn="0"/>
-            </w:pPr>
           </w:p>
         </w:tc>
       </w:tr>
     </w:tbl>
-    <w:p/>
+    <w:p>
+      <w:pPr>
+        <w:jc w:val="both"/>
+      </w:pPr>
+    </w:p>
     <w:p/>
     <w:sectPr>
+      <w:footerReference w:type="default" r:id="rId8"/>
       <w:pgSz w:w="12240" w:h="15840" w:code="1"/>
       <w:pgMar w:top="990" w:right="1440" w:bottom="1440" w:left="1440" w:header="720" w:footer="720" w:gutter="0"/>
       <w:cols w:space="720"/>
@@ -2101,9 +1657,551 @@
 </w:document>
 </file>
 
+<file path=word/endnotes.xml><?xml version="1.0" encoding="utf-8"?>
+<w:endnotes xmlns:wpc="http://schemas.microsoft.com/office/word/2010/wordprocessingCanvas" xmlns:cx="http://schemas.microsoft.com/office/drawing/2014/chartex" xmlns:cx1="http://schemas.microsoft.com/office/drawing/2015/9/8/chartex" xmlns:cx2="http://schemas.microsoft.com/office/drawing/2015/10/21/chartex" xmlns:mc="http://schemas.openxmlformats.org/markup-compatibility/2006" xmlns:o="urn:schemas-microsoft-com:office:office" xmlns:r="http://schemas.openxmlformats.org/officeDocument/2006/relationships" xmlns:m="http://schemas.openxmlformats.org/officeDocument/2006/math" xmlns:v="urn:schemas-microsoft-com:vml" xmlns:wp14="http://schemas.microsoft.com/office/word/2010/wordprocessingDrawing" xmlns:wp="http://schemas.openxmlformats.org/drawingml/2006/wordprocessingDrawing" xmlns:w10="urn:schemas-microsoft-com:office:word" xmlns:w="http://schemas.openxmlformats.org/wordprocessingml/2006/main" xmlns:w14="http://schemas.microsoft.com/office/word/2010/wordml" xmlns:w15="http://schemas.microsoft.com/office/word/2012/wordml" xmlns:w16se="http://schemas.microsoft.com/office/word/2015/wordml/symex" xmlns:wpg="http://schemas.microsoft.com/office/word/2010/wordprocessingGroup" xmlns:wpi="http://schemas.microsoft.com/office/word/2010/wordprocessingInk" xmlns:wne="http://schemas.microsoft.com/office/word/2006/wordml" xmlns:wps="http://schemas.microsoft.com/office/word/2010/wordprocessingShape" mc:Ignorable="w14 w15 w16se wp14">
+  <w:endnote w:type="separator" w:id="-1">
+    <w:p>
+      <w:pPr>
+        <w:spacing w:after="0" w:line="240" w:lineRule="auto"/>
+      </w:pPr>
+      <w:r>
+        <w:separator/>
+      </w:r>
+    </w:p>
+  </w:endnote>
+  <w:endnote w:type="continuationSeparator" w:id="0">
+    <w:p>
+      <w:pPr>
+        <w:spacing w:after="0" w:line="240" w:lineRule="auto"/>
+      </w:pPr>
+      <w:r>
+        <w:continuationSeparator/>
+      </w:r>
+    </w:p>
+  </w:endnote>
+</w:endnotes>
+</file>
+
+<file path=word/footer1.xml><?xml version="1.0" encoding="utf-8"?>
+<w:ftr xmlns:wpc="http://schemas.microsoft.com/office/word/2010/wordprocessingCanvas" xmlns:cx="http://schemas.microsoft.com/office/drawing/2014/chartex" xmlns:cx1="http://schemas.microsoft.com/office/drawing/2015/9/8/chartex" xmlns:cx2="http://schemas.microsoft.com/office/drawing/2015/10/21/chartex" xmlns:mc="http://schemas.openxmlformats.org/markup-compatibility/2006" xmlns:o="urn:schemas-microsoft-com:office:office" xmlns:r="http://schemas.openxmlformats.org/officeDocument/2006/relationships" xmlns:m="http://schemas.openxmlformats.org/officeDocument/2006/math" xmlns:v="urn:schemas-microsoft-com:vml" xmlns:wp14="http://schemas.microsoft.com/office/word/2010/wordprocessingDrawing" xmlns:wp="http://schemas.openxmlformats.org/drawingml/2006/wordprocessingDrawing" xmlns:w10="urn:schemas-microsoft-com:office:word" xmlns:w="http://schemas.openxmlformats.org/wordprocessingml/2006/main" xmlns:w14="http://schemas.microsoft.com/office/word/2010/wordml" xmlns:w15="http://schemas.microsoft.com/office/word/2012/wordml" xmlns:w16se="http://schemas.microsoft.com/office/word/2015/wordml/symex" xmlns:wpg="http://schemas.microsoft.com/office/word/2010/wordprocessingGroup" xmlns:wpi="http://schemas.microsoft.com/office/word/2010/wordprocessingInk" xmlns:wne="http://schemas.microsoft.com/office/word/2006/wordml" xmlns:wps="http://schemas.microsoft.com/office/word/2010/wordprocessingShape" mc:Ignorable="w14 w15 w16se wp14">
+  <w:sdt>
+    <w:sdtPr>
+      <w:id w:val="84501040"/>
+      <w:docPartObj>
+        <w:docPartGallery w:val="Page Numbers (Bottom of Page)"/>
+        <w:docPartUnique/>
+      </w:docPartObj>
+    </w:sdtPr>
+    <w:sdtEndPr>
+      <w:rPr>
+        <w:color w:val="7F7F7F" w:themeColor="background1" w:themeShade="7F"/>
+        <w:spacing w:val="60"/>
+      </w:rPr>
+    </w:sdtEndPr>
+    <w:sdtContent>
+      <w:p>
+        <w:pPr>
+          <w:pStyle w:val="Footer"/>
+          <w:pBdr>
+            <w:top w:val="single" w:sz="4" w:space="1" w:color="D9D9D9" w:themeColor="background1" w:themeShade="D9"/>
+          </w:pBdr>
+          <w:jc w:val="right"/>
+        </w:pPr>
+        <w:r>
+          <w:fldChar w:fldCharType="begin"/>
+        </w:r>
+        <w:r>
+          <w:instrText xml:space="preserve"> PAGE   \* MERGEFORMAT </w:instrText>
+        </w:r>
+        <w:r>
+          <w:fldChar w:fldCharType="separate"/>
+        </w:r>
+        <w:r>
+          <w:rPr>
+            <w:noProof/>
+          </w:rPr>
+          <w:t>1</w:t>
+        </w:r>
+        <w:r>
+          <w:rPr>
+            <w:noProof/>
+          </w:rPr>
+          <w:fldChar w:fldCharType="end"/>
+        </w:r>
+        <w:r>
+          <w:t xml:space="preserve"> | </w:t>
+        </w:r>
+        <w:r>
+          <w:rPr>
+            <w:color w:val="7F7F7F" w:themeColor="background1" w:themeShade="7F"/>
+            <w:spacing w:val="60"/>
+          </w:rPr>
+          <w:t>Page</w:t>
+        </w:r>
+      </w:p>
+    </w:sdtContent>
+  </w:sdt>
+  <w:p>
+    <w:pPr>
+      <w:pStyle w:val="Footer"/>
+    </w:pPr>
+  </w:p>
+</w:ftr>
+</file>
+
+<file path=word/footnotes.xml><?xml version="1.0" encoding="utf-8"?>
+<w:footnotes xmlns:wpc="http://schemas.microsoft.com/office/word/2010/wordprocessingCanvas" xmlns:cx="http://schemas.microsoft.com/office/drawing/2014/chartex" xmlns:cx1="http://schemas.microsoft.com/office/drawing/2015/9/8/chartex" xmlns:cx2="http://schemas.microsoft.com/office/drawing/2015/10/21/chartex" xmlns:mc="http://schemas.openxmlformats.org/markup-compatibility/2006" xmlns:o="urn:schemas-microsoft-com:office:office" xmlns:r="http://schemas.openxmlformats.org/officeDocument/2006/relationships" xmlns:m="http://schemas.openxmlformats.org/officeDocument/2006/math" xmlns:v="urn:schemas-microsoft-com:vml" xmlns:wp14="http://schemas.microsoft.com/office/word/2010/wordprocessingDrawing" xmlns:wp="http://schemas.openxmlformats.org/drawingml/2006/wordprocessingDrawing" xmlns:w10="urn:schemas-microsoft-com:office:word" xmlns:w="http://schemas.openxmlformats.org/wordprocessingml/2006/main" xmlns:w14="http://schemas.microsoft.com/office/word/2010/wordml" xmlns:w15="http://schemas.microsoft.com/office/word/2012/wordml" xmlns:w16se="http://schemas.microsoft.com/office/word/2015/wordml/symex" xmlns:wpg="http://schemas.microsoft.com/office/word/2010/wordprocessingGroup" xmlns:wpi="http://schemas.microsoft.com/office/word/2010/wordprocessingInk" xmlns:wne="http://schemas.microsoft.com/office/word/2006/wordml" xmlns:wps="http://schemas.microsoft.com/office/word/2010/wordprocessingShape" mc:Ignorable="w14 w15 w16se wp14">
+  <w:footnote w:type="separator" w:id="-1">
+    <w:p>
+      <w:pPr>
+        <w:spacing w:after="0" w:line="240" w:lineRule="auto"/>
+      </w:pPr>
+      <w:r>
+        <w:separator/>
+      </w:r>
+    </w:p>
+  </w:footnote>
+  <w:footnote w:type="continuationSeparator" w:id="0">
+    <w:p>
+      <w:pPr>
+        <w:spacing w:after="0" w:line="240" w:lineRule="auto"/>
+      </w:pPr>
+      <w:r>
+        <w:continuationSeparator/>
+      </w:r>
+    </w:p>
+  </w:footnote>
+</w:footnotes>
+</file>
+
 <file path=word/numbering.xml><?xml version="1.0" encoding="utf-8"?>
 <w:numbering xmlns:wpc="http://schemas.microsoft.com/office/word/2010/wordprocessingCanvas" xmlns:cx="http://schemas.microsoft.com/office/drawing/2014/chartex" xmlns:cx1="http://schemas.microsoft.com/office/drawing/2015/9/8/chartex" xmlns:cx2="http://schemas.microsoft.com/office/drawing/2015/10/21/chartex" xmlns:mc="http://schemas.openxmlformats.org/markup-compatibility/2006" xmlns:o="urn:schemas-microsoft-com:office:office" xmlns:r="http://schemas.openxmlformats.org/officeDocument/2006/relationships" xmlns:m="http://schemas.openxmlformats.org/officeDocument/2006/math" xmlns:v="urn:schemas-microsoft-com:vml" xmlns:wp14="http://schemas.microsoft.com/office/word/2010/wordprocessingDrawing" xmlns:wp="http://schemas.openxmlformats.org/drawingml/2006/wordprocessingDrawing" xmlns:w10="urn:schemas-microsoft-com:office:word" xmlns:w="http://schemas.openxmlformats.org/wordprocessingml/2006/main" xmlns:w14="http://schemas.microsoft.com/office/word/2010/wordml" xmlns:w15="http://schemas.microsoft.com/office/word/2012/wordml" xmlns:w16se="http://schemas.microsoft.com/office/word/2015/wordml/symex" xmlns:wpg="http://schemas.microsoft.com/office/word/2010/wordprocessingGroup" xmlns:wpi="http://schemas.microsoft.com/office/word/2010/wordprocessingInk" xmlns:wne="http://schemas.microsoft.com/office/word/2006/wordml" xmlns:wps="http://schemas.microsoft.com/office/word/2010/wordprocessingShape" mc:Ignorable="w14 w15 w16se wp14">
   <w:abstractNum w:abstractNumId="0" w15:restartNumberingAfterBreak="0">
+    <w:nsid w:val="179A282D"/>
+    <w:multiLevelType w:val="hybridMultilevel"/>
+    <w:tmpl w:val="19B6AD6E"/>
+    <w:lvl w:ilvl="0" w:tplc="04090001">
+      <w:start w:val="1"/>
+      <w:numFmt w:val="bullet"/>
+      <w:lvlText w:val=""/>
+      <w:lvlJc w:val="left"/>
+      <w:pPr>
+        <w:ind w:left="1440" w:hanging="360"/>
+      </w:pPr>
+      <w:rPr>
+        <w:rFonts w:ascii="Symbol" w:hAnsi="Symbol" w:hint="default"/>
+      </w:rPr>
+    </w:lvl>
+    <w:lvl w:ilvl="1" w:tplc="04090003" w:tentative="1">
+      <w:start w:val="1"/>
+      <w:numFmt w:val="bullet"/>
+      <w:lvlText w:val="o"/>
+      <w:lvlJc w:val="left"/>
+      <w:pPr>
+        <w:ind w:left="2160" w:hanging="360"/>
+      </w:pPr>
+      <w:rPr>
+        <w:rFonts w:ascii="Courier New" w:hAnsi="Courier New" w:cs="Courier New" w:hint="default"/>
+      </w:rPr>
+    </w:lvl>
+    <w:lvl w:ilvl="2" w:tplc="04090005" w:tentative="1">
+      <w:start w:val="1"/>
+      <w:numFmt w:val="bullet"/>
+      <w:lvlText w:val=""/>
+      <w:lvlJc w:val="left"/>
+      <w:pPr>
+        <w:ind w:left="2880" w:hanging="360"/>
+      </w:pPr>
+      <w:rPr>
+        <w:rFonts w:ascii="Wingdings" w:hAnsi="Wingdings" w:hint="default"/>
+      </w:rPr>
+    </w:lvl>
+    <w:lvl w:ilvl="3" w:tplc="04090001" w:tentative="1">
+      <w:start w:val="1"/>
+      <w:numFmt w:val="bullet"/>
+      <w:lvlText w:val=""/>
+      <w:lvlJc w:val="left"/>
+      <w:pPr>
+        <w:ind w:left="3600" w:hanging="360"/>
+      </w:pPr>
+      <w:rPr>
+        <w:rFonts w:ascii="Symbol" w:hAnsi="Symbol" w:hint="default"/>
+      </w:rPr>
+    </w:lvl>
+    <w:lvl w:ilvl="4" w:tplc="04090003" w:tentative="1">
+      <w:start w:val="1"/>
+      <w:numFmt w:val="bullet"/>
+      <w:lvlText w:val="o"/>
+      <w:lvlJc w:val="left"/>
+      <w:pPr>
+        <w:ind w:left="4320" w:hanging="360"/>
+      </w:pPr>
+      <w:rPr>
+        <w:rFonts w:ascii="Courier New" w:hAnsi="Courier New" w:cs="Courier New" w:hint="default"/>
+      </w:rPr>
+    </w:lvl>
+    <w:lvl w:ilvl="5" w:tplc="04090005" w:tentative="1">
+      <w:start w:val="1"/>
+      <w:numFmt w:val="bullet"/>
+      <w:lvlText w:val=""/>
+      <w:lvlJc w:val="left"/>
+      <w:pPr>
+        <w:ind w:left="5040" w:hanging="360"/>
+      </w:pPr>
+      <w:rPr>
+        <w:rFonts w:ascii="Wingdings" w:hAnsi="Wingdings" w:hint="default"/>
+      </w:rPr>
+    </w:lvl>
+    <w:lvl w:ilvl="6" w:tplc="04090001" w:tentative="1">
+      <w:start w:val="1"/>
+      <w:numFmt w:val="bullet"/>
+      <w:lvlText w:val=""/>
+      <w:lvlJc w:val="left"/>
+      <w:pPr>
+        <w:ind w:left="5760" w:hanging="360"/>
+      </w:pPr>
+      <w:rPr>
+        <w:rFonts w:ascii="Symbol" w:hAnsi="Symbol" w:hint="default"/>
+      </w:rPr>
+    </w:lvl>
+    <w:lvl w:ilvl="7" w:tplc="04090003" w:tentative="1">
+      <w:start w:val="1"/>
+      <w:numFmt w:val="bullet"/>
+      <w:lvlText w:val="o"/>
+      <w:lvlJc w:val="left"/>
+      <w:pPr>
+        <w:ind w:left="6480" w:hanging="360"/>
+      </w:pPr>
+      <w:rPr>
+        <w:rFonts w:ascii="Courier New" w:hAnsi="Courier New" w:cs="Courier New" w:hint="default"/>
+      </w:rPr>
+    </w:lvl>
+    <w:lvl w:ilvl="8" w:tplc="04090005" w:tentative="1">
+      <w:start w:val="1"/>
+      <w:numFmt w:val="bullet"/>
+      <w:lvlText w:val=""/>
+      <w:lvlJc w:val="left"/>
+      <w:pPr>
+        <w:ind w:left="7200" w:hanging="360"/>
+      </w:pPr>
+      <w:rPr>
+        <w:rFonts w:ascii="Wingdings" w:hAnsi="Wingdings" w:hint="default"/>
+      </w:rPr>
+    </w:lvl>
+  </w:abstractNum>
+  <w:abstractNum w:abstractNumId="1" w15:restartNumberingAfterBreak="0">
+    <w:nsid w:val="21C12D8F"/>
+    <w:multiLevelType w:val="hybridMultilevel"/>
+    <w:tmpl w:val="00E0D0C2"/>
+    <w:lvl w:ilvl="0" w:tplc="04090001">
+      <w:start w:val="1"/>
+      <w:numFmt w:val="bullet"/>
+      <w:lvlText w:val=""/>
+      <w:lvlJc w:val="left"/>
+      <w:pPr>
+        <w:ind w:left="720" w:hanging="360"/>
+      </w:pPr>
+      <w:rPr>
+        <w:rFonts w:ascii="Symbol" w:hAnsi="Symbol" w:hint="default"/>
+      </w:rPr>
+    </w:lvl>
+    <w:lvl w:ilvl="1" w:tplc="04090003" w:tentative="1">
+      <w:start w:val="1"/>
+      <w:numFmt w:val="bullet"/>
+      <w:lvlText w:val="o"/>
+      <w:lvlJc w:val="left"/>
+      <w:pPr>
+        <w:ind w:left="1440" w:hanging="360"/>
+      </w:pPr>
+      <w:rPr>
+        <w:rFonts w:ascii="Courier New" w:hAnsi="Courier New" w:cs="Courier New" w:hint="default"/>
+      </w:rPr>
+    </w:lvl>
+    <w:lvl w:ilvl="2" w:tplc="04090005" w:tentative="1">
+      <w:start w:val="1"/>
+      <w:numFmt w:val="bullet"/>
+      <w:lvlText w:val=""/>
+      <w:lvlJc w:val="left"/>
+      <w:pPr>
+        <w:ind w:left="2160" w:hanging="360"/>
+      </w:pPr>
+      <w:rPr>
+        <w:rFonts w:ascii="Wingdings" w:hAnsi="Wingdings" w:hint="default"/>
+      </w:rPr>
+    </w:lvl>
+    <w:lvl w:ilvl="3" w:tplc="04090001" w:tentative="1">
+      <w:start w:val="1"/>
+      <w:numFmt w:val="bullet"/>
+      <w:lvlText w:val=""/>
+      <w:lvlJc w:val="left"/>
+      <w:pPr>
+        <w:ind w:left="2880" w:hanging="360"/>
+      </w:pPr>
+      <w:rPr>
+        <w:rFonts w:ascii="Symbol" w:hAnsi="Symbol" w:hint="default"/>
+      </w:rPr>
+    </w:lvl>
+    <w:lvl w:ilvl="4" w:tplc="04090003" w:tentative="1">
+      <w:start w:val="1"/>
+      <w:numFmt w:val="bullet"/>
+      <w:lvlText w:val="o"/>
+      <w:lvlJc w:val="left"/>
+      <w:pPr>
+        <w:ind w:left="3600" w:hanging="360"/>
+      </w:pPr>
+      <w:rPr>
+        <w:rFonts w:ascii="Courier New" w:hAnsi="Courier New" w:cs="Courier New" w:hint="default"/>
+      </w:rPr>
+    </w:lvl>
+    <w:lvl w:ilvl="5" w:tplc="04090005" w:tentative="1">
+      <w:start w:val="1"/>
+      <w:numFmt w:val="bullet"/>
+      <w:lvlText w:val=""/>
+      <w:lvlJc w:val="left"/>
+      <w:pPr>
+        <w:ind w:left="4320" w:hanging="360"/>
+      </w:pPr>
+      <w:rPr>
+        <w:rFonts w:ascii="Wingdings" w:hAnsi="Wingdings" w:hint="default"/>
+      </w:rPr>
+    </w:lvl>
+    <w:lvl w:ilvl="6" w:tplc="04090001" w:tentative="1">
+      <w:start w:val="1"/>
+      <w:numFmt w:val="bullet"/>
+      <w:lvlText w:val=""/>
+      <w:lvlJc w:val="left"/>
+      <w:pPr>
+        <w:ind w:left="5040" w:hanging="360"/>
+      </w:pPr>
+      <w:rPr>
+        <w:rFonts w:ascii="Symbol" w:hAnsi="Symbol" w:hint="default"/>
+      </w:rPr>
+    </w:lvl>
+    <w:lvl w:ilvl="7" w:tplc="04090003" w:tentative="1">
+      <w:start w:val="1"/>
+      <w:numFmt w:val="bullet"/>
+      <w:lvlText w:val="o"/>
+      <w:lvlJc w:val="left"/>
+      <w:pPr>
+        <w:ind w:left="5760" w:hanging="360"/>
+      </w:pPr>
+      <w:rPr>
+        <w:rFonts w:ascii="Courier New" w:hAnsi="Courier New" w:cs="Courier New" w:hint="default"/>
+      </w:rPr>
+    </w:lvl>
+    <w:lvl w:ilvl="8" w:tplc="04090005" w:tentative="1">
+      <w:start w:val="1"/>
+      <w:numFmt w:val="bullet"/>
+      <w:lvlText w:val=""/>
+      <w:lvlJc w:val="left"/>
+      <w:pPr>
+        <w:ind w:left="6480" w:hanging="360"/>
+      </w:pPr>
+      <w:rPr>
+        <w:rFonts w:ascii="Wingdings" w:hAnsi="Wingdings" w:hint="default"/>
+      </w:rPr>
+    </w:lvl>
+  </w:abstractNum>
+  <w:abstractNum w:abstractNumId="2" w15:restartNumberingAfterBreak="0">
+    <w:nsid w:val="22A006E4"/>
+    <w:multiLevelType w:val="hybridMultilevel"/>
+    <w:tmpl w:val="27FA1D04"/>
+    <w:lvl w:ilvl="0" w:tplc="04090001">
+      <w:start w:val="1"/>
+      <w:numFmt w:val="bullet"/>
+      <w:lvlText w:val=""/>
+      <w:lvlJc w:val="left"/>
+      <w:pPr>
+        <w:ind w:left="720" w:hanging="360"/>
+      </w:pPr>
+      <w:rPr>
+        <w:rFonts w:ascii="Symbol" w:hAnsi="Symbol" w:hint="default"/>
+      </w:rPr>
+    </w:lvl>
+    <w:lvl w:ilvl="1" w:tplc="04090003" w:tentative="1">
+      <w:start w:val="1"/>
+      <w:numFmt w:val="bullet"/>
+      <w:lvlText w:val="o"/>
+      <w:lvlJc w:val="left"/>
+      <w:pPr>
+        <w:ind w:left="1440" w:hanging="360"/>
+      </w:pPr>
+      <w:rPr>
+        <w:rFonts w:ascii="Courier New" w:hAnsi="Courier New" w:cs="Courier New" w:hint="default"/>
+      </w:rPr>
+    </w:lvl>
+    <w:lvl w:ilvl="2" w:tplc="04090005" w:tentative="1">
+      <w:start w:val="1"/>
+      <w:numFmt w:val="bullet"/>
+      <w:lvlText w:val=""/>
+      <w:lvlJc w:val="left"/>
+      <w:pPr>
+        <w:ind w:left="2160" w:hanging="360"/>
+      </w:pPr>
+      <w:rPr>
+        <w:rFonts w:ascii="Wingdings" w:hAnsi="Wingdings" w:hint="default"/>
+      </w:rPr>
+    </w:lvl>
+    <w:lvl w:ilvl="3" w:tplc="04090001" w:tentative="1">
+      <w:start w:val="1"/>
+      <w:numFmt w:val="bullet"/>
+      <w:lvlText w:val=""/>
+      <w:lvlJc w:val="left"/>
+      <w:pPr>
+        <w:ind w:left="2880" w:hanging="360"/>
+      </w:pPr>
+      <w:rPr>
+        <w:rFonts w:ascii="Symbol" w:hAnsi="Symbol" w:hint="default"/>
+      </w:rPr>
+    </w:lvl>
+    <w:lvl w:ilvl="4" w:tplc="04090003" w:tentative="1">
+      <w:start w:val="1"/>
+      <w:numFmt w:val="bullet"/>
+      <w:lvlText w:val="o"/>
+      <w:lvlJc w:val="left"/>
+      <w:pPr>
+        <w:ind w:left="3600" w:hanging="360"/>
+      </w:pPr>
+      <w:rPr>
+        <w:rFonts w:ascii="Courier New" w:hAnsi="Courier New" w:cs="Courier New" w:hint="default"/>
+      </w:rPr>
+    </w:lvl>
+    <w:lvl w:ilvl="5" w:tplc="04090005" w:tentative="1">
+      <w:start w:val="1"/>
+      <w:numFmt w:val="bullet"/>
+      <w:lvlText w:val=""/>
+      <w:lvlJc w:val="left"/>
+      <w:pPr>
+        <w:ind w:left="4320" w:hanging="360"/>
+      </w:pPr>
+      <w:rPr>
+        <w:rFonts w:ascii="Wingdings" w:hAnsi="Wingdings" w:hint="default"/>
+      </w:rPr>
+    </w:lvl>
+    <w:lvl w:ilvl="6" w:tplc="04090001" w:tentative="1">
+      <w:start w:val="1"/>
+      <w:numFmt w:val="bullet"/>
+      <w:lvlText w:val=""/>
+      <w:lvlJc w:val="left"/>
+      <w:pPr>
+        <w:ind w:left="5040" w:hanging="360"/>
+      </w:pPr>
+      <w:rPr>
+        <w:rFonts w:ascii="Symbol" w:hAnsi="Symbol" w:hint="default"/>
+      </w:rPr>
+    </w:lvl>
+    <w:lvl w:ilvl="7" w:tplc="04090003" w:tentative="1">
+      <w:start w:val="1"/>
+      <w:numFmt w:val="bullet"/>
+      <w:lvlText w:val="o"/>
+      <w:lvlJc w:val="left"/>
+      <w:pPr>
+        <w:ind w:left="5760" w:hanging="360"/>
+      </w:pPr>
+      <w:rPr>
+        <w:rFonts w:ascii="Courier New" w:hAnsi="Courier New" w:cs="Courier New" w:hint="default"/>
+      </w:rPr>
+    </w:lvl>
+    <w:lvl w:ilvl="8" w:tplc="04090005" w:tentative="1">
+      <w:start w:val="1"/>
+      <w:numFmt w:val="bullet"/>
+      <w:lvlText w:val=""/>
+      <w:lvlJc w:val="left"/>
+      <w:pPr>
+        <w:ind w:left="6480" w:hanging="360"/>
+      </w:pPr>
+      <w:rPr>
+        <w:rFonts w:ascii="Wingdings" w:hAnsi="Wingdings" w:hint="default"/>
+      </w:rPr>
+    </w:lvl>
+  </w:abstractNum>
+  <w:abstractNum w:abstractNumId="3" w15:restartNumberingAfterBreak="0">
+    <w:nsid w:val="44750F31"/>
+    <w:multiLevelType w:val="hybridMultilevel"/>
+    <w:tmpl w:val="16AE7D00"/>
+    <w:lvl w:ilvl="0" w:tplc="0409000F">
+      <w:start w:val="1"/>
+      <w:numFmt w:val="decimal"/>
+      <w:lvlText w:val="%1."/>
+      <w:lvlJc w:val="left"/>
+      <w:pPr>
+        <w:ind w:left="720" w:hanging="360"/>
+      </w:pPr>
+    </w:lvl>
+    <w:lvl w:ilvl="1" w:tplc="04090019" w:tentative="1">
+      <w:start w:val="1"/>
+      <w:numFmt w:val="lowerLetter"/>
+      <w:lvlText w:val="%2."/>
+      <w:lvlJc w:val="left"/>
+      <w:pPr>
+        <w:ind w:left="1440" w:hanging="360"/>
+      </w:pPr>
+    </w:lvl>
+    <w:lvl w:ilvl="2" w:tplc="0409001B" w:tentative="1">
+      <w:start w:val="1"/>
+      <w:numFmt w:val="lowerRoman"/>
+      <w:lvlText w:val="%3."/>
+      <w:lvlJc w:val="right"/>
+      <w:pPr>
+        <w:ind w:left="2160" w:hanging="180"/>
+      </w:pPr>
+    </w:lvl>
+    <w:lvl w:ilvl="3" w:tplc="0409000F" w:tentative="1">
+      <w:start w:val="1"/>
+      <w:numFmt w:val="decimal"/>
+      <w:lvlText w:val="%4."/>
+      <w:lvlJc w:val="left"/>
+      <w:pPr>
+        <w:ind w:left="2880" w:hanging="360"/>
+      </w:pPr>
+    </w:lvl>
+    <w:lvl w:ilvl="4" w:tplc="04090019" w:tentative="1">
+      <w:start w:val="1"/>
+      <w:numFmt w:val="lowerLetter"/>
+      <w:lvlText w:val="%5."/>
+      <w:lvlJc w:val="left"/>
+      <w:pPr>
+        <w:ind w:left="3600" w:hanging="360"/>
+      </w:pPr>
+    </w:lvl>
+    <w:lvl w:ilvl="5" w:tplc="0409001B" w:tentative="1">
+      <w:start w:val="1"/>
+      <w:numFmt w:val="lowerRoman"/>
+      <w:lvlText w:val="%6."/>
+      <w:lvlJc w:val="right"/>
+      <w:pPr>
+        <w:ind w:left="4320" w:hanging="180"/>
+      </w:pPr>
+    </w:lvl>
+    <w:lvl w:ilvl="6" w:tplc="0409000F" w:tentative="1">
+      <w:start w:val="1"/>
+      <w:numFmt w:val="decimal"/>
+      <w:lvlText w:val="%7."/>
+      <w:lvlJc w:val="left"/>
+      <w:pPr>
+        <w:ind w:left="5040" w:hanging="360"/>
+      </w:pPr>
+    </w:lvl>
+    <w:lvl w:ilvl="7" w:tplc="04090019" w:tentative="1">
+      <w:start w:val="1"/>
+      <w:numFmt w:val="lowerLetter"/>
+      <w:lvlText w:val="%8."/>
+      <w:lvlJc w:val="left"/>
+      <w:pPr>
+        <w:ind w:left="5760" w:hanging="360"/>
+      </w:pPr>
+    </w:lvl>
+    <w:lvl w:ilvl="8" w:tplc="0409001B" w:tentative="1">
+      <w:start w:val="1"/>
+      <w:numFmt w:val="lowerRoman"/>
+      <w:lvlText w:val="%9."/>
+      <w:lvlJc w:val="right"/>
+      <w:pPr>
+        <w:ind w:left="6480" w:hanging="180"/>
+      </w:pPr>
+    </w:lvl>
+  </w:abstractNum>
+  <w:abstractNum w:abstractNumId="4" w15:restartNumberingAfterBreak="0">
     <w:nsid w:val="742039FB"/>
     <w:multiLevelType w:val="hybridMultilevel"/>
     <w:tmpl w:val="9AAAE384"/>
@@ -2217,7 +2315,19 @@
     </w:lvl>
   </w:abstractNum>
   <w:num w:numId="1">
+    <w:abstractNumId w:val="4"/>
+  </w:num>
+  <w:num w:numId="2">
+    <w:abstractNumId w:val="3"/>
+  </w:num>
+  <w:num w:numId="3">
+    <w:abstractNumId w:val="1"/>
+  </w:num>
+  <w:num w:numId="4">
     <w:abstractNumId w:val="0"/>
+  </w:num>
+  <w:num w:numId="5">
+    <w:abstractNumId w:val="2"/>
   </w:num>
 </w:numbering>
 </file>
@@ -2624,7 +2734,7 @@
     <w:link w:val="Heading1Char"/>
     <w:uiPriority w:val="9"/>
     <w:qFormat/>
-    <w:rsid w:val="0085729F"/>
+    <w:rsid w:val="004A7236"/>
     <w:pPr>
       <w:keepNext/>
       <w:keepLines/>
@@ -2632,9 +2742,9 @@
       <w:outlineLvl w:val="0"/>
     </w:pPr>
     <w:rPr>
-      <w:rFonts w:asciiTheme="majorHAnsi" w:eastAsiaTheme="majorEastAsia" w:hAnsiTheme="majorHAnsi" w:cstheme="majorBidi"/>
+      <w:rFonts w:ascii="Cambria" w:eastAsiaTheme="majorEastAsia" w:hAnsi="Cambria" w:cstheme="majorBidi"/>
       <w:b/>
-      <w:sz w:val="36"/>
+      <w:sz w:val="40"/>
       <w:szCs w:val="32"/>
     </w:rPr>
   </w:style>
@@ -2647,7 +2757,7 @@
     <w:uiPriority w:val="9"/>
     <w:unhideWhenUsed/>
     <w:qFormat/>
-    <w:rsid w:val="0085729F"/>
+    <w:rsid w:val="004A7236"/>
     <w:pPr>
       <w:keepNext/>
       <w:keepLines/>
@@ -2655,10 +2765,10 @@
       <w:outlineLvl w:val="1"/>
     </w:pPr>
     <w:rPr>
-      <w:rFonts w:asciiTheme="majorHAnsi" w:eastAsiaTheme="majorEastAsia" w:hAnsiTheme="majorHAnsi" w:cstheme="majorBidi"/>
+      <w:rFonts w:ascii="Cambria" w:eastAsiaTheme="majorEastAsia" w:hAnsi="Cambria" w:cstheme="majorBidi"/>
       <w:smallCaps/>
       <w:color w:val="595959" w:themeColor="text1" w:themeTint="A6"/>
-      <w:sz w:val="28"/>
+      <w:sz w:val="32"/>
       <w:szCs w:val="26"/>
     </w:rPr>
   </w:style>
@@ -2670,7 +2780,7 @@
     <w:uiPriority w:val="9"/>
     <w:unhideWhenUsed/>
     <w:qFormat/>
-    <w:rsid w:val="0085729F"/>
+    <w:rsid w:val="004A7236"/>
     <w:pPr>
       <w:keepNext/>
       <w:keepLines/>
@@ -2678,10 +2788,10 @@
       <w:outlineLvl w:val="2"/>
     </w:pPr>
     <w:rPr>
-      <w:rFonts w:asciiTheme="majorHAnsi" w:eastAsiaTheme="majorEastAsia" w:hAnsiTheme="majorHAnsi" w:cstheme="majorBidi"/>
+      <w:rFonts w:ascii="Cambria" w:eastAsiaTheme="majorEastAsia" w:hAnsi="Cambria" w:cstheme="majorBidi"/>
       <w:smallCaps/>
       <w:color w:val="404040" w:themeColor="text1" w:themeTint="BF"/>
-      <w:sz w:val="24"/>
+      <w:sz w:val="28"/>
       <w:szCs w:val="24"/>
     </w:rPr>
   </w:style>
@@ -2842,11 +2952,11 @@
     <w:basedOn w:val="DefaultParagraphFont"/>
     <w:link w:val="Heading1"/>
     <w:uiPriority w:val="9"/>
-    <w:rsid w:val="0085729F"/>
+    <w:rsid w:val="004A7236"/>
     <w:rPr>
-      <w:rFonts w:asciiTheme="majorHAnsi" w:eastAsiaTheme="majorEastAsia" w:hAnsiTheme="majorHAnsi" w:cstheme="majorBidi"/>
+      <w:rFonts w:ascii="Cambria" w:eastAsiaTheme="majorEastAsia" w:hAnsi="Cambria" w:cstheme="majorBidi"/>
       <w:b/>
-      <w:sz w:val="36"/>
+      <w:sz w:val="40"/>
       <w:szCs w:val="32"/>
     </w:rPr>
   </w:style>
@@ -2855,12 +2965,12 @@
     <w:basedOn w:val="DefaultParagraphFont"/>
     <w:link w:val="Heading2"/>
     <w:uiPriority w:val="9"/>
-    <w:rsid w:val="0085729F"/>
+    <w:rsid w:val="004A7236"/>
     <w:rPr>
-      <w:rFonts w:asciiTheme="majorHAnsi" w:eastAsiaTheme="majorEastAsia" w:hAnsiTheme="majorHAnsi" w:cstheme="majorBidi"/>
+      <w:rFonts w:ascii="Cambria" w:eastAsiaTheme="majorEastAsia" w:hAnsi="Cambria" w:cstheme="majorBidi"/>
       <w:smallCaps/>
       <w:color w:val="595959" w:themeColor="text1" w:themeTint="A6"/>
-      <w:sz w:val="28"/>
+      <w:sz w:val="32"/>
       <w:szCs w:val="26"/>
     </w:rPr>
   </w:style>
@@ -2869,12 +2979,12 @@
     <w:basedOn w:val="DefaultParagraphFont"/>
     <w:link w:val="Heading3"/>
     <w:uiPriority w:val="9"/>
-    <w:rsid w:val="0085729F"/>
+    <w:rsid w:val="004A7236"/>
     <w:rPr>
-      <w:rFonts w:asciiTheme="majorHAnsi" w:eastAsiaTheme="majorEastAsia" w:hAnsiTheme="majorHAnsi" w:cstheme="majorBidi"/>
+      <w:rFonts w:ascii="Cambria" w:eastAsiaTheme="majorEastAsia" w:hAnsi="Cambria" w:cstheme="majorBidi"/>
       <w:smallCaps/>
       <w:color w:val="404040" w:themeColor="text1" w:themeTint="BF"/>
-      <w:sz w:val="24"/>
+      <w:sz w:val="28"/>
       <w:szCs w:val="24"/>
     </w:rPr>
   </w:style>
@@ -3439,6 +3549,50 @@
         <w:shd w:val="clear" w:color="auto" w:fill="DBDBDB" w:themeFill="accent6" w:themeFillTint="33"/>
       </w:tcPr>
     </w:tblStylePr>
+  </w:style>
+  <w:style w:type="paragraph" w:styleId="Header">
+    <w:name w:val="header"/>
+    <w:basedOn w:val="Normal"/>
+    <w:link w:val="HeaderChar"/>
+    <w:uiPriority w:val="99"/>
+    <w:unhideWhenUsed/>
+    <w:rsid w:val="00010D54"/>
+    <w:pPr>
+      <w:tabs>
+        <w:tab w:val="center" w:pos="4680"/>
+        <w:tab w:val="right" w:pos="9360"/>
+      </w:tabs>
+      <w:spacing w:after="0" w:line="240" w:lineRule="auto"/>
+    </w:pPr>
+  </w:style>
+  <w:style w:type="character" w:customStyle="1" w:styleId="HeaderChar">
+    <w:name w:val="Header Char"/>
+    <w:basedOn w:val="DefaultParagraphFont"/>
+    <w:link w:val="Header"/>
+    <w:uiPriority w:val="99"/>
+    <w:rsid w:val="00010D54"/>
+  </w:style>
+  <w:style w:type="paragraph" w:styleId="Footer">
+    <w:name w:val="footer"/>
+    <w:basedOn w:val="Normal"/>
+    <w:link w:val="FooterChar"/>
+    <w:uiPriority w:val="99"/>
+    <w:unhideWhenUsed/>
+    <w:rsid w:val="00010D54"/>
+    <w:pPr>
+      <w:tabs>
+        <w:tab w:val="center" w:pos="4680"/>
+        <w:tab w:val="right" w:pos="9360"/>
+      </w:tabs>
+      <w:spacing w:after="0" w:line="240" w:lineRule="auto"/>
+    </w:pPr>
+  </w:style>
+  <w:style w:type="character" w:customStyle="1" w:styleId="FooterChar">
+    <w:name w:val="Footer Char"/>
+    <w:basedOn w:val="DefaultParagraphFont"/>
+    <w:link w:val="Footer"/>
+    <w:uiPriority w:val="99"/>
+    <w:rsid w:val="00010D54"/>
   </w:style>
 </w:styles>
 </file>
@@ -3702,4 +3856,16 @@
     </a:ext>
   </a:extLst>
 </a:theme>
+</file>
+
+<file path=customXml/item1.xml><?xml version="1.0" encoding="utf-8"?>
+<b:Sources xmlns:b="http://schemas.openxmlformats.org/officeDocument/2006/bibliography" xmlns="http://schemas.openxmlformats.org/officeDocument/2006/bibliography" SelectedStyle="\APASixthEditionOfficeOnline.xsl" StyleName="APA" Version="6"/>
+</file>
+
+<file path=customXml/itemProps1.xml><?xml version="1.0" encoding="utf-8"?>
+<ds:datastoreItem xmlns:ds="http://schemas.openxmlformats.org/officeDocument/2006/customXml" ds:itemID="{139D64A4-6744-4613-BB6B-1E07B36574F1}">
+  <ds:schemaRefs>
+    <ds:schemaRef ds:uri="http://schemas.openxmlformats.org/officeDocument/2006/bibliography"/>
+  </ds:schemaRefs>
+</ds:datastoreItem>
 </file>
</xml_diff>

<commit_message>
Added better terrain defs
</commit_message>
<xml_diff>
--- a/results/template.docx
+++ b/results/template.docx
@@ -19,10 +19,7 @@
       </w:r>
     </w:p>
     <w:p/>
-    <w:p>
-      <w:bookmarkStart w:id="0" w:name="_GoBack"/>
-      <w:bookmarkEnd w:id="0"/>
-    </w:p>
+    <w:p/>
     <w:p>
       <w:pPr>
         <w:pStyle w:val="Heading2"/>
@@ -253,21 +250,23 @@
       <w:tblPr>
         <w:tblStyle w:val="GridTable4-Accent5"/>
         <w:tblW w:w="0" w:type="auto"/>
+        <w:jc w:val="center"/>
         <w:tblLook w:val="04A0" w:firstRow="1" w:lastRow="0" w:firstColumn="1" w:lastColumn="0" w:noHBand="0" w:noVBand="1"/>
       </w:tblPr>
       <w:tblGrid>
-        <w:gridCol w:w="3116"/>
-        <w:gridCol w:w="1289"/>
-        <w:gridCol w:w="4945"/>
+        <w:gridCol w:w="5885"/>
+        <w:gridCol w:w="2434"/>
       </w:tblGrid>
       <w:tr>
         <w:trPr>
           <w:cnfStyle w:val="100000000000" w:firstRow="1" w:lastRow="0" w:firstColumn="0" w:lastColumn="0" w:oddVBand="0" w:evenVBand="0" w:oddHBand="0" w:evenHBand="0" w:firstRowFirstColumn="0" w:firstRowLastColumn="0" w:lastRowFirstColumn="0" w:lastRowLastColumn="0"/>
+          <w:trHeight w:val="279"/>
+          <w:jc w:val="center"/>
         </w:trPr>
         <w:tc>
           <w:tcPr>
             <w:cnfStyle w:val="001000000000" w:firstRow="0" w:lastRow="0" w:firstColumn="1" w:lastColumn="0" w:oddVBand="0" w:evenVBand="0" w:oddHBand="0" w:evenHBand="0" w:firstRowFirstColumn="0" w:firstRowLastColumn="0" w:lastRowFirstColumn="0" w:lastRowLastColumn="0"/>
-            <w:tcW w:w="3116" w:type="dxa"/>
+            <w:tcW w:w="5885" w:type="dxa"/>
           </w:tcPr>
           <w:p>
             <w:r>
@@ -277,7 +276,7 @@
         </w:tc>
         <w:tc>
           <w:tcPr>
-            <w:tcW w:w="1289" w:type="dxa"/>
+            <w:tcW w:w="2434" w:type="dxa"/>
             <w:vAlign w:val="center"/>
           </w:tcPr>
           <w:p>
@@ -287,19 +286,6 @@
             </w:pPr>
             <w:r>
               <w:t>Selected</w:t>
-            </w:r>
-          </w:p>
-        </w:tc>
-        <w:tc>
-          <w:tcPr>
-            <w:tcW w:w="4945" w:type="dxa"/>
-          </w:tcPr>
-          <w:p>
-            <w:pPr>
-              <w:cnfStyle w:val="100000000000" w:firstRow="1" w:lastRow="0" w:firstColumn="0" w:lastColumn="0" w:oddVBand="0" w:evenVBand="0" w:oddHBand="0" w:evenHBand="0" w:firstRowFirstColumn="0" w:firstRowLastColumn="0" w:lastRowFirstColumn="0" w:lastRowLastColumn="0"/>
-            </w:pPr>
-            <w:r>
-              <w:t>Description</w:t>
             </w:r>
           </w:p>
         </w:tc>
@@ -307,12 +293,13 @@
       <w:tr>
         <w:trPr>
           <w:cnfStyle w:val="000000100000" w:firstRow="0" w:lastRow="0" w:firstColumn="0" w:lastColumn="0" w:oddVBand="0" w:evenVBand="0" w:oddHBand="1" w:evenHBand="0" w:firstRowFirstColumn="0" w:firstRowLastColumn="0" w:lastRowFirstColumn="0" w:lastRowLastColumn="0"/>
-          <w:trHeight w:val="432"/>
+          <w:trHeight w:val="444"/>
+          <w:jc w:val="center"/>
         </w:trPr>
         <w:tc>
           <w:tcPr>
             <w:cnfStyle w:val="001000000000" w:firstRow="0" w:lastRow="0" w:firstColumn="1" w:lastColumn="0" w:oddVBand="0" w:evenVBand="0" w:oddHBand="0" w:evenHBand="0" w:firstRowFirstColumn="0" w:firstRowLastColumn="0" w:lastRowFirstColumn="0" w:lastRowLastColumn="0"/>
-            <w:tcW w:w="3116" w:type="dxa"/>
+            <w:tcW w:w="5885" w:type="dxa"/>
             <w:vAlign w:val="center"/>
           </w:tcPr>
           <w:p>
@@ -323,24 +310,13 @@
         </w:tc>
         <w:tc>
           <w:tcPr>
-            <w:tcW w:w="1289" w:type="dxa"/>
+            <w:tcW w:w="2434" w:type="dxa"/>
             <w:vAlign w:val="center"/>
           </w:tcPr>
           <w:p>
             <w:pPr>
               <w:spacing w:before="120"/>
               <w:jc w:val="center"/>
-              <w:cnfStyle w:val="000000100000" w:firstRow="0" w:lastRow="0" w:firstColumn="0" w:lastColumn="0" w:oddVBand="0" w:evenVBand="0" w:oddHBand="1" w:evenHBand="0" w:firstRowFirstColumn="0" w:firstRowLastColumn="0" w:lastRowFirstColumn="0" w:lastRowLastColumn="0"/>
-            </w:pPr>
-          </w:p>
-        </w:tc>
-        <w:tc>
-          <w:tcPr>
-            <w:tcW w:w="4945" w:type="dxa"/>
-            <w:vAlign w:val="center"/>
-          </w:tcPr>
-          <w:p>
-            <w:pPr>
               <w:cnfStyle w:val="000000100000" w:firstRow="0" w:lastRow="0" w:firstColumn="0" w:lastColumn="0" w:oddVBand="0" w:evenVBand="0" w:oddHBand="1" w:evenHBand="0" w:firstRowFirstColumn="0" w:firstRowLastColumn="0" w:lastRowFirstColumn="0" w:lastRowLastColumn="0"/>
             </w:pPr>
           </w:p>
@@ -348,12 +324,13 @@
       </w:tr>
       <w:tr>
         <w:trPr>
-          <w:trHeight w:val="432"/>
+          <w:trHeight w:val="444"/>
+          <w:jc w:val="center"/>
         </w:trPr>
         <w:tc>
           <w:tcPr>
             <w:cnfStyle w:val="001000000000" w:firstRow="0" w:lastRow="0" w:firstColumn="1" w:lastColumn="0" w:oddVBand="0" w:evenVBand="0" w:oddHBand="0" w:evenHBand="0" w:firstRowFirstColumn="0" w:firstRowLastColumn="0" w:lastRowFirstColumn="0" w:lastRowLastColumn="0"/>
-            <w:tcW w:w="3116" w:type="dxa"/>
+            <w:tcW w:w="5885" w:type="dxa"/>
             <w:vAlign w:val="center"/>
           </w:tcPr>
           <w:p>
@@ -364,23 +341,12 @@
         </w:tc>
         <w:tc>
           <w:tcPr>
-            <w:tcW w:w="1289" w:type="dxa"/>
-            <w:vAlign w:val="center"/>
-          </w:tcPr>
-          <w:p>
-            <w:pPr>
-              <w:jc w:val="center"/>
-              <w:cnfStyle w:val="000000000000" w:firstRow="0" w:lastRow="0" w:firstColumn="0" w:lastColumn="0" w:oddVBand="0" w:evenVBand="0" w:oddHBand="0" w:evenHBand="0" w:firstRowFirstColumn="0" w:firstRowLastColumn="0" w:lastRowFirstColumn="0" w:lastRowLastColumn="0"/>
-            </w:pPr>
-          </w:p>
-        </w:tc>
-        <w:tc>
-          <w:tcPr>
-            <w:tcW w:w="4945" w:type="dxa"/>
-            <w:vAlign w:val="center"/>
-          </w:tcPr>
-          <w:p>
-            <w:pPr>
+            <w:tcW w:w="2434" w:type="dxa"/>
+            <w:vAlign w:val="center"/>
+          </w:tcPr>
+          <w:p>
+            <w:pPr>
+              <w:jc w:val="center"/>
               <w:cnfStyle w:val="000000000000" w:firstRow="0" w:lastRow="0" w:firstColumn="0" w:lastColumn="0" w:oddVBand="0" w:evenVBand="0" w:oddHBand="0" w:evenHBand="0" w:firstRowFirstColumn="0" w:firstRowLastColumn="0" w:lastRowFirstColumn="0" w:lastRowLastColumn="0"/>
             </w:pPr>
           </w:p>
@@ -389,42 +355,29 @@
       <w:tr>
         <w:trPr>
           <w:cnfStyle w:val="000000100000" w:firstRow="0" w:lastRow="0" w:firstColumn="0" w:lastColumn="0" w:oddVBand="0" w:evenVBand="0" w:oddHBand="1" w:evenHBand="0" w:firstRowFirstColumn="0" w:firstRowLastColumn="0" w:lastRowFirstColumn="0" w:lastRowLastColumn="0"/>
-          <w:trHeight w:val="432"/>
+          <w:trHeight w:val="444"/>
+          <w:jc w:val="center"/>
         </w:trPr>
         <w:tc>
           <w:tcPr>
             <w:cnfStyle w:val="001000000000" w:firstRow="0" w:lastRow="0" w:firstColumn="1" w:lastColumn="0" w:oddVBand="0" w:evenVBand="0" w:oddHBand="0" w:evenHBand="0" w:firstRowFirstColumn="0" w:firstRowLastColumn="0" w:lastRowFirstColumn="0" w:lastRowLastColumn="0"/>
-            <w:tcW w:w="3116" w:type="dxa"/>
-            <w:vAlign w:val="center"/>
-          </w:tcPr>
-          <w:p>
-            <w:r>
-              <w:t>Smoke/Dust</w:t>
-            </w:r>
-            <w:r>
-              <w:t xml:space="preserve"> (airborne)</w:t>
-            </w:r>
-          </w:p>
-        </w:tc>
-        <w:tc>
-          <w:tcPr>
-            <w:tcW w:w="1289" w:type="dxa"/>
-            <w:vAlign w:val="center"/>
-          </w:tcPr>
-          <w:p>
-            <w:pPr>
-              <w:jc w:val="center"/>
-              <w:cnfStyle w:val="000000100000" w:firstRow="0" w:lastRow="0" w:firstColumn="0" w:lastColumn="0" w:oddVBand="0" w:evenVBand="0" w:oddHBand="1" w:evenHBand="0" w:firstRowFirstColumn="0" w:firstRowLastColumn="0" w:lastRowFirstColumn="0" w:lastRowLastColumn="0"/>
-            </w:pPr>
-          </w:p>
-        </w:tc>
-        <w:tc>
-          <w:tcPr>
-            <w:tcW w:w="4945" w:type="dxa"/>
-            <w:vAlign w:val="center"/>
-          </w:tcPr>
-          <w:p>
-            <w:pPr>
+            <w:tcW w:w="5885" w:type="dxa"/>
+            <w:vAlign w:val="center"/>
+          </w:tcPr>
+          <w:p>
+            <w:r>
+              <w:t>Smoke/Dust (airborne)</w:t>
+            </w:r>
+          </w:p>
+        </w:tc>
+        <w:tc>
+          <w:tcPr>
+            <w:tcW w:w="2434" w:type="dxa"/>
+            <w:vAlign w:val="center"/>
+          </w:tcPr>
+          <w:p>
+            <w:pPr>
+              <w:jc w:val="center"/>
               <w:cnfStyle w:val="000000100000" w:firstRow="0" w:lastRow="0" w:firstColumn="0" w:lastColumn="0" w:oddVBand="0" w:evenVBand="0" w:oddHBand="1" w:evenHBand="0" w:firstRowFirstColumn="0" w:firstRowLastColumn="0" w:lastRowFirstColumn="0" w:lastRowLastColumn="0"/>
             </w:pPr>
           </w:p>
@@ -432,12 +385,13 @@
       </w:tr>
       <w:tr>
         <w:trPr>
-          <w:trHeight w:val="432"/>
+          <w:trHeight w:val="444"/>
+          <w:jc w:val="center"/>
         </w:trPr>
         <w:tc>
           <w:tcPr>
             <w:cnfStyle w:val="001000000000" w:firstRow="0" w:lastRow="0" w:firstColumn="1" w:lastColumn="0" w:oddVBand="0" w:evenVBand="0" w:oddHBand="0" w:evenHBand="0" w:firstRowFirstColumn="0" w:firstRowLastColumn="0" w:lastRowFirstColumn="0" w:lastRowLastColumn="0"/>
-            <w:tcW w:w="3116" w:type="dxa"/>
+            <w:tcW w:w="5885" w:type="dxa"/>
             <w:vAlign w:val="center"/>
           </w:tcPr>
           <w:p>
@@ -448,24 +402,13 @@
         </w:tc>
         <w:tc>
           <w:tcPr>
-            <w:tcW w:w="1289" w:type="dxa"/>
+            <w:tcW w:w="2434" w:type="dxa"/>
             <w:vAlign w:val="center"/>
           </w:tcPr>
           <w:p>
             <w:pPr>
               <w:spacing w:before="120"/>
               <w:jc w:val="center"/>
-              <w:cnfStyle w:val="000000000000" w:firstRow="0" w:lastRow="0" w:firstColumn="0" w:lastColumn="0" w:oddVBand="0" w:evenVBand="0" w:oddHBand="0" w:evenHBand="0" w:firstRowFirstColumn="0" w:firstRowLastColumn="0" w:lastRowFirstColumn="0" w:lastRowLastColumn="0"/>
-            </w:pPr>
-          </w:p>
-        </w:tc>
-        <w:tc>
-          <w:tcPr>
-            <w:tcW w:w="4945" w:type="dxa"/>
-            <w:vAlign w:val="center"/>
-          </w:tcPr>
-          <w:p>
-            <w:pPr>
               <w:cnfStyle w:val="000000000000" w:firstRow="0" w:lastRow="0" w:firstColumn="0" w:lastColumn="0" w:oddVBand="0" w:evenVBand="0" w:oddHBand="0" w:evenHBand="0" w:firstRowFirstColumn="0" w:firstRowLastColumn="0" w:lastRowFirstColumn="0" w:lastRowLastColumn="0"/>
             </w:pPr>
           </w:p>
@@ -474,12 +417,13 @@
       <w:tr>
         <w:trPr>
           <w:cnfStyle w:val="000000100000" w:firstRow="0" w:lastRow="0" w:firstColumn="0" w:lastColumn="0" w:oddVBand="0" w:evenVBand="0" w:oddHBand="1" w:evenHBand="0" w:firstRowFirstColumn="0" w:firstRowLastColumn="0" w:lastRowFirstColumn="0" w:lastRowLastColumn="0"/>
-          <w:trHeight w:val="432"/>
+          <w:trHeight w:val="444"/>
+          <w:jc w:val="center"/>
         </w:trPr>
         <w:tc>
           <w:tcPr>
             <w:cnfStyle w:val="001000000000" w:firstRow="0" w:lastRow="0" w:firstColumn="1" w:lastColumn="0" w:oddVBand="0" w:evenVBand="0" w:oddHBand="0" w:evenHBand="0" w:firstRowFirstColumn="0" w:firstRowLastColumn="0" w:lastRowFirstColumn="0" w:lastRowLastColumn="0"/>
-            <w:tcW w:w="3116" w:type="dxa"/>
+            <w:tcW w:w="5885" w:type="dxa"/>
             <w:vAlign w:val="center"/>
           </w:tcPr>
           <w:p>
@@ -490,23 +434,12 @@
         </w:tc>
         <w:tc>
           <w:tcPr>
-            <w:tcW w:w="1289" w:type="dxa"/>
-            <w:vAlign w:val="center"/>
-          </w:tcPr>
-          <w:p>
-            <w:pPr>
-              <w:jc w:val="center"/>
-              <w:cnfStyle w:val="000000100000" w:firstRow="0" w:lastRow="0" w:firstColumn="0" w:lastColumn="0" w:oddVBand="0" w:evenVBand="0" w:oddHBand="1" w:evenHBand="0" w:firstRowFirstColumn="0" w:firstRowLastColumn="0" w:lastRowFirstColumn="0" w:lastRowLastColumn="0"/>
-            </w:pPr>
-          </w:p>
-        </w:tc>
-        <w:tc>
-          <w:tcPr>
-            <w:tcW w:w="4945" w:type="dxa"/>
-            <w:vAlign w:val="center"/>
-          </w:tcPr>
-          <w:p>
-            <w:pPr>
+            <w:tcW w:w="2434" w:type="dxa"/>
+            <w:vAlign w:val="center"/>
+          </w:tcPr>
+          <w:p>
+            <w:pPr>
+              <w:jc w:val="center"/>
               <w:cnfStyle w:val="000000100000" w:firstRow="0" w:lastRow="0" w:firstColumn="0" w:lastColumn="0" w:oddVBand="0" w:evenVBand="0" w:oddHBand="1" w:evenHBand="0" w:firstRowFirstColumn="0" w:firstRowLastColumn="0" w:lastRowFirstColumn="0" w:lastRowLastColumn="0"/>
             </w:pPr>
           </w:p>
@@ -514,12 +447,13 @@
       </w:tr>
       <w:tr>
         <w:trPr>
-          <w:trHeight w:val="432"/>
+          <w:trHeight w:val="444"/>
+          <w:jc w:val="center"/>
         </w:trPr>
         <w:tc>
           <w:tcPr>
             <w:cnfStyle w:val="001000000000" w:firstRow="0" w:lastRow="0" w:firstColumn="1" w:lastColumn="0" w:oddVBand="0" w:evenVBand="0" w:oddHBand="0" w:evenHBand="0" w:firstRowFirstColumn="0" w:firstRowLastColumn="0" w:lastRowFirstColumn="0" w:lastRowLastColumn="0"/>
-            <w:tcW w:w="3116" w:type="dxa"/>
+            <w:tcW w:w="5885" w:type="dxa"/>
             <w:vAlign w:val="center"/>
           </w:tcPr>
           <w:p>
@@ -530,23 +464,12 @@
         </w:tc>
         <w:tc>
           <w:tcPr>
-            <w:tcW w:w="1289" w:type="dxa"/>
-            <w:vAlign w:val="center"/>
-          </w:tcPr>
-          <w:p>
-            <w:pPr>
-              <w:jc w:val="center"/>
-              <w:cnfStyle w:val="000000000000" w:firstRow="0" w:lastRow="0" w:firstColumn="0" w:lastColumn="0" w:oddVBand="0" w:evenVBand="0" w:oddHBand="0" w:evenHBand="0" w:firstRowFirstColumn="0" w:firstRowLastColumn="0" w:lastRowFirstColumn="0" w:lastRowLastColumn="0"/>
-            </w:pPr>
-          </w:p>
-        </w:tc>
-        <w:tc>
-          <w:tcPr>
-            <w:tcW w:w="4945" w:type="dxa"/>
-            <w:vAlign w:val="center"/>
-          </w:tcPr>
-          <w:p>
-            <w:pPr>
+            <w:tcW w:w="2434" w:type="dxa"/>
+            <w:vAlign w:val="center"/>
+          </w:tcPr>
+          <w:p>
+            <w:pPr>
+              <w:jc w:val="center"/>
               <w:cnfStyle w:val="000000000000" w:firstRow="0" w:lastRow="0" w:firstColumn="0" w:lastColumn="0" w:oddVBand="0" w:evenVBand="0" w:oddHBand="0" w:evenHBand="0" w:firstRowFirstColumn="0" w:firstRowLastColumn="0" w:lastRowFirstColumn="0" w:lastRowLastColumn="0"/>
             </w:pPr>
           </w:p>
@@ -555,12 +478,13 @@
       <w:tr>
         <w:trPr>
           <w:cnfStyle w:val="000000100000" w:firstRow="0" w:lastRow="0" w:firstColumn="0" w:lastColumn="0" w:oddVBand="0" w:evenVBand="0" w:oddHBand="1" w:evenHBand="0" w:firstRowFirstColumn="0" w:firstRowLastColumn="0" w:lastRowFirstColumn="0" w:lastRowLastColumn="0"/>
-          <w:trHeight w:val="432"/>
+          <w:trHeight w:val="444"/>
+          <w:jc w:val="center"/>
         </w:trPr>
         <w:tc>
           <w:tcPr>
             <w:cnfStyle w:val="001000000000" w:firstRow="0" w:lastRow="0" w:firstColumn="1" w:lastColumn="0" w:oddVBand="0" w:evenVBand="0" w:oddHBand="0" w:evenHBand="0" w:firstRowFirstColumn="0" w:firstRowLastColumn="0" w:lastRowFirstColumn="0" w:lastRowLastColumn="0"/>
-            <w:tcW w:w="3116" w:type="dxa"/>
+            <w:tcW w:w="5885" w:type="dxa"/>
             <w:vAlign w:val="center"/>
           </w:tcPr>
           <w:p>
@@ -571,24 +495,13 @@
         </w:tc>
         <w:tc>
           <w:tcPr>
-            <w:tcW w:w="1289" w:type="dxa"/>
+            <w:tcW w:w="2434" w:type="dxa"/>
             <w:vAlign w:val="center"/>
           </w:tcPr>
           <w:p>
             <w:pPr>
               <w:spacing w:before="120"/>
               <w:jc w:val="center"/>
-              <w:cnfStyle w:val="000000100000" w:firstRow="0" w:lastRow="0" w:firstColumn="0" w:lastColumn="0" w:oddVBand="0" w:evenVBand="0" w:oddHBand="1" w:evenHBand="0" w:firstRowFirstColumn="0" w:firstRowLastColumn="0" w:lastRowFirstColumn="0" w:lastRowLastColumn="0"/>
-            </w:pPr>
-          </w:p>
-        </w:tc>
-        <w:tc>
-          <w:tcPr>
-            <w:tcW w:w="4945" w:type="dxa"/>
-            <w:vAlign w:val="center"/>
-          </w:tcPr>
-          <w:p>
-            <w:pPr>
               <w:cnfStyle w:val="000000100000" w:firstRow="0" w:lastRow="0" w:firstColumn="0" w:lastColumn="0" w:oddVBand="0" w:evenVBand="0" w:oddHBand="1" w:evenHBand="0" w:firstRowFirstColumn="0" w:firstRowLastColumn="0" w:lastRowFirstColumn="0" w:lastRowLastColumn="0"/>
             </w:pPr>
           </w:p>
@@ -596,12 +509,13 @@
       </w:tr>
       <w:tr>
         <w:trPr>
-          <w:trHeight w:val="432"/>
+          <w:trHeight w:val="444"/>
+          <w:jc w:val="center"/>
         </w:trPr>
         <w:tc>
           <w:tcPr>
             <w:cnfStyle w:val="001000000000" w:firstRow="0" w:lastRow="0" w:firstColumn="1" w:lastColumn="0" w:oddVBand="0" w:evenVBand="0" w:oddHBand="0" w:evenHBand="0" w:firstRowFirstColumn="0" w:firstRowLastColumn="0" w:lastRowFirstColumn="0" w:lastRowLastColumn="0"/>
-            <w:tcW w:w="3116" w:type="dxa"/>
+            <w:tcW w:w="5885" w:type="dxa"/>
             <w:vAlign w:val="center"/>
           </w:tcPr>
           <w:p>
@@ -612,23 +526,12 @@
         </w:tc>
         <w:tc>
           <w:tcPr>
-            <w:tcW w:w="1289" w:type="dxa"/>
-            <w:vAlign w:val="center"/>
-          </w:tcPr>
-          <w:p>
-            <w:pPr>
-              <w:jc w:val="center"/>
-              <w:cnfStyle w:val="000000000000" w:firstRow="0" w:lastRow="0" w:firstColumn="0" w:lastColumn="0" w:oddVBand="0" w:evenVBand="0" w:oddHBand="0" w:evenHBand="0" w:firstRowFirstColumn="0" w:firstRowLastColumn="0" w:lastRowFirstColumn="0" w:lastRowLastColumn="0"/>
-            </w:pPr>
-          </w:p>
-        </w:tc>
-        <w:tc>
-          <w:tcPr>
-            <w:tcW w:w="4945" w:type="dxa"/>
-            <w:vAlign w:val="center"/>
-          </w:tcPr>
-          <w:p>
-            <w:pPr>
+            <w:tcW w:w="2434" w:type="dxa"/>
+            <w:vAlign w:val="center"/>
+          </w:tcPr>
+          <w:p>
+            <w:pPr>
+              <w:jc w:val="center"/>
               <w:cnfStyle w:val="000000000000" w:firstRow="0" w:lastRow="0" w:firstColumn="0" w:lastColumn="0" w:oddVBand="0" w:evenVBand="0" w:oddHBand="0" w:evenHBand="0" w:firstRowFirstColumn="0" w:firstRowLastColumn="0" w:lastRowFirstColumn="0" w:lastRowLastColumn="0"/>
             </w:pPr>
           </w:p>
@@ -637,12 +540,13 @@
       <w:tr>
         <w:trPr>
           <w:cnfStyle w:val="000000100000" w:firstRow="0" w:lastRow="0" w:firstColumn="0" w:lastColumn="0" w:oddVBand="0" w:evenVBand="0" w:oddHBand="1" w:evenHBand="0" w:firstRowFirstColumn="0" w:firstRowLastColumn="0" w:lastRowFirstColumn="0" w:lastRowLastColumn="0"/>
-          <w:trHeight w:val="432"/>
+          <w:trHeight w:val="444"/>
+          <w:jc w:val="center"/>
         </w:trPr>
         <w:tc>
           <w:tcPr>
             <w:cnfStyle w:val="001000000000" w:firstRow="0" w:lastRow="0" w:firstColumn="1" w:lastColumn="0" w:oddVBand="0" w:evenVBand="0" w:oddHBand="0" w:evenHBand="0" w:firstRowFirstColumn="0" w:firstRowLastColumn="0" w:lastRowFirstColumn="0" w:lastRowLastColumn="0"/>
-            <w:tcW w:w="3116" w:type="dxa"/>
+            <w:tcW w:w="5885" w:type="dxa"/>
             <w:vAlign w:val="center"/>
           </w:tcPr>
           <w:p>
@@ -653,23 +557,12 @@
         </w:tc>
         <w:tc>
           <w:tcPr>
-            <w:tcW w:w="1289" w:type="dxa"/>
-            <w:vAlign w:val="center"/>
-          </w:tcPr>
-          <w:p>
-            <w:pPr>
-              <w:jc w:val="center"/>
-              <w:cnfStyle w:val="000000100000" w:firstRow="0" w:lastRow="0" w:firstColumn="0" w:lastColumn="0" w:oddVBand="0" w:evenVBand="0" w:oddHBand="1" w:evenHBand="0" w:firstRowFirstColumn="0" w:firstRowLastColumn="0" w:lastRowFirstColumn="0" w:lastRowLastColumn="0"/>
-            </w:pPr>
-          </w:p>
-        </w:tc>
-        <w:tc>
-          <w:tcPr>
-            <w:tcW w:w="4945" w:type="dxa"/>
-            <w:vAlign w:val="center"/>
-          </w:tcPr>
-          <w:p>
-            <w:pPr>
+            <w:tcW w:w="2434" w:type="dxa"/>
+            <w:vAlign w:val="center"/>
+          </w:tcPr>
+          <w:p>
+            <w:pPr>
+              <w:jc w:val="center"/>
               <w:cnfStyle w:val="000000100000" w:firstRow="0" w:lastRow="0" w:firstColumn="0" w:lastColumn="0" w:oddVBand="0" w:evenVBand="0" w:oddHBand="1" w:evenHBand="0" w:firstRowFirstColumn="0" w:firstRowLastColumn="0" w:lastRowFirstColumn="0" w:lastRowLastColumn="0"/>
             </w:pPr>
           </w:p>
@@ -677,12 +570,13 @@
       </w:tr>
       <w:tr>
         <w:trPr>
-          <w:trHeight w:val="432"/>
+          <w:trHeight w:val="444"/>
+          <w:jc w:val="center"/>
         </w:trPr>
         <w:tc>
           <w:tcPr>
             <w:cnfStyle w:val="001000000000" w:firstRow="0" w:lastRow="0" w:firstColumn="1" w:lastColumn="0" w:oddVBand="0" w:evenVBand="0" w:oddHBand="0" w:evenHBand="0" w:firstRowFirstColumn="0" w:firstRowLastColumn="0" w:lastRowFirstColumn="0" w:lastRowLastColumn="0"/>
-            <w:tcW w:w="3116" w:type="dxa"/>
+            <w:tcW w:w="5885" w:type="dxa"/>
             <w:vAlign w:val="center"/>
           </w:tcPr>
           <w:p>
@@ -693,23 +587,12 @@
         </w:tc>
         <w:tc>
           <w:tcPr>
-            <w:tcW w:w="1289" w:type="dxa"/>
-            <w:vAlign w:val="center"/>
-          </w:tcPr>
-          <w:p>
-            <w:pPr>
-              <w:jc w:val="center"/>
-              <w:cnfStyle w:val="000000000000" w:firstRow="0" w:lastRow="0" w:firstColumn="0" w:lastColumn="0" w:oddVBand="0" w:evenVBand="0" w:oddHBand="0" w:evenHBand="0" w:firstRowFirstColumn="0" w:firstRowLastColumn="0" w:lastRowFirstColumn="0" w:lastRowLastColumn="0"/>
-            </w:pPr>
-          </w:p>
-        </w:tc>
-        <w:tc>
-          <w:tcPr>
-            <w:tcW w:w="4945" w:type="dxa"/>
-            <w:vAlign w:val="center"/>
-          </w:tcPr>
-          <w:p>
-            <w:pPr>
+            <w:tcW w:w="2434" w:type="dxa"/>
+            <w:vAlign w:val="center"/>
+          </w:tcPr>
+          <w:p>
+            <w:pPr>
+              <w:jc w:val="center"/>
               <w:cnfStyle w:val="000000000000" w:firstRow="0" w:lastRow="0" w:firstColumn="0" w:lastColumn="0" w:oddVBand="0" w:evenVBand="0" w:oddHBand="0" w:evenHBand="0" w:firstRowFirstColumn="0" w:firstRowLastColumn="0" w:lastRowFirstColumn="0" w:lastRowLastColumn="0"/>
             </w:pPr>
           </w:p>
@@ -718,12 +601,13 @@
       <w:tr>
         <w:trPr>
           <w:cnfStyle w:val="000000100000" w:firstRow="0" w:lastRow="0" w:firstColumn="0" w:lastColumn="0" w:oddVBand="0" w:evenVBand="0" w:oddHBand="1" w:evenHBand="0" w:firstRowFirstColumn="0" w:firstRowLastColumn="0" w:lastRowFirstColumn="0" w:lastRowLastColumn="0"/>
-          <w:trHeight w:val="432"/>
+          <w:trHeight w:val="444"/>
+          <w:jc w:val="center"/>
         </w:trPr>
         <w:tc>
           <w:tcPr>
             <w:cnfStyle w:val="001000000000" w:firstRow="0" w:lastRow="0" w:firstColumn="1" w:lastColumn="0" w:oddVBand="0" w:evenVBand="0" w:oddHBand="0" w:evenHBand="0" w:firstRowFirstColumn="0" w:firstRowLastColumn="0" w:lastRowFirstColumn="0" w:lastRowLastColumn="0"/>
-            <w:tcW w:w="3116" w:type="dxa"/>
+            <w:tcW w:w="5885" w:type="dxa"/>
             <w:vAlign w:val="center"/>
           </w:tcPr>
           <w:p>
@@ -734,23 +618,12 @@
         </w:tc>
         <w:tc>
           <w:tcPr>
-            <w:tcW w:w="1289" w:type="dxa"/>
-            <w:vAlign w:val="center"/>
-          </w:tcPr>
-          <w:p>
-            <w:pPr>
-              <w:jc w:val="center"/>
-              <w:cnfStyle w:val="000000100000" w:firstRow="0" w:lastRow="0" w:firstColumn="0" w:lastColumn="0" w:oddVBand="0" w:evenVBand="0" w:oddHBand="1" w:evenHBand="0" w:firstRowFirstColumn="0" w:firstRowLastColumn="0" w:lastRowFirstColumn="0" w:lastRowLastColumn="0"/>
-            </w:pPr>
-          </w:p>
-        </w:tc>
-        <w:tc>
-          <w:tcPr>
-            <w:tcW w:w="4945" w:type="dxa"/>
-            <w:vAlign w:val="center"/>
-          </w:tcPr>
-          <w:p>
-            <w:pPr>
+            <w:tcW w:w="2434" w:type="dxa"/>
+            <w:vAlign w:val="center"/>
+          </w:tcPr>
+          <w:p>
+            <w:pPr>
+              <w:jc w:val="center"/>
               <w:cnfStyle w:val="000000100000" w:firstRow="0" w:lastRow="0" w:firstColumn="0" w:lastColumn="0" w:oddVBand="0" w:evenVBand="0" w:oddHBand="1" w:evenHBand="0" w:firstRowFirstColumn="0" w:firstRowLastColumn="0" w:lastRowFirstColumn="0" w:lastRowLastColumn="0"/>
             </w:pPr>
           </w:p>
@@ -758,12 +631,13 @@
       </w:tr>
       <w:tr>
         <w:trPr>
-          <w:trHeight w:val="432"/>
+          <w:trHeight w:val="444"/>
+          <w:jc w:val="center"/>
         </w:trPr>
         <w:tc>
           <w:tcPr>
             <w:cnfStyle w:val="001000000000" w:firstRow="0" w:lastRow="0" w:firstColumn="1" w:lastColumn="0" w:oddVBand="0" w:evenVBand="0" w:oddHBand="0" w:evenHBand="0" w:firstRowFirstColumn="0" w:firstRowLastColumn="0" w:lastRowFirstColumn="0" w:lastRowLastColumn="0"/>
-            <w:tcW w:w="3116" w:type="dxa"/>
+            <w:tcW w:w="5885" w:type="dxa"/>
             <w:vAlign w:val="center"/>
           </w:tcPr>
           <w:p>
@@ -774,23 +648,12 @@
         </w:tc>
         <w:tc>
           <w:tcPr>
-            <w:tcW w:w="1289" w:type="dxa"/>
-            <w:vAlign w:val="center"/>
-          </w:tcPr>
-          <w:p>
-            <w:pPr>
-              <w:jc w:val="center"/>
-              <w:cnfStyle w:val="000000000000" w:firstRow="0" w:lastRow="0" w:firstColumn="0" w:lastColumn="0" w:oddVBand="0" w:evenVBand="0" w:oddHBand="0" w:evenHBand="0" w:firstRowFirstColumn="0" w:firstRowLastColumn="0" w:lastRowFirstColumn="0" w:lastRowLastColumn="0"/>
-            </w:pPr>
-          </w:p>
-        </w:tc>
-        <w:tc>
-          <w:tcPr>
-            <w:tcW w:w="4945" w:type="dxa"/>
-            <w:vAlign w:val="center"/>
-          </w:tcPr>
-          <w:p>
-            <w:pPr>
+            <w:tcW w:w="2434" w:type="dxa"/>
+            <w:vAlign w:val="center"/>
+          </w:tcPr>
+          <w:p>
+            <w:pPr>
+              <w:jc w:val="center"/>
               <w:cnfStyle w:val="000000000000" w:firstRow="0" w:lastRow="0" w:firstColumn="0" w:lastColumn="0" w:oddVBand="0" w:evenVBand="0" w:oddHBand="0" w:evenHBand="0" w:firstRowFirstColumn="0" w:firstRowLastColumn="0" w:lastRowFirstColumn="0" w:lastRowLastColumn="0"/>
             </w:pPr>
           </w:p>
@@ -811,6 +674,8 @@
       <w:r>
         <w:br w:type="page"/>
       </w:r>
+      <w:bookmarkStart w:id="0" w:name="_GoBack"/>
+      <w:bookmarkEnd w:id="0"/>
     </w:p>
     <w:p>
       <w:pPr>
@@ -1720,7 +1585,7 @@
           <w:rPr>
             <w:noProof/>
           </w:rPr>
-          <w:t>1</w:t>
+          <w:t>2</w:t>
         </w:r>
         <w:r>
           <w:rPr>
@@ -3863,7 +3728,7 @@
 </file>
 
 <file path=customXml/itemProps1.xml><?xml version="1.0" encoding="utf-8"?>
-<ds:datastoreItem xmlns:ds="http://schemas.openxmlformats.org/officeDocument/2006/customXml" ds:itemID="{139D64A4-6744-4613-BB6B-1E07B36574F1}">
+<ds:datastoreItem xmlns:ds="http://schemas.openxmlformats.org/officeDocument/2006/customXml" ds:itemID="{C3D1F251-564C-4FC9-8401-CC03331C194A}">
   <ds:schemaRefs>
     <ds:schemaRef ds:uri="http://schemas.openxmlformats.org/officeDocument/2006/bibliography"/>
   </ds:schemaRefs>

</xml_diff>

<commit_message>
v0.5.3 Fixed some bugs with priority and hopefully Katies bug ie's crash bug that had to do with outputter not having all the DisaterEffects Effects hooked in
</commit_message>
<xml_diff>
--- a/results/template.docx
+++ b/results/template.docx
@@ -659,6 +659,72 @@
           </w:p>
         </w:tc>
       </w:tr>
+      <w:tr>
+        <w:trPr>
+          <w:cnfStyle w:val="000000100000" w:firstRow="0" w:lastRow="0" w:firstColumn="0" w:lastColumn="0" w:oddVBand="0" w:evenVBand="0" w:oddHBand="1" w:evenHBand="0" w:firstRowFirstColumn="0" w:firstRowLastColumn="0" w:lastRowFirstColumn="0" w:lastRowLastColumn="0"/>
+          <w:trHeight w:val="444"/>
+          <w:jc w:val="center"/>
+        </w:trPr>
+        <w:tc>
+          <w:tcPr>
+            <w:cnfStyle w:val="001000000000" w:firstRow="0" w:lastRow="0" w:firstColumn="1" w:lastColumn="0" w:oddVBand="0" w:evenVBand="0" w:oddHBand="0" w:evenHBand="0" w:firstRowFirstColumn="0" w:firstRowLastColumn="0" w:lastRowFirstColumn="0" w:lastRowLastColumn="0"/>
+            <w:tcW w:w="5885" w:type="dxa"/>
+            <w:vAlign w:val="center"/>
+          </w:tcPr>
+          <w:p>
+            <w:r>
+              <w:t>Fire</w:t>
+            </w:r>
+          </w:p>
+        </w:tc>
+        <w:tc>
+          <w:tcPr>
+            <w:tcW w:w="2434" w:type="dxa"/>
+            <w:vAlign w:val="center"/>
+          </w:tcPr>
+          <w:p>
+            <w:pPr>
+              <w:jc w:val="center"/>
+              <w:cnfStyle w:val="000000100000" w:firstRow="0" w:lastRow="0" w:firstColumn="0" w:lastColumn="0" w:oddVBand="0" w:evenVBand="0" w:oddHBand="1" w:evenHBand="0" w:firstRowFirstColumn="0" w:firstRowLastColumn="0" w:lastRowFirstColumn="0" w:lastRowLastColumn="0"/>
+            </w:pPr>
+          </w:p>
+        </w:tc>
+      </w:tr>
+      <w:tr>
+        <w:trPr>
+          <w:trHeight w:val="444"/>
+          <w:jc w:val="center"/>
+        </w:trPr>
+        <w:tc>
+          <w:tcPr>
+            <w:cnfStyle w:val="001000000000" w:firstRow="0" w:lastRow="0" w:firstColumn="1" w:lastColumn="0" w:oddVBand="0" w:evenVBand="0" w:oddHBand="0" w:evenHBand="0" w:firstRowFirstColumn="0" w:firstRowLastColumn="0" w:lastRowFirstColumn="0" w:lastRowLastColumn="0"/>
+            <w:tcW w:w="5885" w:type="dxa"/>
+            <w:vAlign w:val="center"/>
+          </w:tcPr>
+          <w:p>
+            <w:r>
+              <w:t>Infrastructure Brea</w:t>
+            </w:r>
+            <w:bookmarkStart w:id="0" w:name="_GoBack"/>
+            <w:bookmarkEnd w:id="0"/>
+            <w:r>
+              <w:t>kdown</w:t>
+            </w:r>
+          </w:p>
+        </w:tc>
+        <w:tc>
+          <w:tcPr>
+            <w:tcW w:w="2434" w:type="dxa"/>
+            <w:vAlign w:val="center"/>
+          </w:tcPr>
+          <w:p>
+            <w:pPr>
+              <w:jc w:val="center"/>
+              <w:cnfStyle w:val="000000000000" w:firstRow="0" w:lastRow="0" w:firstColumn="0" w:lastColumn="0" w:oddVBand="0" w:evenVBand="0" w:oddHBand="0" w:evenHBand="0" w:firstRowFirstColumn="0" w:firstRowLastColumn="0" w:lastRowFirstColumn="0" w:lastRowLastColumn="0"/>
+            </w:pPr>
+          </w:p>
+        </w:tc>
+      </w:tr>
     </w:tbl>
     <w:p/>
     <w:p>
@@ -674,8 +740,6 @@
       <w:r>
         <w:br w:type="page"/>
       </w:r>
-      <w:bookmarkStart w:id="0" w:name="_GoBack"/>
-      <w:bookmarkEnd w:id="0"/>
     </w:p>
     <w:p>
       <w:pPr>
@@ -1585,7 +1649,7 @@
           <w:rPr>
             <w:noProof/>
           </w:rPr>
-          <w:t>2</w:t>
+          <w:t>4</w:t>
         </w:r>
         <w:r>
           <w:rPr>
@@ -3728,7 +3792,7 @@
 </file>
 
 <file path=customXml/itemProps1.xml><?xml version="1.0" encoding="utf-8"?>
-<ds:datastoreItem xmlns:ds="http://schemas.openxmlformats.org/officeDocument/2006/customXml" ds:itemID="{C3D1F251-564C-4FC9-8401-CC03331C194A}">
+<ds:datastoreItem xmlns:ds="http://schemas.openxmlformats.org/officeDocument/2006/customXml" ds:itemID="{0D9A175B-F417-4846-BB9D-E9254663B646}">
   <ds:schemaRefs>
     <ds:schemaRef ds:uri="http://schemas.openxmlformats.org/officeDocument/2006/bibliography"/>
   </ds:schemaRefs>

</xml_diff>